<commit_message>
Todo terminado por fin
</commit_message>
<xml_diff>
--- a/Trabajo Esteganografia/Esteganografia.docx
+++ b/Trabajo Esteganografia/Esteganografia.docx
@@ -1,6 +1,6 @@
 
 <file path=word/document.xml><?xml version="1.0" encoding="utf-8"?>
-<w:document xmlns:wpc="http://schemas.microsoft.com/office/word/2010/wordprocessingCanvas" xmlns:mc="http://schemas.openxmlformats.org/markup-compatibility/2006" xmlns:o="urn:schemas-microsoft-com:office:office" xmlns:r="http://schemas.openxmlformats.org/officeDocument/2006/relationships" xmlns:m="http://schemas.openxmlformats.org/officeDocument/2006/math" xmlns:v="urn:schemas-microsoft-com:vml" xmlns:wp14="http://schemas.microsoft.com/office/word/2010/wordprocessingDrawing" xmlns:wp="http://schemas.openxmlformats.org/drawingml/2006/wordprocessingDrawing" xmlns:w10="urn:schemas-microsoft-com:office:word" xmlns:w="http://schemas.openxmlformats.org/wordprocessingml/2006/main" xmlns:w14="http://schemas.microsoft.com/office/word/2010/wordml" xmlns:wpg="http://schemas.microsoft.com/office/word/2010/wordprocessingGroup" xmlns:wpi="http://schemas.microsoft.com/office/word/2010/wordprocessingInk" xmlns:wne="http://schemas.microsoft.com/office/word/2006/wordml" xmlns:wps="http://schemas.microsoft.com/office/word/2010/wordprocessingShape" mc:Ignorable="w14 wp14">
+<w:document xmlns:wpc="http://schemas.microsoft.com/office/word/2010/wordprocessingCanvas" xmlns:mc="http://schemas.openxmlformats.org/markup-compatibility/2006" xmlns:o="urn:schemas-microsoft-com:office:office" xmlns:r="http://schemas.openxmlformats.org/officeDocument/2006/relationships" xmlns:m="http://schemas.openxmlformats.org/officeDocument/2006/math" xmlns:v="urn:schemas-microsoft-com:vml" xmlns:wp14="http://schemas.microsoft.com/office/word/2010/wordprocessingDrawing" xmlns:wp="http://schemas.openxmlformats.org/drawingml/2006/wordprocessingDrawing" xmlns:w10="urn:schemas-microsoft-com:office:word" xmlns:w="http://schemas.openxmlformats.org/wordprocessingml/2006/main" xmlns:w14="http://schemas.microsoft.com/office/word/2010/wordml" xmlns:w15="http://schemas.microsoft.com/office/word/2012/wordml" xmlns:wpg="http://schemas.microsoft.com/office/word/2010/wordprocessingGroup" xmlns:wpi="http://schemas.microsoft.com/office/word/2010/wordprocessingInk" xmlns:wne="http://schemas.microsoft.com/office/word/2006/wordml" xmlns:wps="http://schemas.microsoft.com/office/word/2010/wordprocessingShape" mc:Ignorable="w14 w15 wp14">
   <w:body>
     <w:p>
       <w:pPr>
@@ -18,7 +18,7 @@
       <w:r>
         <w:rPr>
           <w:noProof/>
-          <w:lang w:val="es-ES" w:eastAsia="es-ES"/>
+          <w:lang w:val="es-ES_tradnl" w:eastAsia="es-ES_tradnl"/>
         </w:rPr>
         <mc:AlternateContent>
           <mc:Choice Requires="wps">
@@ -227,7 +227,7 @@
           <w:noProof/>
           <w:sz w:val="44"/>
           <w:szCs w:val="44"/>
-          <w:lang w:val="es-ES" w:eastAsia="es-ES"/>
+          <w:lang w:val="es-ES_tradnl" w:eastAsia="es-ES_tradnl"/>
         </w:rPr>
         <mc:AlternateContent>
           <mc:Choice Requires="wps">
@@ -332,7 +332,7 @@
           </mc:Choice>
           <mc:Fallback>
             <w:pict>
-              <v:shape id="Cuadro de texto 3" o:spid="_x0000_s1027" type="#_x0000_t202" style="position:absolute;margin-left:-10.8pt;margin-top:17.55pt;width:447.25pt;height:31.5pt;z-index:251661312;visibility:visible;mso-wrap-style:square;mso-width-percent:0;mso-height-percent:0;mso-wrap-distance-left:9pt;mso-wrap-distance-top:0;mso-wrap-distance-right:9pt;mso-wrap-distance-bottom:0;mso-position-horizontal:absolute;mso-position-horizontal-relative:text;mso-position-vertical:absolute;mso-position-vertical-relative:text;mso-width-percent:0;mso-height-percent:0;mso-width-relative:margin;mso-height-relative:margin;v-text-anchor:top" o:gfxdata="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" filled="f" stroked="f">
+              <v:shape w14:anchorId="43A01F81" id="Cuadro de texto 3" o:spid="_x0000_s1027" type="#_x0000_t202" style="position:absolute;margin-left:-10.8pt;margin-top:17.55pt;width:447.25pt;height:31.5pt;z-index:251661312;visibility:visible;mso-wrap-style:square;mso-width-percent:0;mso-height-percent:0;mso-wrap-distance-left:9pt;mso-wrap-distance-top:0;mso-wrap-distance-right:9pt;mso-wrap-distance-bottom:0;mso-position-horizontal:absolute;mso-position-horizontal-relative:text;mso-position-vertical:absolute;mso-position-vertical-relative:text;mso-width-percent:0;mso-height-percent:0;mso-width-relative:margin;mso-height-relative:margin;v-text-anchor:top" o:gfxdata="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" filled="f" stroked="f">
                 <v:textbox>
                   <w:txbxContent>
                     <w:p>
@@ -394,7 +394,7 @@
           <w:noProof/>
           <w:sz w:val="44"/>
           <w:szCs w:val="44"/>
-          <w:lang w:val="es-ES" w:eastAsia="es-ES"/>
+          <w:lang w:val="es-ES_tradnl" w:eastAsia="es-ES_tradnl"/>
         </w:rPr>
         <mc:AlternateContent>
           <mc:Choice Requires="wps">
@@ -533,7 +533,7 @@
           </mc:Choice>
           <mc:Fallback>
             <w:pict>
-              <v:rect id="Rectángulo 2" o:spid="_x0000_s1028" style="position:absolute;margin-left:-40.05pt;margin-top:331.5pt;width:506.35pt;height:171pt;z-index:251662336;visibility:visible;mso-wrap-style:square;mso-width-percent:0;mso-height-percent:0;mso-wrap-distance-left:9pt;mso-wrap-distance-top:0;mso-wrap-distance-right:9pt;mso-wrap-distance-bottom:0;mso-position-horizontal:absolute;mso-position-horizontal-relative:margin;mso-position-vertical:absolute;mso-position-vertical-relative:page;mso-width-percent:0;mso-height-percent:0;mso-width-relative:page;mso-height-relative:page;v-text-anchor:top" o:gfxdata="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" o:allowincell="f" fillcolor="#a7bfde" stroked="f">
+              <v:rect w14:anchorId="00768CB9" id="Rectángulo 2" o:spid="_x0000_s1028" style="position:absolute;margin-left:-40.05pt;margin-top:331.5pt;width:506.35pt;height:171pt;z-index:251662336;visibility:visible;mso-wrap-style:square;mso-width-percent:0;mso-height-percent:0;mso-wrap-distance-left:9pt;mso-wrap-distance-top:0;mso-wrap-distance-right:9pt;mso-wrap-distance-bottom:0;mso-position-horizontal:absolute;mso-position-horizontal-relative:margin;mso-position-vertical:absolute;mso-position-vertical-relative:page;mso-width-percent:0;mso-height-percent:0;mso-width-relative:page;mso-height-relative:page;v-text-anchor:top" o:gfxdata="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" o:allowincell="f" fillcolor="#a7bfde" stroked="f">
                 <v:fill opacity="13107f"/>
                 <v:shadow on="t" color="#d4cfb3" opacity=".5" offset="19pt,-21pt"/>
                 <v:textbox inset="28.8pt,7.2pt,14.4pt,28.8pt">
@@ -656,7 +656,7 @@
           <w:noProof/>
           <w:sz w:val="44"/>
           <w:szCs w:val="44"/>
-          <w:lang w:val="es-ES" w:eastAsia="es-ES"/>
+          <w:lang w:val="es-ES_tradnl" w:eastAsia="es-ES_tradnl"/>
         </w:rPr>
         <mc:AlternateContent>
           <mc:Choice Requires="wps">
@@ -782,35 +782,7 @@
                               <w:rPr>
                                 <w:lang w:val="es-ES_tradnl"/>
                               </w:rPr>
-                              <w:t xml:space="preserve">Carlos </w:t>
-                            </w:r>
-                            <w:proofErr w:type="spellStart"/>
-                            <w:r>
-                              <w:rPr>
-                                <w:lang w:val="es-ES_tradnl"/>
-                              </w:rPr>
-                              <w:t>Jesus</w:t>
-                            </w:r>
-                            <w:proofErr w:type="spellEnd"/>
-                            <w:r>
-                              <w:rPr>
-                                <w:lang w:val="es-ES_tradnl"/>
-                              </w:rPr>
-                              <w:t xml:space="preserve"> </w:t>
-                            </w:r>
-                            <w:proofErr w:type="spellStart"/>
-                            <w:r>
-                              <w:rPr>
-                                <w:lang w:val="es-ES_tradnl"/>
-                              </w:rPr>
-                              <w:t>Fernandez</w:t>
-                            </w:r>
-                            <w:proofErr w:type="spellEnd"/>
-                            <w:r>
-                              <w:rPr>
-                                <w:lang w:val="es-ES_tradnl"/>
-                              </w:rPr>
-                              <w:t xml:space="preserve"> Basso</w:t>
+                              <w:t>Carlos Jesus Fernandez Basso</w:t>
                             </w:r>
                           </w:p>
                           <w:p>
@@ -852,7 +824,7 @@
                             <w:r>
                               <w:tab/>
                             </w:r>
-                            <w:hyperlink r:id="rId9" w:history="1">
+                            <w:hyperlink r:id="rId8" w:history="1">
                               <w:r>
                                 <w:rPr>
                                   <w:rStyle w:val="Hipervnculo"/>
@@ -882,7 +854,7 @@
                               </w:rPr>
                               <w:tab/>
                             </w:r>
-                            <w:hyperlink r:id="rId10" w:history="1">
+                            <w:hyperlink r:id="rId9" w:history="1">
                               <w:r>
                                 <w:rPr>
                                   <w:rStyle w:val="Hipervnculo"/>
@@ -1019,11 +991,7 @@
           </mc:Choice>
           <mc:Fallback>
             <w:pict>
-              <v:shapetype id="_x0000_t202" coordsize="21600,21600" o:spt="202" path="m,l,21600r21600,l21600,xe">
-                <v:stroke joinstyle="miter"/>
-                <v:path gradientshapeok="t" o:connecttype="rect"/>
-              </v:shapetype>
-              <v:shape id="Cuadro de texto 1" o:spid="_x0000_s1029" type="#_x0000_t202" style="position:absolute;margin-left:221.65pt;margin-top:7.35pt;width:282.3pt;height:142.1pt;z-index:251660288;visibility:visible;mso-wrap-style:square;mso-width-percent:0;mso-height-percent:0;mso-wrap-distance-left:9pt;mso-wrap-distance-top:0;mso-wrap-distance-right:9pt;mso-wrap-distance-bottom:0;mso-position-horizontal:absolute;mso-position-horizontal-relative:text;mso-position-vertical:absolute;mso-position-vertical-relative:text;mso-width-percent:0;mso-height-percent:0;mso-width-relative:margin;mso-height-relative:margin;v-text-anchor:top" o:gfxdata="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" filled="f" stroked="f">
+              <v:shape w14:anchorId="07EDC63C" id="Cuadro de texto 1" o:spid="_x0000_s1029" type="#_x0000_t202" style="position:absolute;margin-left:221.65pt;margin-top:7.35pt;width:282.3pt;height:142.1pt;z-index:251660288;visibility:visible;mso-wrap-style:square;mso-width-percent:0;mso-height-percent:0;mso-wrap-distance-left:9pt;mso-wrap-distance-top:0;mso-wrap-distance-right:9pt;mso-wrap-distance-bottom:0;mso-position-horizontal:absolute;mso-position-horizontal-relative:text;mso-position-vertical:absolute;mso-position-vertical-relative:text;mso-width-percent:0;mso-height-percent:0;mso-width-relative:margin;mso-height-relative:margin;v-text-anchor:top" o:gfxdata="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" filled="f" stroked="f">
                 <v:textbox>
                   <w:txbxContent>
                     <w:p>
@@ -1092,35 +1060,7 @@
                         <w:rPr>
                           <w:lang w:val="es-ES_tradnl"/>
                         </w:rPr>
-                        <w:t xml:space="preserve">Carlos </w:t>
-                      </w:r>
-                      <w:proofErr w:type="spellStart"/>
-                      <w:r>
-                        <w:rPr>
-                          <w:lang w:val="es-ES_tradnl"/>
-                        </w:rPr>
-                        <w:t>Jesus</w:t>
-                      </w:r>
-                      <w:proofErr w:type="spellEnd"/>
-                      <w:r>
-                        <w:rPr>
-                          <w:lang w:val="es-ES_tradnl"/>
-                        </w:rPr>
-                        <w:t xml:space="preserve"> </w:t>
-                      </w:r>
-                      <w:proofErr w:type="spellStart"/>
-                      <w:r>
-                        <w:rPr>
-                          <w:lang w:val="es-ES_tradnl"/>
-                        </w:rPr>
-                        <w:t>Fernandez</w:t>
-                      </w:r>
-                      <w:proofErr w:type="spellEnd"/>
-                      <w:r>
-                        <w:rPr>
-                          <w:lang w:val="es-ES_tradnl"/>
-                        </w:rPr>
-                        <w:t xml:space="preserve"> Basso</w:t>
+                        <w:t>Carlos Jesus Fernandez Basso</w:t>
                       </w:r>
                     </w:p>
                     <w:p>
@@ -1162,7 +1102,7 @@
                       <w:r>
                         <w:tab/>
                       </w:r>
-                      <w:hyperlink r:id="rId11" w:history="1">
+                      <w:hyperlink r:id="rId10" w:history="1">
                         <w:r>
                           <w:rPr>
                             <w:rStyle w:val="Hipervnculo"/>
@@ -1192,7 +1132,7 @@
                         </w:rPr>
                         <w:tab/>
                       </w:r>
-                      <w:hyperlink r:id="rId12" w:history="1">
+                      <w:hyperlink r:id="rId11" w:history="1">
                         <w:r>
                           <w:rPr>
                             <w:rStyle w:val="Hipervnculo"/>
@@ -2439,18 +2379,16 @@
               <w:rPr>
                 <w:webHidden/>
               </w:rPr>
-            </w:r>
-            <w:r>
-              <w:rPr>
-                <w:webHidden/>
-              </w:rPr>
               <w:fldChar w:fldCharType="separate"/>
             </w:r>
             <w:r>
               <w:rPr>
-                <w:webHidden/>
-              </w:rPr>
-              <w:t>7</w:t>
+                <w:b w:val="0"/>
+                <w:bCs/>
+                <w:webHidden/>
+                <w:lang w:val="es-ES"/>
+              </w:rPr>
+              <w:t>¡Error! Marcador no definido.</w:t>
             </w:r>
             <w:r>
               <w:rPr>
@@ -2546,8 +2484,8 @@
           <w:lang w:val="es-ES_tradnl"/>
         </w:rPr>
         <w:sectPr>
-          <w:headerReference w:type="default" r:id="rId13"/>
-          <w:footerReference w:type="default" r:id="rId14"/>
+          <w:headerReference w:type="default" r:id="rId12"/>
+          <w:footerReference w:type="default" r:id="rId13"/>
           <w:pgSz w:w="11906" w:h="16838"/>
           <w:pgMar w:top="1417" w:right="1701" w:bottom="1276" w:left="1701" w:header="708" w:footer="708" w:gutter="0"/>
           <w:cols w:space="708"/>
@@ -2611,7 +2549,6 @@
         </w:rPr>
         <w:t xml:space="preserve">El termino esteganografía viene del griego </w:t>
       </w:r>
-      <w:proofErr w:type="spellStart"/>
       <w:r>
         <w:rPr>
           <w:i/>
@@ -2619,9 +2556,16 @@
           <w:szCs w:val="24"/>
           <w:lang w:val="es-ES_tradnl"/>
         </w:rPr>
-        <w:t>στεγ</w:t>
-      </w:r>
-      <w:proofErr w:type="spellEnd"/>
+        <w:t>στεγανος</w:t>
+      </w:r>
+      <w:r>
+        <w:rPr>
+          <w:sz w:val="24"/>
+          <w:szCs w:val="24"/>
+          <w:lang w:val="es-ES_tradnl"/>
+        </w:rPr>
+        <w:t xml:space="preserve"> (steganos): cubierto u oculto, y </w:t>
+      </w:r>
       <w:r>
         <w:rPr>
           <w:i/>
@@ -2629,7 +2573,7 @@
           <w:szCs w:val="24"/>
           <w:lang w:val="es-ES_tradnl"/>
         </w:rPr>
-        <w:t>ανος</w:t>
+        <w:t>γραφος</w:t>
       </w:r>
       <w:r>
         <w:rPr>
@@ -2637,71 +2581,7 @@
           <w:szCs w:val="24"/>
           <w:lang w:val="es-ES_tradnl"/>
         </w:rPr>
-        <w:t xml:space="preserve"> (</w:t>
-      </w:r>
-      <w:proofErr w:type="spellStart"/>
-      <w:r>
-        <w:rPr>
-          <w:sz w:val="24"/>
-          <w:szCs w:val="24"/>
-          <w:lang w:val="es-ES_tradnl"/>
-        </w:rPr>
-        <w:t>steganos</w:t>
-      </w:r>
-      <w:proofErr w:type="spellEnd"/>
-      <w:r>
-        <w:rPr>
-          <w:sz w:val="24"/>
-          <w:szCs w:val="24"/>
-          <w:lang w:val="es-ES_tradnl"/>
-        </w:rPr>
-        <w:t xml:space="preserve">): cubierto u oculto, y </w:t>
-      </w:r>
-      <w:proofErr w:type="spellStart"/>
-      <w:r>
-        <w:rPr>
-          <w:i/>
-          <w:sz w:val="24"/>
-          <w:szCs w:val="24"/>
-          <w:lang w:val="es-ES_tradnl"/>
-        </w:rPr>
-        <w:t>γρ</w:t>
-      </w:r>
-      <w:proofErr w:type="spellEnd"/>
-      <w:r>
-        <w:rPr>
-          <w:i/>
-          <w:sz w:val="24"/>
-          <w:szCs w:val="24"/>
-          <w:lang w:val="es-ES_tradnl"/>
-        </w:rPr>
-        <w:t>αφος</w:t>
-      </w:r>
-      <w:r>
-        <w:rPr>
-          <w:sz w:val="24"/>
-          <w:szCs w:val="24"/>
-          <w:lang w:val="es-ES_tradnl"/>
-        </w:rPr>
-        <w:t xml:space="preserve"> (</w:t>
-      </w:r>
-      <w:proofErr w:type="spellStart"/>
-      <w:r>
-        <w:rPr>
-          <w:sz w:val="24"/>
-          <w:szCs w:val="24"/>
-          <w:lang w:val="es-ES_tradnl"/>
-        </w:rPr>
-        <w:t>graphos</w:t>
-      </w:r>
-      <w:proofErr w:type="spellEnd"/>
-      <w:r>
-        <w:rPr>
-          <w:sz w:val="24"/>
-          <w:szCs w:val="24"/>
-          <w:lang w:val="es-ES_tradnl"/>
-        </w:rPr>
-        <w:t>): escritura.</w:t>
+        <w:t xml:space="preserve"> (graphos): escritura.</w:t>
       </w:r>
     </w:p>
     <w:p>
@@ -3023,7 +2903,6 @@
           <w:lang w:val="es-ES"/>
         </w:rPr>
       </w:pPr>
-      <w:proofErr w:type="spellStart"/>
       <w:r>
         <w:rPr>
           <w:rFonts w:asciiTheme="minorHAnsi" w:hAnsiTheme="minorHAnsi" w:cs="Arial"/>
@@ -3034,20 +2913,7 @@
           <w:szCs w:val="24"/>
           <w:lang w:val="es-ES"/>
         </w:rPr>
-        <w:t>Estego</w:t>
-      </w:r>
-      <w:proofErr w:type="spellEnd"/>
-      <w:r>
-        <w:rPr>
-          <w:rFonts w:asciiTheme="minorHAnsi" w:hAnsiTheme="minorHAnsi" w:cs="Arial"/>
-          <w:b/>
-          <w:bCs/>
-          <w:color w:val="000000"/>
-          <w:sz w:val="24"/>
-          <w:szCs w:val="24"/>
-          <w:lang w:val="es-ES"/>
-        </w:rPr>
-        <w:t>-algoritmo</w:t>
+        <w:t>Estego-algoritmo</w:t>
       </w:r>
       <w:r>
         <w:rPr>
@@ -3173,7 +3039,6 @@
           <w:lang w:val="es-ES"/>
         </w:rPr>
       </w:pPr>
-      <w:proofErr w:type="spellStart"/>
       <w:r>
         <w:rPr>
           <w:rFonts w:asciiTheme="minorHAnsi" w:hAnsiTheme="minorHAnsi" w:cs="Arial"/>
@@ -3196,20 +3061,7 @@
           <w:szCs w:val="24"/>
           <w:lang w:val="es-ES"/>
         </w:rPr>
-        <w:t>stego</w:t>
-      </w:r>
-      <w:proofErr w:type="spellEnd"/>
-      <w:r>
-        <w:rPr>
-          <w:rFonts w:asciiTheme="minorHAnsi" w:hAnsiTheme="minorHAnsi" w:cs="Arial"/>
-          <w:b/>
-          <w:bCs/>
-          <w:color w:val="000000"/>
-          <w:sz w:val="24"/>
-          <w:szCs w:val="24"/>
-          <w:lang w:val="es-ES"/>
-        </w:rPr>
-        <w:t>-mensaje</w:t>
+        <w:t>stego-mensaje</w:t>
       </w:r>
       <w:r>
         <w:rPr>
@@ -3260,29 +3112,7 @@
           <w:szCs w:val="24"/>
           <w:lang w:val="es-ES"/>
         </w:rPr>
-        <w:t xml:space="preserve">La acción de la recuperación, a partir del </w:t>
-      </w:r>
-      <w:proofErr w:type="spellStart"/>
-      <w:r>
-        <w:rPr>
-          <w:rFonts w:asciiTheme="minorHAnsi" w:hAnsiTheme="minorHAnsi" w:cs="Arial"/>
-          <w:color w:val="000000"/>
-          <w:sz w:val="24"/>
-          <w:szCs w:val="24"/>
-          <w:lang w:val="es-ES"/>
-        </w:rPr>
-        <w:t>estego</w:t>
-      </w:r>
-      <w:proofErr w:type="spellEnd"/>
-      <w:r>
-        <w:rPr>
-          <w:rFonts w:asciiTheme="minorHAnsi" w:hAnsiTheme="minorHAnsi" w:cs="Arial"/>
-          <w:color w:val="000000"/>
-          <w:sz w:val="24"/>
-          <w:szCs w:val="24"/>
-          <w:lang w:val="es-ES"/>
-        </w:rPr>
-        <w:t>-mensaje, del mensaje oculto esteganográfico se denomina</w:t>
+        <w:t>La acción de la recuperación, a partir del estego-mensaje, del mensaje oculto esteganográfico se denomina</w:t>
       </w:r>
       <w:r>
         <w:rPr>
@@ -3644,7 +3474,6 @@
         </w:rPr>
         <w:t xml:space="preserve"> </w:t>
       </w:r>
-      <w:proofErr w:type="spellStart"/>
       <w:r>
         <w:rPr>
           <w:rFonts w:asciiTheme="minorHAnsi" w:hAnsiTheme="minorHAnsi" w:cs="Arial"/>
@@ -3656,7 +3485,6 @@
         </w:rPr>
         <w:t>estegoanálisis</w:t>
       </w:r>
-      <w:proofErr w:type="spellEnd"/>
       <w:r>
         <w:rPr>
           <w:rFonts w:asciiTheme="minorHAnsi" w:hAnsiTheme="minorHAnsi" w:cs="Arial"/>
@@ -4096,51 +3924,25 @@
           <w:szCs w:val="24"/>
           <w:lang w:val="es-ES_tradnl"/>
         </w:rPr>
-        <w:t xml:space="preserve">un científico italiano descubrió cómo esconder un mensaje en un huevo duro, el científico se llamaba Giovanni </w:t>
-      </w:r>
-      <w:proofErr w:type="spellStart"/>
+        <w:t>un científico italiano descubrió cómo esconder un mensaje en un huevo duro, el científico se llamaba Giovanni Battista della Porta. Se mezcla una onza de alumbre y una pinta de vinagre y se escribe en la cáscara con ello.</w:t>
+      </w:r>
       <w:r>
         <w:rPr>
           <w:sz w:val="24"/>
           <w:szCs w:val="24"/>
           <w:lang w:val="es-ES_tradnl"/>
         </w:rPr>
-        <w:t>Battista</w:t>
-      </w:r>
-      <w:proofErr w:type="spellEnd"/>
+        <w:t xml:space="preserve"> El mensaje </w:t>
+      </w:r>
+      <w:bookmarkStart w:id="5" w:name="_GoBack"/>
+      <w:bookmarkEnd w:id="5"/>
       <w:r>
         <w:rPr>
           <w:sz w:val="24"/>
           <w:szCs w:val="24"/>
           <w:lang w:val="es-ES_tradnl"/>
         </w:rPr>
-        <w:t xml:space="preserve"> </w:t>
-      </w:r>
-      <w:proofErr w:type="spellStart"/>
-      <w:r>
-        <w:rPr>
-          <w:sz w:val="24"/>
-          <w:szCs w:val="24"/>
-          <w:lang w:val="es-ES_tradnl"/>
-        </w:rPr>
-        <w:t>della</w:t>
-      </w:r>
-      <w:proofErr w:type="spellEnd"/>
-      <w:r>
-        <w:rPr>
-          <w:sz w:val="24"/>
-          <w:szCs w:val="24"/>
-          <w:lang w:val="es-ES_tradnl"/>
-        </w:rPr>
-        <w:t xml:space="preserve"> Porta. Se mezcla una onza de alumbre y una pinta de vinagre y se escribe en la cáscara con ello.</w:t>
-      </w:r>
-      <w:r>
-        <w:rPr>
-          <w:sz w:val="24"/>
-          <w:szCs w:val="24"/>
-          <w:lang w:val="es-ES_tradnl"/>
-        </w:rPr>
-        <w:t xml:space="preserve"> El mensaje sólo se puede leer pelando el huevo duro.</w:t>
+        <w:t>sólo se puede leer pelando el huevo duro.</w:t>
       </w:r>
     </w:p>
     <w:p>
@@ -4159,37 +3961,17 @@
           <w:szCs w:val="24"/>
           <w:lang w:val="es-ES_tradnl"/>
         </w:rPr>
-        <w:t xml:space="preserve">A principios del siglo XVI se acuña la palabra esteganografía. Un abad alemán, Johannes </w:t>
-      </w:r>
-      <w:proofErr w:type="spellStart"/>
-      <w:r>
-        <w:rPr>
+        <w:t xml:space="preserve">A principios del siglo XVI se acuña la palabra esteganografía. Un abad alemán, Johannes Trithemius, escribió un libro sobre el tema que estamos tratando, la ocultación de información, y lo llamó </w:t>
+      </w:r>
+      <w:r>
+        <w:rPr>
+          <w:i/>
           <w:sz w:val="24"/>
           <w:szCs w:val="24"/>
           <w:lang w:val="es-ES_tradnl"/>
         </w:rPr>
-        <w:t>Trithemius</w:t>
-      </w:r>
-      <w:proofErr w:type="spellEnd"/>
-      <w:r>
-        <w:rPr>
-          <w:sz w:val="24"/>
-          <w:szCs w:val="24"/>
-          <w:lang w:val="es-ES_tradnl"/>
-        </w:rPr>
-        <w:t xml:space="preserve">, escribió un libro sobre el tema que estamos tratando, la ocultación de información, y lo llamó </w:t>
-      </w:r>
-      <w:proofErr w:type="spellStart"/>
-      <w:r>
-        <w:rPr>
-          <w:i/>
-          <w:sz w:val="24"/>
-          <w:szCs w:val="24"/>
-          <w:lang w:val="es-ES_tradnl"/>
-        </w:rPr>
         <w:t>Stheganographia</w:t>
       </w:r>
-      <w:proofErr w:type="spellEnd"/>
       <w:r>
         <w:rPr>
           <w:sz w:val="24"/>
@@ -4259,7 +4041,6 @@
         </w:rPr>
         <w:t xml:space="preserve">Francesco Colonna escribió el libro </w:t>
       </w:r>
-      <w:proofErr w:type="spellStart"/>
       <w:r>
         <w:rPr>
           <w:i/>
@@ -4267,54 +4048,15 @@
           <w:szCs w:val="24"/>
           <w:lang w:val="es-ES_tradnl"/>
         </w:rPr>
-        <w:t>Hypnerotomachia</w:t>
-      </w:r>
-      <w:proofErr w:type="spellEnd"/>
-      <w:r>
-        <w:rPr>
-          <w:i/>
+        <w:t>Hypnerotomachia Poliphili</w:t>
+      </w:r>
+      <w:r>
+        <w:rPr>
           <w:sz w:val="24"/>
           <w:szCs w:val="24"/>
           <w:lang w:val="es-ES_tradnl"/>
         </w:rPr>
-        <w:t xml:space="preserve"> </w:t>
-      </w:r>
-      <w:proofErr w:type="spellStart"/>
-      <w:r>
-        <w:rPr>
-          <w:i/>
-          <w:sz w:val="24"/>
-          <w:szCs w:val="24"/>
-          <w:lang w:val="es-ES_tradnl"/>
-        </w:rPr>
-        <w:t>Poliphili</w:t>
-      </w:r>
-      <w:proofErr w:type="spellEnd"/>
-      <w:r>
-        <w:rPr>
-          <w:sz w:val="24"/>
-          <w:szCs w:val="24"/>
-          <w:lang w:val="es-ES_tradnl"/>
-        </w:rPr>
-        <w:t xml:space="preserve">, si se cogen las primeras letras de todos los capítulos del libro se puede leer el mensaje “El hermano Francesco Colonna amó apasionadamente a </w:t>
-      </w:r>
-      <w:proofErr w:type="spellStart"/>
-      <w:r>
-        <w:rPr>
-          <w:sz w:val="24"/>
-          <w:szCs w:val="24"/>
-          <w:lang w:val="es-ES_tradnl"/>
-        </w:rPr>
-        <w:t>Polia</w:t>
-      </w:r>
-      <w:proofErr w:type="spellEnd"/>
-      <w:r>
-        <w:rPr>
-          <w:sz w:val="24"/>
-          <w:szCs w:val="24"/>
-          <w:lang w:val="es-ES_tradnl"/>
-        </w:rPr>
-        <w:t>”.</w:t>
+        <w:t>, si se cogen las primeras letras de todos los capítulos del libro se puede leer el mensaje “El hermano Francesco Colonna amó apasionadamente a Polia”.</w:t>
       </w:r>
     </w:p>
     <w:p>
@@ -4369,30 +4111,14 @@
           <w:lang w:val="es-ES_tradnl"/>
         </w:rPr>
       </w:pPr>
-      <w:bookmarkStart w:id="5" w:name="_Toc355718698"/>
-      <w:proofErr w:type="spellStart"/>
+      <w:bookmarkStart w:id="6" w:name="_Toc355718698"/>
       <w:r>
         <w:rPr>
           <w:lang w:val="es-ES_tradnl"/>
         </w:rPr>
-        <w:t>Null</w:t>
-      </w:r>
-      <w:proofErr w:type="spellEnd"/>
-      <w:r>
-        <w:rPr>
-          <w:lang w:val="es-ES_tradnl"/>
-        </w:rPr>
-        <w:t xml:space="preserve"> </w:t>
-      </w:r>
-      <w:proofErr w:type="spellStart"/>
-      <w:r>
-        <w:rPr>
-          <w:lang w:val="es-ES_tradnl"/>
-        </w:rPr>
-        <w:t>cipher</w:t>
-      </w:r>
-      <w:bookmarkEnd w:id="5"/>
-      <w:proofErr w:type="spellEnd"/>
+        <w:t>Null cipher</w:t>
+      </w:r>
+      <w:bookmarkEnd w:id="6"/>
     </w:p>
     <w:p>
       <w:pPr>
@@ -4412,7 +4138,6 @@
         </w:rPr>
         <w:t xml:space="preserve">También se utilizó una técnica llamada </w:t>
       </w:r>
-      <w:proofErr w:type="spellStart"/>
       <w:r>
         <w:rPr>
           <w:i/>
@@ -4420,29 +4145,8 @@
           <w:szCs w:val="24"/>
           <w:lang w:val="es-ES_tradnl"/>
         </w:rPr>
-        <w:t>Null</w:t>
-      </w:r>
-      <w:proofErr w:type="spellEnd"/>
-      <w:r>
-        <w:rPr>
-          <w:i/>
-          <w:sz w:val="24"/>
-          <w:szCs w:val="24"/>
-          <w:lang w:val="es-ES_tradnl"/>
-        </w:rPr>
-        <w:t xml:space="preserve"> </w:t>
-      </w:r>
-      <w:proofErr w:type="spellStart"/>
-      <w:r>
-        <w:rPr>
-          <w:i/>
-          <w:sz w:val="24"/>
-          <w:szCs w:val="24"/>
-          <w:lang w:val="es-ES_tradnl"/>
-        </w:rPr>
-        <w:t>Cipher</w:t>
-      </w:r>
-      <w:proofErr w:type="spellEnd"/>
+        <w:t>Null Cipher</w:t>
+      </w:r>
       <w:r>
         <w:rPr>
           <w:sz w:val="24"/>
@@ -4474,7 +4178,6 @@
           <w:shd w:val="clear" w:color="auto" w:fill="FFFFFF"/>
         </w:rPr>
       </w:pPr>
-      <w:proofErr w:type="spellStart"/>
       <w:r>
         <w:rPr>
           <w:rFonts w:asciiTheme="minorHAnsi" w:hAnsiTheme="minorHAnsi" w:cs="Arial"/>
@@ -4485,10 +4188,13 @@
           <w:szCs w:val="24"/>
           <w:shd w:val="clear" w:color="auto" w:fill="FFFFFF"/>
         </w:rPr>
-        <w:t>Apparently</w:t>
-      </w:r>
-      <w:proofErr w:type="spellEnd"/>
-      <w:r>
+        <w:t>Apparently neutral’s protest is thoroughly discounted</w:t>
+      </w:r>
+    </w:p>
+    <w:p>
+      <w:pPr>
+        <w:spacing w:after="0"/>
+        <w:jc w:val="center"/>
         <w:rPr>
           <w:rFonts w:asciiTheme="minorHAnsi" w:hAnsiTheme="minorHAnsi" w:cs="Arial"/>
           <w:i/>
@@ -4498,9 +4204,7 @@
           <w:szCs w:val="24"/>
           <w:shd w:val="clear" w:color="auto" w:fill="FFFFFF"/>
         </w:rPr>
-        <w:t xml:space="preserve"> </w:t>
-      </w:r>
-      <w:proofErr w:type="spellStart"/>
+      </w:pPr>
       <w:r>
         <w:rPr>
           <w:rFonts w:asciiTheme="minorHAnsi" w:hAnsiTheme="minorHAnsi" w:cs="Arial"/>
@@ -4511,10 +4215,13 @@
           <w:szCs w:val="24"/>
           <w:shd w:val="clear" w:color="auto" w:fill="FFFFFF"/>
         </w:rPr>
-        <w:t>neutral’s</w:t>
-      </w:r>
-      <w:proofErr w:type="spellEnd"/>
-      <w:r>
+        <w:t>and ignored. Isman hard hit. Blockade issue affects</w:t>
+      </w:r>
+    </w:p>
+    <w:p>
+      <w:pPr>
+        <w:spacing w:after="0"/>
+        <w:jc w:val="center"/>
         <w:rPr>
           <w:rFonts w:asciiTheme="minorHAnsi" w:hAnsiTheme="minorHAnsi" w:cs="Arial"/>
           <w:i/>
@@ -4524,9 +4231,7 @@
           <w:szCs w:val="24"/>
           <w:shd w:val="clear" w:color="auto" w:fill="FFFFFF"/>
         </w:rPr>
-        <w:t xml:space="preserve"> protest is </w:t>
-      </w:r>
-      <w:proofErr w:type="spellStart"/>
+      </w:pPr>
       <w:r>
         <w:rPr>
           <w:rFonts w:asciiTheme="minorHAnsi" w:hAnsiTheme="minorHAnsi" w:cs="Arial"/>
@@ -4537,9 +4242,19 @@
           <w:szCs w:val="24"/>
           <w:shd w:val="clear" w:color="auto" w:fill="FFFFFF"/>
         </w:rPr>
-        <w:t>thoroughly</w:t>
-      </w:r>
-      <w:proofErr w:type="spellEnd"/>
+        <w:t>pretext for embargo on by products, ejecting</w:t>
+      </w:r>
+    </w:p>
+    <w:p>
+      <w:pPr>
+        <w:jc w:val="center"/>
+        <w:rPr>
+          <w:rFonts w:asciiTheme="minorHAnsi" w:hAnsiTheme="minorHAnsi"/>
+          <w:sz w:val="24"/>
+          <w:szCs w:val="24"/>
+          <w:lang w:val="es-ES"/>
+        </w:rPr>
+      </w:pPr>
       <w:r>
         <w:rPr>
           <w:rFonts w:asciiTheme="minorHAnsi" w:hAnsiTheme="minorHAnsi" w:cs="Arial"/>
@@ -4550,499 +4265,84 @@
           <w:szCs w:val="24"/>
           <w:shd w:val="clear" w:color="auto" w:fill="FFFFFF"/>
         </w:rPr>
-        <w:t xml:space="preserve"> </w:t>
-      </w:r>
-      <w:proofErr w:type="spellStart"/>
+        <w:t>suets and vegetable oils</w:t>
+      </w:r>
       <w:r>
         <w:rPr>
           <w:rFonts w:asciiTheme="minorHAnsi" w:hAnsiTheme="minorHAnsi" w:cs="Arial"/>
-          <w:i/>
-          <w:iCs/>
           <w:color w:val="000000"/>
           <w:sz w:val="24"/>
           <w:szCs w:val="24"/>
           <w:shd w:val="clear" w:color="auto" w:fill="FFFFFF"/>
         </w:rPr>
-        <w:t>discounted</w:t>
-      </w:r>
-      <w:proofErr w:type="spellEnd"/>
+        <w:t>.</w:t>
+      </w:r>
     </w:p>
     <w:p>
       <w:pPr>
-        <w:spacing w:after="0"/>
-        <w:jc w:val="center"/>
-        <w:rPr>
-          <w:rFonts w:asciiTheme="minorHAnsi" w:hAnsiTheme="minorHAnsi" w:cs="Arial"/>
-          <w:i/>
-          <w:iCs/>
-          <w:color w:val="000000"/>
-          <w:sz w:val="24"/>
-          <w:szCs w:val="24"/>
-          <w:shd w:val="clear" w:color="auto" w:fill="FFFFFF"/>
-        </w:rPr>
-      </w:pPr>
-      <w:proofErr w:type="spellStart"/>
-      <w:r>
-        <w:rPr>
-          <w:rFonts w:asciiTheme="minorHAnsi" w:hAnsiTheme="minorHAnsi" w:cs="Arial"/>
-          <w:i/>
-          <w:iCs/>
-          <w:color w:val="000000"/>
-          <w:sz w:val="24"/>
-          <w:szCs w:val="24"/>
-          <w:shd w:val="clear" w:color="auto" w:fill="FFFFFF"/>
-        </w:rPr>
-        <w:t>and</w:t>
-      </w:r>
-      <w:proofErr w:type="spellEnd"/>
-      <w:r>
-        <w:rPr>
-          <w:rFonts w:asciiTheme="minorHAnsi" w:hAnsiTheme="minorHAnsi" w:cs="Arial"/>
-          <w:i/>
-          <w:iCs/>
-          <w:color w:val="000000"/>
-          <w:sz w:val="24"/>
-          <w:szCs w:val="24"/>
-          <w:shd w:val="clear" w:color="auto" w:fill="FFFFFF"/>
-        </w:rPr>
-        <w:t xml:space="preserve"> </w:t>
-      </w:r>
-      <w:proofErr w:type="spellStart"/>
-      <w:r>
-        <w:rPr>
-          <w:rFonts w:asciiTheme="minorHAnsi" w:hAnsiTheme="minorHAnsi" w:cs="Arial"/>
-          <w:i/>
-          <w:iCs/>
-          <w:color w:val="000000"/>
-          <w:sz w:val="24"/>
-          <w:szCs w:val="24"/>
-          <w:shd w:val="clear" w:color="auto" w:fill="FFFFFF"/>
-        </w:rPr>
-        <w:t>ignored</w:t>
-      </w:r>
-      <w:proofErr w:type="spellEnd"/>
-      <w:r>
-        <w:rPr>
-          <w:rFonts w:asciiTheme="minorHAnsi" w:hAnsiTheme="minorHAnsi" w:cs="Arial"/>
-          <w:i/>
-          <w:iCs/>
-          <w:color w:val="000000"/>
-          <w:sz w:val="24"/>
-          <w:szCs w:val="24"/>
-          <w:shd w:val="clear" w:color="auto" w:fill="FFFFFF"/>
-        </w:rPr>
-        <w:t xml:space="preserve">. </w:t>
-      </w:r>
-      <w:proofErr w:type="spellStart"/>
-      <w:r>
-        <w:rPr>
-          <w:rFonts w:asciiTheme="minorHAnsi" w:hAnsiTheme="minorHAnsi" w:cs="Arial"/>
-          <w:i/>
-          <w:iCs/>
-          <w:color w:val="000000"/>
-          <w:sz w:val="24"/>
-          <w:szCs w:val="24"/>
-          <w:shd w:val="clear" w:color="auto" w:fill="FFFFFF"/>
-        </w:rPr>
-        <w:t>Isman</w:t>
-      </w:r>
-      <w:proofErr w:type="spellEnd"/>
-      <w:r>
-        <w:rPr>
-          <w:rFonts w:asciiTheme="minorHAnsi" w:hAnsiTheme="minorHAnsi" w:cs="Arial"/>
-          <w:i/>
-          <w:iCs/>
-          <w:color w:val="000000"/>
-          <w:sz w:val="24"/>
-          <w:szCs w:val="24"/>
-          <w:shd w:val="clear" w:color="auto" w:fill="FFFFFF"/>
-        </w:rPr>
-        <w:t xml:space="preserve"> </w:t>
-      </w:r>
-      <w:proofErr w:type="spellStart"/>
-      <w:r>
-        <w:rPr>
-          <w:rFonts w:asciiTheme="minorHAnsi" w:hAnsiTheme="minorHAnsi" w:cs="Arial"/>
-          <w:i/>
-          <w:iCs/>
-          <w:color w:val="000000"/>
-          <w:sz w:val="24"/>
-          <w:szCs w:val="24"/>
-          <w:shd w:val="clear" w:color="auto" w:fill="FFFFFF"/>
-        </w:rPr>
-        <w:t>hard</w:t>
-      </w:r>
-      <w:proofErr w:type="spellEnd"/>
-      <w:r>
-        <w:rPr>
-          <w:rFonts w:asciiTheme="minorHAnsi" w:hAnsiTheme="minorHAnsi" w:cs="Arial"/>
-          <w:i/>
-          <w:iCs/>
-          <w:color w:val="000000"/>
-          <w:sz w:val="24"/>
-          <w:szCs w:val="24"/>
-          <w:shd w:val="clear" w:color="auto" w:fill="FFFFFF"/>
-        </w:rPr>
-        <w:t xml:space="preserve"> </w:t>
-      </w:r>
-      <w:proofErr w:type="spellStart"/>
-      <w:r>
-        <w:rPr>
-          <w:rFonts w:asciiTheme="minorHAnsi" w:hAnsiTheme="minorHAnsi" w:cs="Arial"/>
-          <w:i/>
-          <w:iCs/>
-          <w:color w:val="000000"/>
-          <w:sz w:val="24"/>
-          <w:szCs w:val="24"/>
-          <w:shd w:val="clear" w:color="auto" w:fill="FFFFFF"/>
-        </w:rPr>
-        <w:t>hit</w:t>
-      </w:r>
-      <w:proofErr w:type="spellEnd"/>
-      <w:r>
-        <w:rPr>
-          <w:rFonts w:asciiTheme="minorHAnsi" w:hAnsiTheme="minorHAnsi" w:cs="Arial"/>
-          <w:i/>
-          <w:iCs/>
-          <w:color w:val="000000"/>
-          <w:sz w:val="24"/>
-          <w:szCs w:val="24"/>
-          <w:shd w:val="clear" w:color="auto" w:fill="FFFFFF"/>
-        </w:rPr>
-        <w:t xml:space="preserve">. </w:t>
-      </w:r>
-      <w:proofErr w:type="spellStart"/>
-      <w:r>
-        <w:rPr>
-          <w:rFonts w:asciiTheme="minorHAnsi" w:hAnsiTheme="minorHAnsi" w:cs="Arial"/>
-          <w:i/>
-          <w:iCs/>
-          <w:color w:val="000000"/>
-          <w:sz w:val="24"/>
-          <w:szCs w:val="24"/>
-          <w:shd w:val="clear" w:color="auto" w:fill="FFFFFF"/>
-        </w:rPr>
-        <w:t>Blockade</w:t>
-      </w:r>
-      <w:proofErr w:type="spellEnd"/>
-      <w:r>
-        <w:rPr>
-          <w:rFonts w:asciiTheme="minorHAnsi" w:hAnsiTheme="minorHAnsi" w:cs="Arial"/>
-          <w:i/>
-          <w:iCs/>
-          <w:color w:val="000000"/>
-          <w:sz w:val="24"/>
-          <w:szCs w:val="24"/>
-          <w:shd w:val="clear" w:color="auto" w:fill="FFFFFF"/>
-        </w:rPr>
-        <w:t xml:space="preserve"> </w:t>
-      </w:r>
-      <w:proofErr w:type="spellStart"/>
-      <w:r>
-        <w:rPr>
-          <w:rFonts w:asciiTheme="minorHAnsi" w:hAnsiTheme="minorHAnsi" w:cs="Arial"/>
-          <w:i/>
-          <w:iCs/>
-          <w:color w:val="000000"/>
-          <w:sz w:val="24"/>
-          <w:szCs w:val="24"/>
-          <w:shd w:val="clear" w:color="auto" w:fill="FFFFFF"/>
-        </w:rPr>
-        <w:t>issue</w:t>
-      </w:r>
-      <w:proofErr w:type="spellEnd"/>
-      <w:r>
-        <w:rPr>
-          <w:rFonts w:asciiTheme="minorHAnsi" w:hAnsiTheme="minorHAnsi" w:cs="Arial"/>
-          <w:i/>
-          <w:iCs/>
-          <w:color w:val="000000"/>
-          <w:sz w:val="24"/>
-          <w:szCs w:val="24"/>
-          <w:shd w:val="clear" w:color="auto" w:fill="FFFFFF"/>
-        </w:rPr>
-        <w:t xml:space="preserve"> </w:t>
-      </w:r>
-      <w:proofErr w:type="spellStart"/>
-      <w:r>
-        <w:rPr>
-          <w:rFonts w:asciiTheme="minorHAnsi" w:hAnsiTheme="minorHAnsi" w:cs="Arial"/>
-          <w:i/>
-          <w:iCs/>
-          <w:color w:val="000000"/>
-          <w:sz w:val="24"/>
-          <w:szCs w:val="24"/>
-          <w:shd w:val="clear" w:color="auto" w:fill="FFFFFF"/>
-        </w:rPr>
-        <w:t>affects</w:t>
-      </w:r>
-      <w:proofErr w:type="spellEnd"/>
+        <w:ind w:firstLine="708"/>
+        <w:jc w:val="both"/>
+        <w:rPr>
+          <w:sz w:val="24"/>
+          <w:szCs w:val="24"/>
+          <w:lang w:val="es-ES"/>
+        </w:rPr>
+      </w:pPr>
+      <w:r>
+        <w:rPr>
+          <w:sz w:val="24"/>
+          <w:szCs w:val="24"/>
+          <w:lang w:val="es-ES"/>
+        </w:rPr>
+        <w:t>Si extraemos la segunda letra de cada palabra tenemos el siguiente mensaje:</w:t>
+      </w:r>
     </w:p>
     <w:p>
       <w:pPr>
-        <w:spacing w:after="0"/>
+        <w:ind w:firstLine="708"/>
         <w:jc w:val="center"/>
         <w:rPr>
-          <w:rFonts w:asciiTheme="minorHAnsi" w:hAnsiTheme="minorHAnsi" w:cs="Arial"/>
           <w:i/>
-          <w:iCs/>
-          <w:color w:val="000000"/>
-          <w:sz w:val="24"/>
-          <w:szCs w:val="24"/>
-          <w:shd w:val="clear" w:color="auto" w:fill="FFFFFF"/>
-        </w:rPr>
-      </w:pPr>
-      <w:r>
-        <w:rPr>
-          <w:rFonts w:asciiTheme="minorHAnsi" w:hAnsiTheme="minorHAnsi" w:cs="Arial"/>
+          <w:sz w:val="24"/>
+          <w:szCs w:val="24"/>
+          <w:lang w:val="en-US"/>
+        </w:rPr>
+      </w:pPr>
+      <w:r>
+        <w:rPr>
           <w:i/>
-          <w:iCs/>
-          <w:color w:val="000000"/>
-          <w:sz w:val="24"/>
-          <w:szCs w:val="24"/>
-          <w:shd w:val="clear" w:color="auto" w:fill="FFFFFF"/>
-        </w:rPr>
-        <w:t xml:space="preserve">pretext for embargo on </w:t>
-      </w:r>
-      <w:proofErr w:type="spellStart"/>
-      <w:r>
-        <w:rPr>
-          <w:rFonts w:asciiTheme="minorHAnsi" w:hAnsiTheme="minorHAnsi" w:cs="Arial"/>
-          <w:i/>
-          <w:iCs/>
-          <w:color w:val="000000"/>
-          <w:sz w:val="24"/>
-          <w:szCs w:val="24"/>
-          <w:shd w:val="clear" w:color="auto" w:fill="FFFFFF"/>
-        </w:rPr>
-        <w:t>by</w:t>
-      </w:r>
-      <w:proofErr w:type="spellEnd"/>
-      <w:r>
-        <w:rPr>
-          <w:rFonts w:asciiTheme="minorHAnsi" w:hAnsiTheme="minorHAnsi" w:cs="Arial"/>
-          <w:i/>
-          <w:iCs/>
-          <w:color w:val="000000"/>
-          <w:sz w:val="24"/>
-          <w:szCs w:val="24"/>
-          <w:shd w:val="clear" w:color="auto" w:fill="FFFFFF"/>
-        </w:rPr>
-        <w:t xml:space="preserve"> </w:t>
-      </w:r>
-      <w:proofErr w:type="spellStart"/>
-      <w:r>
-        <w:rPr>
-          <w:rFonts w:asciiTheme="minorHAnsi" w:hAnsiTheme="minorHAnsi" w:cs="Arial"/>
-          <w:i/>
-          <w:iCs/>
-          <w:color w:val="000000"/>
-          <w:sz w:val="24"/>
-          <w:szCs w:val="24"/>
-          <w:shd w:val="clear" w:color="auto" w:fill="FFFFFF"/>
-        </w:rPr>
-        <w:t>products</w:t>
-      </w:r>
-      <w:proofErr w:type="spellEnd"/>
-      <w:r>
-        <w:rPr>
-          <w:rFonts w:asciiTheme="minorHAnsi" w:hAnsiTheme="minorHAnsi" w:cs="Arial"/>
-          <w:i/>
-          <w:iCs/>
-          <w:color w:val="000000"/>
-          <w:sz w:val="24"/>
-          <w:szCs w:val="24"/>
-          <w:shd w:val="clear" w:color="auto" w:fill="FFFFFF"/>
-        </w:rPr>
-        <w:t xml:space="preserve">, </w:t>
-      </w:r>
-      <w:proofErr w:type="spellStart"/>
-      <w:r>
-        <w:rPr>
-          <w:rFonts w:asciiTheme="minorHAnsi" w:hAnsiTheme="minorHAnsi" w:cs="Arial"/>
-          <w:i/>
-          <w:iCs/>
-          <w:color w:val="000000"/>
-          <w:sz w:val="24"/>
-          <w:szCs w:val="24"/>
-          <w:shd w:val="clear" w:color="auto" w:fill="FFFFFF"/>
-        </w:rPr>
-        <w:t>ejecting</w:t>
-      </w:r>
-      <w:proofErr w:type="spellEnd"/>
+          <w:sz w:val="24"/>
+          <w:szCs w:val="24"/>
+          <w:lang w:val="en-US"/>
+        </w:rPr>
+        <w:t>Pershing sails from NYr June I</w:t>
+      </w:r>
     </w:p>
     <w:p>
       <w:pPr>
-        <w:jc w:val="center"/>
-        <w:rPr>
-          <w:rFonts w:asciiTheme="minorHAnsi" w:hAnsiTheme="minorHAnsi"/>
-          <w:sz w:val="24"/>
-          <w:szCs w:val="24"/>
-          <w:lang w:val="es-ES"/>
-        </w:rPr>
-      </w:pPr>
-      <w:proofErr w:type="spellStart"/>
-      <w:r>
-        <w:rPr>
-          <w:rFonts w:asciiTheme="minorHAnsi" w:hAnsiTheme="minorHAnsi" w:cs="Arial"/>
+        <w:rPr>
           <w:i/>
-          <w:iCs/>
-          <w:color w:val="000000"/>
-          <w:sz w:val="24"/>
-          <w:szCs w:val="24"/>
-          <w:shd w:val="clear" w:color="auto" w:fill="FFFFFF"/>
-        </w:rPr>
-        <w:t>suets</w:t>
-      </w:r>
-      <w:proofErr w:type="spellEnd"/>
-      <w:r>
-        <w:rPr>
-          <w:rFonts w:asciiTheme="minorHAnsi" w:hAnsiTheme="minorHAnsi" w:cs="Arial"/>
-          <w:i/>
-          <w:iCs/>
-          <w:color w:val="000000"/>
-          <w:sz w:val="24"/>
-          <w:szCs w:val="24"/>
-          <w:shd w:val="clear" w:color="auto" w:fill="FFFFFF"/>
-        </w:rPr>
-        <w:t xml:space="preserve"> </w:t>
-      </w:r>
-      <w:proofErr w:type="spellStart"/>
-      <w:r>
-        <w:rPr>
-          <w:rFonts w:asciiTheme="minorHAnsi" w:hAnsiTheme="minorHAnsi" w:cs="Arial"/>
-          <w:i/>
-          <w:iCs/>
-          <w:color w:val="000000"/>
-          <w:sz w:val="24"/>
-          <w:szCs w:val="24"/>
-          <w:shd w:val="clear" w:color="auto" w:fill="FFFFFF"/>
-        </w:rPr>
-        <w:t>and</w:t>
-      </w:r>
-      <w:proofErr w:type="spellEnd"/>
-      <w:r>
-        <w:rPr>
-          <w:rFonts w:asciiTheme="minorHAnsi" w:hAnsiTheme="minorHAnsi" w:cs="Arial"/>
-          <w:i/>
-          <w:iCs/>
-          <w:color w:val="000000"/>
-          <w:sz w:val="24"/>
-          <w:szCs w:val="24"/>
-          <w:shd w:val="clear" w:color="auto" w:fill="FFFFFF"/>
-        </w:rPr>
-        <w:t xml:space="preserve"> vegetable </w:t>
-      </w:r>
-      <w:proofErr w:type="spellStart"/>
-      <w:r>
-        <w:rPr>
-          <w:rFonts w:asciiTheme="minorHAnsi" w:hAnsiTheme="minorHAnsi" w:cs="Arial"/>
-          <w:i/>
-          <w:iCs/>
-          <w:color w:val="000000"/>
-          <w:sz w:val="24"/>
-          <w:szCs w:val="24"/>
-          <w:shd w:val="clear" w:color="auto" w:fill="FFFFFF"/>
-        </w:rPr>
-        <w:t>oils</w:t>
-      </w:r>
-      <w:proofErr w:type="spellEnd"/>
-      <w:r>
-        <w:rPr>
-          <w:rFonts w:asciiTheme="minorHAnsi" w:hAnsiTheme="minorHAnsi" w:cs="Arial"/>
-          <w:color w:val="000000"/>
-          <w:sz w:val="24"/>
-          <w:szCs w:val="24"/>
-          <w:shd w:val="clear" w:color="auto" w:fill="FFFFFF"/>
-        </w:rPr>
-        <w:t>.</w:t>
-      </w:r>
+          <w:sz w:val="24"/>
+          <w:szCs w:val="24"/>
+          <w:lang w:val="en-US"/>
+        </w:rPr>
+      </w:pPr>
     </w:p>
     <w:p>
       <w:pPr>
-        <w:ind w:firstLine="708"/>
-        <w:jc w:val="both"/>
-        <w:rPr>
-          <w:sz w:val="24"/>
-          <w:szCs w:val="24"/>
-          <w:lang w:val="es-ES"/>
-        </w:rPr>
-      </w:pPr>
-      <w:r>
-        <w:rPr>
-          <w:sz w:val="24"/>
-          <w:szCs w:val="24"/>
-          <w:lang w:val="es-ES"/>
-        </w:rPr>
-        <w:t>Si extraemos la segunda letra de cada palabra tenemos el siguiente mensaje:</w:t>
-      </w:r>
-    </w:p>
-    <w:p>
-      <w:pPr>
-        <w:ind w:firstLine="708"/>
-        <w:jc w:val="center"/>
-        <w:rPr>
-          <w:i/>
-          <w:sz w:val="24"/>
-          <w:szCs w:val="24"/>
-          <w:lang w:val="en-US"/>
-        </w:rPr>
-      </w:pPr>
-      <w:r>
-        <w:rPr>
-          <w:i/>
-          <w:sz w:val="24"/>
-          <w:szCs w:val="24"/>
-          <w:lang w:val="en-US"/>
-        </w:rPr>
-        <w:t xml:space="preserve">Pershing sails from </w:t>
-      </w:r>
-      <w:proofErr w:type="spellStart"/>
-      <w:r>
-        <w:rPr>
-          <w:i/>
-          <w:sz w:val="24"/>
-          <w:szCs w:val="24"/>
-          <w:lang w:val="en-US"/>
-        </w:rPr>
-        <w:t>NYr</w:t>
-      </w:r>
-      <w:proofErr w:type="spellEnd"/>
-      <w:r>
-        <w:rPr>
-          <w:i/>
-          <w:sz w:val="24"/>
-          <w:szCs w:val="24"/>
-          <w:lang w:val="en-US"/>
-        </w:rPr>
-        <w:t xml:space="preserve"> June I</w:t>
-      </w:r>
-    </w:p>
-    <w:p>
-      <w:pPr>
-        <w:rPr>
-          <w:i/>
-          <w:sz w:val="24"/>
-          <w:szCs w:val="24"/>
-          <w:lang w:val="en-US"/>
-        </w:rPr>
-      </w:pPr>
-    </w:p>
-    <w:p>
-      <w:pPr>
         <w:pStyle w:val="Estilo2"/>
         <w:rPr>
           <w:lang w:val="es-ES"/>
         </w:rPr>
       </w:pPr>
-      <w:bookmarkStart w:id="6" w:name="_Toc355718699"/>
+      <w:bookmarkStart w:id="7" w:name="_Toc355718699"/>
       <w:r>
         <w:rPr>
           <w:lang w:val="es-ES"/>
         </w:rPr>
         <w:t>Tinta invisible</w:t>
       </w:r>
-      <w:bookmarkEnd w:id="6"/>
+      <w:bookmarkEnd w:id="7"/>
     </w:p>
     <w:p>
       <w:pPr>
@@ -5162,132 +4462,84 @@
           <w:lang w:val="es-ES"/>
         </w:rPr>
       </w:pPr>
-      <w:bookmarkStart w:id="7" w:name="_Toc355718700"/>
+      <w:bookmarkStart w:id="8" w:name="_Toc355718700"/>
       <w:r>
         <w:rPr>
           <w:lang w:val="es-ES"/>
         </w:rPr>
         <w:lastRenderedPageBreak/>
         <w:t>Esteganografía moderna</w:t>
-      </w:r>
-      <w:bookmarkEnd w:id="7"/>
-    </w:p>
-    <w:p>
-      <w:pPr>
-        <w:ind w:firstLine="708"/>
-        <w:jc w:val="both"/>
-        <w:rPr>
-          <w:sz w:val="24"/>
-          <w:szCs w:val="24"/>
-          <w:lang w:val="es-ES"/>
-        </w:rPr>
-      </w:pPr>
-      <w:r>
-        <w:rPr>
-          <w:sz w:val="24"/>
-          <w:szCs w:val="24"/>
-          <w:lang w:val="es-ES"/>
-        </w:rPr>
-        <w:t>La esteganografía</w:t>
-      </w:r>
-      <w:r>
-        <w:rPr>
-          <w:sz w:val="24"/>
-          <w:szCs w:val="24"/>
-          <w:lang w:val="es-ES"/>
-        </w:rPr>
-        <w:t xml:space="preserve"> moderna se basa en técnicas digitales, trata de ocultar la información en </w:t>
-      </w:r>
-      <w:r>
-        <w:rPr>
-          <w:sz w:val="24"/>
-          <w:szCs w:val="24"/>
-          <w:lang w:val="es-ES"/>
-        </w:rPr>
-        <w:t>medios digitales.</w:t>
-      </w:r>
-    </w:p>
-    <w:p>
-      <w:pPr>
-        <w:jc w:val="both"/>
-        <w:rPr>
-          <w:sz w:val="24"/>
-          <w:szCs w:val="24"/>
-          <w:lang w:val="es-ES"/>
-        </w:rPr>
-      </w:pPr>
-    </w:p>
-    <w:p>
-      <w:pPr>
-        <w:pStyle w:val="Estilo2"/>
-        <w:rPr>
-          <w:lang w:val="es-ES"/>
-        </w:rPr>
-      </w:pPr>
-      <w:bookmarkStart w:id="8" w:name="_Toc355718701"/>
-      <w:r>
-        <w:rPr>
-          <w:lang w:val="es-ES"/>
-        </w:rPr>
-        <w:t>Técnicas más usadas</w:t>
       </w:r>
       <w:bookmarkEnd w:id="8"/>
     </w:p>
     <w:p>
       <w:pPr>
-        <w:pStyle w:val="Estilo3"/>
-      </w:pPr>
-      <w:bookmarkStart w:id="9" w:name="_Toc355718702"/>
-      <w:r>
-        <w:t>Sustitución – Alteración/Reemplazo del LSB</w:t>
+        <w:ind w:firstLine="708"/>
+        <w:jc w:val="both"/>
+        <w:rPr>
+          <w:sz w:val="24"/>
+          <w:szCs w:val="24"/>
+          <w:lang w:val="es-ES"/>
+        </w:rPr>
+      </w:pPr>
+      <w:r>
+        <w:rPr>
+          <w:sz w:val="24"/>
+          <w:szCs w:val="24"/>
+          <w:lang w:val="es-ES"/>
+        </w:rPr>
+        <w:t>La esteganografía</w:t>
+      </w:r>
+      <w:r>
+        <w:rPr>
+          <w:sz w:val="24"/>
+          <w:szCs w:val="24"/>
+          <w:lang w:val="es-ES"/>
+        </w:rPr>
+        <w:t xml:space="preserve"> moderna se basa en técnicas digitales, trata de ocultar la información en </w:t>
+      </w:r>
+      <w:r>
+        <w:rPr>
+          <w:sz w:val="24"/>
+          <w:szCs w:val="24"/>
+          <w:lang w:val="es-ES"/>
+        </w:rPr>
+        <w:t>medios digitales.</w:t>
+      </w:r>
+    </w:p>
+    <w:p>
+      <w:pPr>
+        <w:jc w:val="both"/>
+        <w:rPr>
+          <w:sz w:val="24"/>
+          <w:szCs w:val="24"/>
+          <w:lang w:val="es-ES"/>
+        </w:rPr>
+      </w:pPr>
+    </w:p>
+    <w:p>
+      <w:pPr>
+        <w:pStyle w:val="Estilo2"/>
+        <w:rPr>
+          <w:lang w:val="es-ES"/>
+        </w:rPr>
+      </w:pPr>
+      <w:bookmarkStart w:id="9" w:name="_Toc355718701"/>
+      <w:r>
+        <w:rPr>
+          <w:lang w:val="es-ES"/>
+        </w:rPr>
+        <w:t>Técnicas más usadas</w:t>
       </w:r>
       <w:bookmarkEnd w:id="9"/>
     </w:p>
     <w:p>
       <w:pPr>
-        <w:ind w:firstLine="708"/>
-        <w:jc w:val="both"/>
-        <w:rPr>
-          <w:sz w:val="24"/>
-          <w:szCs w:val="24"/>
-          <w:lang w:val="es-ES"/>
-        </w:rPr>
-      </w:pPr>
-      <w:r>
-        <w:rPr>
-          <w:sz w:val="24"/>
-          <w:szCs w:val="24"/>
-          <w:lang w:val="es-ES"/>
-        </w:rPr>
-        <w:t>Cuando se crea un archivo en un ordenador hay algunos bytes que no son realmente necesarios o, al menos, no muy importantes. Ahí es donde esta técnica esconde la información a ocultar.</w:t>
-      </w:r>
-    </w:p>
-    <w:p>
-      <w:pPr>
-        <w:ind w:firstLine="708"/>
-        <w:jc w:val="both"/>
-        <w:rPr>
-          <w:sz w:val="24"/>
-          <w:szCs w:val="24"/>
-          <w:lang w:val="es-ES"/>
-        </w:rPr>
-      </w:pPr>
-      <w:r>
-        <w:rPr>
-          <w:sz w:val="24"/>
-          <w:szCs w:val="24"/>
-          <w:lang w:val="es-ES"/>
-        </w:rPr>
-        <w:t>Esta técnica funciona bien para archivos de imagen con una resolución muy alta o archivos de audio con un ratio de bit elevado. Normalmente no incrementa el tamaño del archivo, dependiendo del tamaño de lo que se quiera esconder.</w:t>
-      </w:r>
-    </w:p>
-    <w:p>
-      <w:pPr>
         <w:pStyle w:val="Estilo3"/>
       </w:pPr>
-      <w:bookmarkStart w:id="10" w:name="_Toc355718703"/>
-      <w:r>
-        <w:t>Inyección</w:t>
+      <w:bookmarkStart w:id="10" w:name="_Toc355718702"/>
+      <w:r>
+        <w:t>Sustitución – Alteración/Reemplazo del LSB</w:t>
       </w:r>
       <w:bookmarkEnd w:id="10"/>
     </w:p>
@@ -5307,7 +4559,7 @@
           <w:szCs w:val="24"/>
           <w:lang w:val="es-ES"/>
         </w:rPr>
-        <w:t>Esta técnica es más simple que la anterior ya que simplemente inserta directamente la información dentro del archivo.</w:t>
+        <w:t>Cuando se crea un archivo en un ordenador hay algunos bytes que no son realmente necesarios o, al menos, no muy importantes. Ahí es donde esta técnica esconde la información a ocultar.</w:t>
       </w:r>
     </w:p>
     <w:p>
@@ -5326,104 +4578,80 @@
           <w:szCs w:val="24"/>
           <w:lang w:val="es-ES"/>
         </w:rPr>
-        <w:t>Por ejemplo, después de la marca de EOF en un archivo, en los bloques de comentario de un fichero HTML o, un ejemplo más sencillo aún, una partición oculta en un disco duro.</w:t>
+        <w:t>Esta técnica funciona bien para archivos de imagen con una resolución muy alta o archivos de audio con un ratio de bit elevado. Normalmente no incrementa el tamaño del archivo, dependiendo del tamaño de lo que se quiera esconder.</w:t>
       </w:r>
     </w:p>
     <w:p>
       <w:pPr>
-        <w:pStyle w:val="Estilo2"/>
-        <w:rPr>
-          <w:lang w:val="es-ES"/>
-        </w:rPr>
-      </w:pPr>
-      <w:bookmarkStart w:id="11" w:name="_Toc355718704"/>
-      <w:r>
-        <w:rPr>
-          <w:lang w:val="es-ES"/>
-        </w:rPr>
-        <w:t>Técnicas en los diferentes archivos</w:t>
+        <w:pStyle w:val="Estilo3"/>
+      </w:pPr>
+      <w:bookmarkStart w:id="11" w:name="_Toc355718703"/>
+      <w:r>
+        <w:t>Inyección</w:t>
       </w:r>
       <w:bookmarkEnd w:id="11"/>
     </w:p>
     <w:p>
       <w:pPr>
-        <w:pStyle w:val="Estilo3"/>
-      </w:pPr>
-      <w:bookmarkStart w:id="12" w:name="_Toc355718705"/>
-      <w:r>
-        <w:t>Archivos de texto</w:t>
+        <w:ind w:firstLine="708"/>
+        <w:jc w:val="both"/>
+        <w:rPr>
+          <w:sz w:val="24"/>
+          <w:szCs w:val="24"/>
+          <w:lang w:val="es-ES"/>
+        </w:rPr>
+      </w:pPr>
+      <w:r>
+        <w:rPr>
+          <w:sz w:val="24"/>
+          <w:szCs w:val="24"/>
+          <w:lang w:val="es-ES"/>
+        </w:rPr>
+        <w:t>Esta técnica es más simple que la anterior ya que simplemente inserta directamente la información dentro del archivo.</w:t>
+      </w:r>
+    </w:p>
+    <w:p>
+      <w:pPr>
+        <w:ind w:firstLine="708"/>
+        <w:jc w:val="both"/>
+        <w:rPr>
+          <w:sz w:val="24"/>
+          <w:szCs w:val="24"/>
+          <w:lang w:val="es-ES"/>
+        </w:rPr>
+      </w:pPr>
+      <w:r>
+        <w:rPr>
+          <w:sz w:val="24"/>
+          <w:szCs w:val="24"/>
+          <w:lang w:val="es-ES"/>
+        </w:rPr>
+        <w:t>Por ejemplo, después de la marca de EOF en un archivo, en los bloques de comentario de un fichero HTML o, un ejemplo más sencillo aún, una partición oculta en un disco duro.</w:t>
+      </w:r>
+    </w:p>
+    <w:p>
+      <w:pPr>
+        <w:pStyle w:val="Estilo2"/>
+        <w:rPr>
+          <w:lang w:val="es-ES"/>
+        </w:rPr>
+      </w:pPr>
+      <w:bookmarkStart w:id="12" w:name="_Toc355718704"/>
+      <w:r>
+        <w:rPr>
+          <w:lang w:val="es-ES"/>
+        </w:rPr>
+        <w:t>Técnicas en los diferentes archivos</w:t>
       </w:r>
       <w:bookmarkEnd w:id="12"/>
     </w:p>
     <w:p>
       <w:pPr>
-        <w:ind w:firstLine="708"/>
-        <w:jc w:val="both"/>
-        <w:rPr>
-          <w:sz w:val="24"/>
-          <w:szCs w:val="24"/>
-          <w:lang w:val="es-ES"/>
-        </w:rPr>
-      </w:pPr>
-      <w:r>
-        <w:rPr>
-          <w:sz w:val="24"/>
-          <w:szCs w:val="24"/>
-          <w:lang w:val="es-ES"/>
-        </w:rPr>
-        <w:t>Un método muy fácil y efectivo es añadir espacios en blanco y tabuladores al final de las líneas</w:t>
-      </w:r>
-      <w:r>
-        <w:rPr>
-          <w:sz w:val="24"/>
-          <w:szCs w:val="24"/>
-          <w:lang w:val="es-ES"/>
-        </w:rPr>
-        <w:t>, ya que en el modo normal de edición de la mayoría de los editores de texto no los muestra</w:t>
-      </w:r>
-      <w:r>
-        <w:rPr>
-          <w:sz w:val="24"/>
-          <w:szCs w:val="24"/>
-          <w:lang w:val="es-ES"/>
-        </w:rPr>
-        <w:t>.</w:t>
-      </w:r>
-    </w:p>
-    <w:p>
-      <w:pPr>
-        <w:ind w:firstLine="708"/>
-        <w:jc w:val="both"/>
-        <w:rPr>
-          <w:sz w:val="24"/>
-          <w:szCs w:val="24"/>
-          <w:lang w:val="es-ES"/>
-        </w:rPr>
-      </w:pPr>
-      <w:r>
-        <w:rPr>
-          <w:sz w:val="24"/>
-          <w:szCs w:val="24"/>
-          <w:lang w:val="es-ES"/>
-        </w:rPr>
-        <w:t>También es muy difícil detectar esta técnica esteganográfica por que los espacios en blanco son normales y naturales en los documentos de texto.</w:t>
-      </w:r>
-      <w:r>
-        <w:rPr>
-          <w:sz w:val="24"/>
-          <w:szCs w:val="24"/>
-          <w:lang w:val="es-ES"/>
-        </w:rPr>
-        <w:t xml:space="preserve"> </w:t>
-      </w:r>
-    </w:p>
-    <w:p>
-      <w:pPr>
         <w:pStyle w:val="Estilo3"/>
       </w:pPr>
-      <w:bookmarkStart w:id="13" w:name="_Toc355718706"/>
-      <w:r>
-        <w:t>Imágenes</w:t>
+      <w:bookmarkStart w:id="13" w:name="_Toc355718705"/>
+      <w:r>
+        <w:t>Archivos de texto</w:t>
       </w:r>
       <w:bookmarkEnd w:id="13"/>
     </w:p>
@@ -5443,114 +4671,15 @@
           <w:szCs w:val="24"/>
           <w:lang w:val="es-ES"/>
         </w:rPr>
-        <w:t>Para esconder información en las imágenes se usa la técnica LSB (</w:t>
-      </w:r>
-      <w:proofErr w:type="spellStart"/>
-      <w:r>
-        <w:rPr>
-          <w:i/>
-          <w:sz w:val="24"/>
-          <w:szCs w:val="24"/>
-          <w:lang w:val="es-ES"/>
-        </w:rPr>
-        <w:t>Less</w:t>
-      </w:r>
-      <w:proofErr w:type="spellEnd"/>
-      <w:r>
-        <w:rPr>
-          <w:i/>
-          <w:sz w:val="24"/>
-          <w:szCs w:val="24"/>
-          <w:lang w:val="es-ES"/>
-        </w:rPr>
-        <w:t xml:space="preserve"> </w:t>
-      </w:r>
-      <w:proofErr w:type="spellStart"/>
-      <w:r>
-        <w:rPr>
-          <w:i/>
-          <w:sz w:val="24"/>
-          <w:szCs w:val="24"/>
-          <w:lang w:val="es-ES"/>
-        </w:rPr>
-        <w:t>Significant</w:t>
-      </w:r>
-      <w:proofErr w:type="spellEnd"/>
-      <w:r>
-        <w:rPr>
-          <w:i/>
-          <w:sz w:val="24"/>
-          <w:szCs w:val="24"/>
-          <w:lang w:val="es-ES"/>
-        </w:rPr>
-        <w:t xml:space="preserve"> </w:t>
-      </w:r>
-      <w:r>
-        <w:rPr>
-          <w:i/>
-          <w:sz w:val="24"/>
-          <w:szCs w:val="24"/>
-          <w:lang w:val="es-ES"/>
-        </w:rPr>
-        <w:t>By</w:t>
-      </w:r>
-      <w:r>
-        <w:rPr>
-          <w:i/>
-          <w:sz w:val="24"/>
-          <w:szCs w:val="24"/>
-          <w:lang w:val="es-ES"/>
-        </w:rPr>
-        <w:t>t</w:t>
-      </w:r>
-      <w:r>
-        <w:rPr>
-          <w:i/>
-          <w:sz w:val="24"/>
-          <w:szCs w:val="24"/>
-          <w:lang w:val="es-ES"/>
-        </w:rPr>
-        <w:t>e</w:t>
-      </w:r>
-      <w:r>
-        <w:rPr>
-          <w:sz w:val="24"/>
-          <w:szCs w:val="24"/>
-          <w:lang w:val="es-ES"/>
-        </w:rPr>
-        <w:t>)</w:t>
-      </w:r>
-      <w:r>
-        <w:rPr>
-          <w:sz w:val="24"/>
-          <w:szCs w:val="24"/>
-          <w:lang w:val="es-ES"/>
-        </w:rPr>
-        <w:t xml:space="preserve">. </w:t>
-      </w:r>
-      <w:r>
-        <w:rPr>
-          <w:sz w:val="24"/>
-          <w:szCs w:val="24"/>
-          <w:lang w:val="es-ES"/>
-        </w:rPr>
-        <w:t>P</w:t>
-      </w:r>
-      <w:r>
-        <w:rPr>
-          <w:sz w:val="24"/>
-          <w:szCs w:val="24"/>
-          <w:lang w:val="es-ES"/>
-        </w:rPr>
-        <w:t>ara el ojo humano las pequeñas variaciones de un pixel</w:t>
-      </w:r>
-      <w:r>
-        <w:rPr>
-          <w:sz w:val="24"/>
-          <w:szCs w:val="24"/>
-          <w:lang w:val="es-ES"/>
-        </w:rPr>
-        <w:t xml:space="preserve"> son muy difíciles de detectar</w:t>
+        <w:t>Un método muy fácil y efectivo es añadir espacios en blanco y tabuladores al final de las líneas</w:t>
+      </w:r>
+      <w:r>
+        <w:rPr>
+          <w:sz w:val="24"/>
+          <w:szCs w:val="24"/>
+          <w:lang w:val="es-ES"/>
+        </w:rPr>
+        <w:t>, ya que en el modo normal de edición de la mayoría de los editores de texto no los muestra</w:t>
       </w:r>
       <w:r>
         <w:rPr>
@@ -5563,12 +4692,38 @@
     </w:p>
     <w:p>
       <w:pPr>
+        <w:ind w:firstLine="708"/>
+        <w:jc w:val="both"/>
+        <w:rPr>
+          <w:sz w:val="24"/>
+          <w:szCs w:val="24"/>
+          <w:lang w:val="es-ES"/>
+        </w:rPr>
+      </w:pPr>
+      <w:r>
+        <w:rPr>
+          <w:sz w:val="24"/>
+          <w:szCs w:val="24"/>
+          <w:lang w:val="es-ES"/>
+        </w:rPr>
+        <w:t>También es muy difícil detectar esta técnica esteganográfica por que los espacios en blanco son normales y naturales en los documentos de texto.</w:t>
+      </w:r>
+      <w:r>
+        <w:rPr>
+          <w:sz w:val="24"/>
+          <w:szCs w:val="24"/>
+          <w:lang w:val="es-ES"/>
+        </w:rPr>
+        <w:t xml:space="preserve"> </w:t>
+      </w:r>
+    </w:p>
+    <w:p>
+      <w:pPr>
         <w:pStyle w:val="Estilo3"/>
       </w:pPr>
-      <w:bookmarkStart w:id="14" w:name="_Toc355718707"/>
-      <w:r>
-        <w:lastRenderedPageBreak/>
-        <w:t>Audio</w:t>
+      <w:bookmarkStart w:id="14" w:name="_Toc355718706"/>
+      <w:r>
+        <w:t>Imágenes</w:t>
       </w:r>
       <w:bookmarkEnd w:id="14"/>
     </w:p>
@@ -5588,9 +4743,8 @@
           <w:szCs w:val="24"/>
           <w:lang w:val="es-ES"/>
         </w:rPr>
-        <w:t xml:space="preserve">La técnica utilizada para esconder información dentro de los archivos de audio se llama </w:t>
-      </w:r>
-      <w:proofErr w:type="spellStart"/>
+        <w:t>Para esconder información en las imágenes se usa la técnica LSB (</w:t>
+      </w:r>
       <w:r>
         <w:rPr>
           <w:i/>
@@ -5598,9 +4752,8 @@
           <w:szCs w:val="24"/>
           <w:lang w:val="es-ES"/>
         </w:rPr>
-        <w:t>Low</w:t>
-      </w:r>
-      <w:proofErr w:type="spellEnd"/>
+        <w:t xml:space="preserve">Less Significant </w:t>
+      </w:r>
       <w:r>
         <w:rPr>
           <w:i/>
@@ -5608,9 +4761,8 @@
           <w:szCs w:val="24"/>
           <w:lang w:val="es-ES"/>
         </w:rPr>
-        <w:t xml:space="preserve"> bit </w:t>
-      </w:r>
-      <w:proofErr w:type="spellStart"/>
+        <w:t>By</w:t>
+      </w:r>
       <w:r>
         <w:rPr>
           <w:i/>
@@ -5618,9 +4770,8 @@
           <w:szCs w:val="24"/>
           <w:lang w:val="es-ES"/>
         </w:rPr>
-        <w:t>encoding</w:t>
-      </w:r>
-      <w:proofErr w:type="spellEnd"/>
+        <w:t>t</w:t>
+      </w:r>
       <w:r>
         <w:rPr>
           <w:i/>
@@ -5628,129 +4779,65 @@
           <w:szCs w:val="24"/>
           <w:lang w:val="es-ES"/>
         </w:rPr>
+        <w:t>e</w:t>
+      </w:r>
+      <w:r>
+        <w:rPr>
+          <w:sz w:val="24"/>
+          <w:szCs w:val="24"/>
+          <w:lang w:val="es-ES"/>
+        </w:rPr>
+        <w:t>)</w:t>
+      </w:r>
+      <w:r>
+        <w:rPr>
+          <w:sz w:val="24"/>
+          <w:szCs w:val="24"/>
+          <w:lang w:val="es-ES"/>
+        </w:rPr>
+        <w:t xml:space="preserve">. </w:t>
+      </w:r>
+      <w:r>
+        <w:rPr>
+          <w:sz w:val="24"/>
+          <w:szCs w:val="24"/>
+          <w:lang w:val="es-ES"/>
+        </w:rPr>
+        <w:t>P</w:t>
+      </w:r>
+      <w:r>
+        <w:rPr>
+          <w:sz w:val="24"/>
+          <w:szCs w:val="24"/>
+          <w:lang w:val="es-ES"/>
+        </w:rPr>
+        <w:t>ara el ojo humano las pequeñas variaciones de un pixel</w:t>
+      </w:r>
+      <w:r>
+        <w:rPr>
+          <w:sz w:val="24"/>
+          <w:szCs w:val="24"/>
+          <w:lang w:val="es-ES"/>
+        </w:rPr>
+        <w:t xml:space="preserve"> son muy difíciles de detectar</w:t>
+      </w:r>
+      <w:r>
+        <w:rPr>
+          <w:sz w:val="24"/>
+          <w:szCs w:val="24"/>
+          <w:lang w:val="es-ES"/>
+        </w:rPr>
         <w:t>.</w:t>
-      </w:r>
-      <w:r>
-        <w:rPr>
-          <w:sz w:val="24"/>
-          <w:szCs w:val="24"/>
-          <w:lang w:val="es-ES"/>
-        </w:rPr>
-        <w:t xml:space="preserve"> El problema con ésta técnica es que muchas veces es sensible al oído humano y, por lo tanto, un método arriesgado.</w:t>
       </w:r>
     </w:p>
     <w:p>
       <w:pPr>
-        <w:ind w:firstLine="708"/>
-        <w:jc w:val="both"/>
-        <w:rPr>
-          <w:sz w:val="24"/>
-          <w:szCs w:val="24"/>
-          <w:lang w:val="es-ES"/>
-        </w:rPr>
-      </w:pPr>
-      <w:r>
-        <w:rPr>
-          <w:i/>
-          <w:sz w:val="24"/>
-          <w:szCs w:val="24"/>
-          <w:lang w:val="es-ES"/>
-        </w:rPr>
-        <w:t xml:space="preserve">Spread </w:t>
-      </w:r>
-      <w:proofErr w:type="spellStart"/>
-      <w:r>
-        <w:rPr>
-          <w:i/>
-          <w:sz w:val="24"/>
-          <w:szCs w:val="24"/>
-          <w:lang w:val="es-ES"/>
-        </w:rPr>
-        <w:t>Spectrum</w:t>
-      </w:r>
-      <w:proofErr w:type="spellEnd"/>
-      <w:r>
-        <w:rPr>
-          <w:sz w:val="24"/>
-          <w:szCs w:val="24"/>
-          <w:lang w:val="es-ES"/>
-        </w:rPr>
-        <w:t xml:space="preserve"> es otro método que consiste en añadir ruidos aleatorios a la señal.</w:t>
-      </w:r>
-      <w:r>
-        <w:rPr>
-          <w:sz w:val="24"/>
-          <w:szCs w:val="24"/>
-          <w:lang w:val="es-ES"/>
-        </w:rPr>
-        <w:t xml:space="preserve"> La información se esconde en la portadora y se extiende por el espectro de frecuencias.</w:t>
-      </w:r>
-    </w:p>
-    <w:p>
-      <w:pPr>
-        <w:ind w:firstLine="708"/>
-        <w:jc w:val="both"/>
-        <w:rPr>
-          <w:sz w:val="24"/>
-          <w:szCs w:val="24"/>
-          <w:lang w:val="es-ES"/>
-        </w:rPr>
-      </w:pPr>
-      <w:r>
-        <w:rPr>
-          <w:sz w:val="24"/>
-          <w:szCs w:val="24"/>
-          <w:lang w:val="es-ES"/>
-        </w:rPr>
-        <w:t xml:space="preserve">Por último, el método </w:t>
-      </w:r>
-      <w:proofErr w:type="gramStart"/>
-      <w:r>
-        <w:rPr>
-          <w:i/>
-          <w:sz w:val="24"/>
-          <w:szCs w:val="24"/>
-          <w:lang w:val="es-ES"/>
-        </w:rPr>
-        <w:t>Echo</w:t>
-      </w:r>
-      <w:proofErr w:type="gramEnd"/>
-      <w:r>
-        <w:rPr>
-          <w:i/>
-          <w:sz w:val="24"/>
-          <w:szCs w:val="24"/>
-          <w:lang w:val="es-ES"/>
-        </w:rPr>
-        <w:t xml:space="preserve"> data </w:t>
-      </w:r>
-      <w:proofErr w:type="spellStart"/>
-      <w:r>
-        <w:rPr>
-          <w:i/>
-          <w:sz w:val="24"/>
-          <w:szCs w:val="24"/>
-          <w:lang w:val="es-ES"/>
-        </w:rPr>
-        <w:t>hiding</w:t>
-      </w:r>
-      <w:proofErr w:type="spellEnd"/>
-      <w:r>
-        <w:rPr>
-          <w:sz w:val="24"/>
-          <w:szCs w:val="24"/>
-          <w:lang w:val="es-ES"/>
-        </w:rPr>
-        <w:t xml:space="preserve"> usa los ecos del audio para esconder la información.</w:t>
-      </w:r>
-    </w:p>
-    <w:p>
-      <w:pPr>
         <w:pStyle w:val="Estilo3"/>
       </w:pPr>
-      <w:bookmarkStart w:id="15" w:name="_Toc355718708"/>
-      <w:r>
-        <w:t>Video</w:t>
+      <w:bookmarkStart w:id="15" w:name="_Toc355718707"/>
+      <w:r>
+        <w:lastRenderedPageBreak/>
+        <w:t>Audio</w:t>
       </w:r>
       <w:bookmarkEnd w:id="15"/>
     </w:p>
@@ -5770,9 +4857,8 @@
           <w:szCs w:val="24"/>
           <w:lang w:val="es-ES"/>
         </w:rPr>
-        <w:t>Para esconder información dentro de un archivo de video se suele usar el método DCT (</w:t>
-      </w:r>
-      <w:proofErr w:type="spellStart"/>
+        <w:t xml:space="preserve">La técnica utilizada para esconder información dentro de los archivos de audio se llama </w:t>
+      </w:r>
       <w:r>
         <w:rPr>
           <w:i/>
@@ -5780,83 +4866,158 @@
           <w:szCs w:val="24"/>
           <w:lang w:val="es-ES"/>
         </w:rPr>
-        <w:t>Discrete</w:t>
-      </w:r>
-      <w:proofErr w:type="spellEnd"/>
-      <w:r>
-        <w:rPr>
-          <w:i/>
-          <w:sz w:val="24"/>
-          <w:szCs w:val="24"/>
-          <w:lang w:val="es-ES"/>
-        </w:rPr>
-        <w:t xml:space="preserve"> </w:t>
-      </w:r>
-      <w:proofErr w:type="spellStart"/>
-      <w:r>
-        <w:rPr>
-          <w:i/>
-          <w:sz w:val="24"/>
-          <w:szCs w:val="24"/>
-          <w:lang w:val="es-ES"/>
-        </w:rPr>
-        <w:t>Cosine</w:t>
-      </w:r>
-      <w:proofErr w:type="spellEnd"/>
-      <w:r>
-        <w:rPr>
-          <w:i/>
-          <w:sz w:val="24"/>
-          <w:szCs w:val="24"/>
-          <w:lang w:val="es-ES"/>
-        </w:rPr>
-        <w:t xml:space="preserve"> </w:t>
-      </w:r>
-      <w:proofErr w:type="spellStart"/>
-      <w:r>
-        <w:rPr>
-          <w:i/>
-          <w:sz w:val="24"/>
-          <w:szCs w:val="24"/>
-          <w:lang w:val="es-ES"/>
-        </w:rPr>
-        <w:t>Transform</w:t>
-      </w:r>
-      <w:proofErr w:type="spellEnd"/>
-      <w:r>
-        <w:rPr>
-          <w:sz w:val="24"/>
-          <w:szCs w:val="24"/>
-          <w:lang w:val="es-ES"/>
-        </w:rPr>
-        <w:t>).</w:t>
-      </w:r>
-      <w:r>
-        <w:rPr>
-          <w:sz w:val="24"/>
-          <w:szCs w:val="24"/>
-          <w:lang w:val="es-ES"/>
-        </w:rPr>
-        <w:t xml:space="preserve"> Este método funciona cambiando cada una de las imágenes que tiene el vídeo, DCT altera valores de ciertas partes de las imágenes, normalmente redondea al alza los valores</w:t>
-      </w:r>
-      <w:r>
-        <w:rPr>
-          <w:sz w:val="24"/>
-          <w:szCs w:val="24"/>
-          <w:lang w:val="es-ES"/>
-        </w:rPr>
-        <w:t>.</w:t>
+        <w:t>Low bit encoding.</w:t>
+      </w:r>
+      <w:r>
+        <w:rPr>
+          <w:sz w:val="24"/>
+          <w:szCs w:val="24"/>
+          <w:lang w:val="es-ES"/>
+        </w:rPr>
+        <w:t xml:space="preserve"> El problema con ésta técnica es que muchas veces es sensible al oído humano y, por lo tanto, un método arriesgado.</w:t>
       </w:r>
     </w:p>
     <w:p>
       <w:pPr>
+        <w:ind w:firstLine="708"/>
         <w:jc w:val="both"/>
         <w:rPr>
-          <w:lang w:val="es-ES"/>
-        </w:rPr>
-      </w:pPr>
-      <w:bookmarkStart w:id="16" w:name="_GoBack"/>
+          <w:sz w:val="24"/>
+          <w:szCs w:val="24"/>
+          <w:lang w:val="es-ES"/>
+        </w:rPr>
+      </w:pPr>
+      <w:r>
+        <w:rPr>
+          <w:i/>
+          <w:sz w:val="24"/>
+          <w:szCs w:val="24"/>
+          <w:lang w:val="es-ES"/>
+        </w:rPr>
+        <w:t>Spread Spectrum</w:t>
+      </w:r>
+      <w:r>
+        <w:rPr>
+          <w:sz w:val="24"/>
+          <w:szCs w:val="24"/>
+          <w:lang w:val="es-ES"/>
+        </w:rPr>
+        <w:t xml:space="preserve"> es otro método que consiste en añadir ruidos aleatorios a la señal.</w:t>
+      </w:r>
+      <w:r>
+        <w:rPr>
+          <w:sz w:val="24"/>
+          <w:szCs w:val="24"/>
+          <w:lang w:val="es-ES"/>
+        </w:rPr>
+        <w:t xml:space="preserve"> La información se esconde en la portadora y se extiende por el espectro de frecuencias.</w:t>
+      </w:r>
+    </w:p>
+    <w:p>
+      <w:pPr>
+        <w:ind w:firstLine="708"/>
+        <w:jc w:val="both"/>
+        <w:rPr>
+          <w:sz w:val="24"/>
+          <w:szCs w:val="24"/>
+          <w:lang w:val="es-ES"/>
+        </w:rPr>
+      </w:pPr>
+      <w:r>
+        <w:rPr>
+          <w:sz w:val="24"/>
+          <w:szCs w:val="24"/>
+          <w:lang w:val="es-ES"/>
+        </w:rPr>
+        <w:t xml:space="preserve">Por último, el método </w:t>
+      </w:r>
+      <w:r>
+        <w:rPr>
+          <w:i/>
+          <w:sz w:val="24"/>
+          <w:szCs w:val="24"/>
+          <w:lang w:val="es-ES"/>
+        </w:rPr>
+        <w:t>Echo data hiding</w:t>
+      </w:r>
+      <w:r>
+        <w:rPr>
+          <w:sz w:val="24"/>
+          <w:szCs w:val="24"/>
+          <w:lang w:val="es-ES"/>
+        </w:rPr>
+        <w:t xml:space="preserve"> usa los ecos del audio para esconder la información.</w:t>
+      </w:r>
+    </w:p>
+    <w:p>
+      <w:pPr>
+        <w:pStyle w:val="Estilo3"/>
+      </w:pPr>
+      <w:bookmarkStart w:id="16" w:name="_Toc355718708"/>
+      <w:r>
+        <w:t>Video</w:t>
+      </w:r>
       <w:bookmarkEnd w:id="16"/>
+    </w:p>
+    <w:p>
+      <w:pPr>
+        <w:ind w:firstLine="708"/>
+        <w:jc w:val="both"/>
+        <w:rPr>
+          <w:sz w:val="24"/>
+          <w:szCs w:val="24"/>
+          <w:lang w:val="es-ES"/>
+        </w:rPr>
+      </w:pPr>
+      <w:r>
+        <w:rPr>
+          <w:sz w:val="24"/>
+          <w:szCs w:val="24"/>
+          <w:lang w:val="es-ES"/>
+        </w:rPr>
+        <w:t>Para esconder información dentro de un archivo de video se suele usar el método DCT (</w:t>
+      </w:r>
+      <w:r>
+        <w:rPr>
+          <w:i/>
+          <w:sz w:val="24"/>
+          <w:szCs w:val="24"/>
+          <w:lang w:val="es-ES"/>
+        </w:rPr>
+        <w:t>Discrete Cosine Transform</w:t>
+      </w:r>
+      <w:r>
+        <w:rPr>
+          <w:sz w:val="24"/>
+          <w:szCs w:val="24"/>
+          <w:lang w:val="es-ES"/>
+        </w:rPr>
+        <w:t>).</w:t>
+      </w:r>
+      <w:r>
+        <w:rPr>
+          <w:sz w:val="24"/>
+          <w:szCs w:val="24"/>
+          <w:lang w:val="es-ES"/>
+        </w:rPr>
+        <w:t xml:space="preserve"> Este método funciona cambiando cada una de las imágenes que tiene el vídeo, DCT altera valores de ciertas partes de las imágenes, normalmente redondea al alza los valores</w:t>
+      </w:r>
+      <w:r>
+        <w:rPr>
+          <w:sz w:val="24"/>
+          <w:szCs w:val="24"/>
+          <w:lang w:val="es-ES"/>
+        </w:rPr>
+        <w:t>.</w:t>
+      </w:r>
+    </w:p>
+    <w:p>
+      <w:pPr>
+        <w:jc w:val="both"/>
+        <w:rPr>
+          <w:lang w:val="es-ES"/>
+        </w:rPr>
+      </w:pPr>
     </w:p>
     <w:p>
       <w:pPr>
@@ -5882,7 +5043,7 @@
           <w:lang w:val="es-ES"/>
         </w:rPr>
       </w:pPr>
-      <w:hyperlink r:id="rId15" w:history="1">
+      <w:hyperlink r:id="rId14" w:history="1">
         <w:r>
           <w:rPr>
             <w:rStyle w:val="Hipervnculo"/>
@@ -5892,7 +5053,7 @@
       </w:hyperlink>
     </w:p>
     <w:p>
-      <w:hyperlink r:id="rId16" w:history="1">
+      <w:hyperlink r:id="rId15" w:history="1">
         <w:r>
           <w:rPr>
             <w:rStyle w:val="Hipervnculo"/>
@@ -5902,7 +5063,7 @@
       </w:hyperlink>
     </w:p>
     <w:p>
-      <w:hyperlink r:id="rId17" w:history="1">
+      <w:hyperlink r:id="rId16" w:history="1">
         <w:r>
           <w:rPr>
             <w:rStyle w:val="Hipervnculo"/>
@@ -5912,7 +5073,7 @@
       </w:hyperlink>
     </w:p>
     <w:p>
-      <w:hyperlink r:id="rId18" w:history="1">
+      <w:hyperlink r:id="rId17" w:history="1">
         <w:r>
           <w:rPr>
             <w:rStyle w:val="Hipervnculo"/>
@@ -5922,8 +5083,8 @@
       </w:hyperlink>
     </w:p>
     <w:sectPr>
-      <w:headerReference w:type="default" r:id="rId19"/>
-      <w:footerReference w:type="default" r:id="rId20"/>
+      <w:headerReference w:type="default" r:id="rId18"/>
+      <w:footerReference w:type="default" r:id="rId19"/>
       <w:pgSz w:w="11906" w:h="16838"/>
       <w:pgMar w:top="1417" w:right="1701" w:bottom="1276" w:left="1701" w:header="708" w:footer="708" w:gutter="0"/>
       <w:cols w:space="708"/>
@@ -5934,7 +5095,7 @@
 </file>
 
 <file path=word/endnotes.xml><?xml version="1.0" encoding="utf-8"?>
-<w:endnotes xmlns:wpc="http://schemas.microsoft.com/office/word/2010/wordprocessingCanvas" xmlns:mc="http://schemas.openxmlformats.org/markup-compatibility/2006" xmlns:o="urn:schemas-microsoft-com:office:office" xmlns:r="http://schemas.openxmlformats.org/officeDocument/2006/relationships" xmlns:m="http://schemas.openxmlformats.org/officeDocument/2006/math" xmlns:v="urn:schemas-microsoft-com:vml" xmlns:wp14="http://schemas.microsoft.com/office/word/2010/wordprocessingDrawing" xmlns:wp="http://schemas.openxmlformats.org/drawingml/2006/wordprocessingDrawing" xmlns:w10="urn:schemas-microsoft-com:office:word" xmlns:w="http://schemas.openxmlformats.org/wordprocessingml/2006/main" xmlns:w14="http://schemas.microsoft.com/office/word/2010/wordml" xmlns:wpg="http://schemas.microsoft.com/office/word/2010/wordprocessingGroup" xmlns:wpi="http://schemas.microsoft.com/office/word/2010/wordprocessingInk" xmlns:wne="http://schemas.microsoft.com/office/word/2006/wordml" xmlns:wps="http://schemas.microsoft.com/office/word/2010/wordprocessingShape" mc:Ignorable="w14 wp14">
+<w:endnotes xmlns:wpc="http://schemas.microsoft.com/office/word/2010/wordprocessingCanvas" xmlns:mc="http://schemas.openxmlformats.org/markup-compatibility/2006" xmlns:o="urn:schemas-microsoft-com:office:office" xmlns:r="http://schemas.openxmlformats.org/officeDocument/2006/relationships" xmlns:m="http://schemas.openxmlformats.org/officeDocument/2006/math" xmlns:v="urn:schemas-microsoft-com:vml" xmlns:wp14="http://schemas.microsoft.com/office/word/2010/wordprocessingDrawing" xmlns:wp="http://schemas.openxmlformats.org/drawingml/2006/wordprocessingDrawing" xmlns:w10="urn:schemas-microsoft-com:office:word" xmlns:w="http://schemas.openxmlformats.org/wordprocessingml/2006/main" xmlns:w14="http://schemas.microsoft.com/office/word/2010/wordml" xmlns:w15="http://schemas.microsoft.com/office/word/2012/wordml" xmlns:wpg="http://schemas.microsoft.com/office/word/2010/wordprocessingGroup" xmlns:wpi="http://schemas.microsoft.com/office/word/2010/wordprocessingInk" xmlns:wne="http://schemas.microsoft.com/office/word/2006/wordml" xmlns:wps="http://schemas.microsoft.com/office/word/2010/wordprocessingShape" mc:Ignorable="w14 w15 wp14">
   <w:endnote w:type="separator" w:id="-1">
     <w:p>
       <w:pPr>
@@ -5959,7 +5120,7 @@
 </file>
 
 <file path=word/footer1.xml><?xml version="1.0" encoding="utf-8"?>
-<w:ftr xmlns:wpc="http://schemas.microsoft.com/office/word/2010/wordprocessingCanvas" xmlns:mc="http://schemas.openxmlformats.org/markup-compatibility/2006" xmlns:o="urn:schemas-microsoft-com:office:office" xmlns:r="http://schemas.openxmlformats.org/officeDocument/2006/relationships" xmlns:m="http://schemas.openxmlformats.org/officeDocument/2006/math" xmlns:v="urn:schemas-microsoft-com:vml" xmlns:wp14="http://schemas.microsoft.com/office/word/2010/wordprocessingDrawing" xmlns:wp="http://schemas.openxmlformats.org/drawingml/2006/wordprocessingDrawing" xmlns:w10="urn:schemas-microsoft-com:office:word" xmlns:w="http://schemas.openxmlformats.org/wordprocessingml/2006/main" xmlns:w14="http://schemas.microsoft.com/office/word/2010/wordml" xmlns:wpg="http://schemas.microsoft.com/office/word/2010/wordprocessingGroup" xmlns:wpi="http://schemas.microsoft.com/office/word/2010/wordprocessingInk" xmlns:wne="http://schemas.microsoft.com/office/word/2006/wordml" xmlns:wps="http://schemas.microsoft.com/office/word/2010/wordprocessingShape" mc:Ignorable="w14 wp14">
+<w:ftr xmlns:wpc="http://schemas.microsoft.com/office/word/2010/wordprocessingCanvas" xmlns:mc="http://schemas.openxmlformats.org/markup-compatibility/2006" xmlns:o="urn:schemas-microsoft-com:office:office" xmlns:r="http://schemas.openxmlformats.org/officeDocument/2006/relationships" xmlns:m="http://schemas.openxmlformats.org/officeDocument/2006/math" xmlns:v="urn:schemas-microsoft-com:vml" xmlns:wp14="http://schemas.microsoft.com/office/word/2010/wordprocessingDrawing" xmlns:wp="http://schemas.openxmlformats.org/drawingml/2006/wordprocessingDrawing" xmlns:w10="urn:schemas-microsoft-com:office:word" xmlns:w="http://schemas.openxmlformats.org/wordprocessingml/2006/main" xmlns:w14="http://schemas.microsoft.com/office/word/2010/wordml" xmlns:w15="http://schemas.microsoft.com/office/word/2012/wordml" xmlns:wpg="http://schemas.microsoft.com/office/word/2010/wordprocessingGroup" xmlns:wpi="http://schemas.microsoft.com/office/word/2010/wordprocessingInk" xmlns:wne="http://schemas.microsoft.com/office/word/2006/wordml" xmlns:wps="http://schemas.microsoft.com/office/word/2010/wordprocessingShape" mc:Ignorable="w14 w15 wp14">
   <w:p>
     <w:pPr>
       <w:pStyle w:val="Piedepgina"/>
@@ -5975,7 +5136,7 @@
 </file>
 
 <file path=word/footer2.xml><?xml version="1.0" encoding="utf-8"?>
-<w:ftr xmlns:wpc="http://schemas.microsoft.com/office/word/2010/wordprocessingCanvas" xmlns:mc="http://schemas.openxmlformats.org/markup-compatibility/2006" xmlns:o="urn:schemas-microsoft-com:office:office" xmlns:r="http://schemas.openxmlformats.org/officeDocument/2006/relationships" xmlns:m="http://schemas.openxmlformats.org/officeDocument/2006/math" xmlns:v="urn:schemas-microsoft-com:vml" xmlns:wp14="http://schemas.microsoft.com/office/word/2010/wordprocessingDrawing" xmlns:wp="http://schemas.openxmlformats.org/drawingml/2006/wordprocessingDrawing" xmlns:w10="urn:schemas-microsoft-com:office:word" xmlns:w="http://schemas.openxmlformats.org/wordprocessingml/2006/main" xmlns:w14="http://schemas.microsoft.com/office/word/2010/wordml" xmlns:wpg="http://schemas.microsoft.com/office/word/2010/wordprocessingGroup" xmlns:wpi="http://schemas.microsoft.com/office/word/2010/wordprocessingInk" xmlns:wne="http://schemas.microsoft.com/office/word/2006/wordml" xmlns:wps="http://schemas.microsoft.com/office/word/2010/wordprocessingShape" mc:Ignorable="w14 wp14">
+<w:ftr xmlns:wpc="http://schemas.microsoft.com/office/word/2010/wordprocessingCanvas" xmlns:mc="http://schemas.openxmlformats.org/markup-compatibility/2006" xmlns:o="urn:schemas-microsoft-com:office:office" xmlns:r="http://schemas.openxmlformats.org/officeDocument/2006/relationships" xmlns:m="http://schemas.openxmlformats.org/officeDocument/2006/math" xmlns:v="urn:schemas-microsoft-com:vml" xmlns:wp14="http://schemas.microsoft.com/office/word/2010/wordprocessingDrawing" xmlns:wp="http://schemas.openxmlformats.org/drawingml/2006/wordprocessingDrawing" xmlns:w10="urn:schemas-microsoft-com:office:word" xmlns:w="http://schemas.openxmlformats.org/wordprocessingml/2006/main" xmlns:w14="http://schemas.microsoft.com/office/word/2010/wordml" xmlns:w15="http://schemas.microsoft.com/office/word/2012/wordml" xmlns:wpg="http://schemas.microsoft.com/office/word/2010/wordprocessingGroup" xmlns:wpi="http://schemas.microsoft.com/office/word/2010/wordprocessingInk" xmlns:wne="http://schemas.microsoft.com/office/word/2006/wordml" xmlns:wps="http://schemas.microsoft.com/office/word/2010/wordprocessingShape" mc:Ignorable="w14 w15 wp14">
   <w:sdt>
     <w:sdtPr>
       <w:id w:val="1089578737"/>
@@ -6005,7 +5166,7 @@
             <w:noProof/>
             <w:lang w:val="es-ES"/>
           </w:rPr>
-          <w:t>7</w:t>
+          <w:t>4</w:t>
         </w:r>
         <w:r>
           <w:fldChar w:fldCharType="end"/>
@@ -6022,7 +5183,7 @@
 </file>
 
 <file path=word/footnotes.xml><?xml version="1.0" encoding="utf-8"?>
-<w:footnotes xmlns:wpc="http://schemas.microsoft.com/office/word/2010/wordprocessingCanvas" xmlns:mc="http://schemas.openxmlformats.org/markup-compatibility/2006" xmlns:o="urn:schemas-microsoft-com:office:office" xmlns:r="http://schemas.openxmlformats.org/officeDocument/2006/relationships" xmlns:m="http://schemas.openxmlformats.org/officeDocument/2006/math" xmlns:v="urn:schemas-microsoft-com:vml" xmlns:wp14="http://schemas.microsoft.com/office/word/2010/wordprocessingDrawing" xmlns:wp="http://schemas.openxmlformats.org/drawingml/2006/wordprocessingDrawing" xmlns:w10="urn:schemas-microsoft-com:office:word" xmlns:w="http://schemas.openxmlformats.org/wordprocessingml/2006/main" xmlns:w14="http://schemas.microsoft.com/office/word/2010/wordml" xmlns:wpg="http://schemas.microsoft.com/office/word/2010/wordprocessingGroup" xmlns:wpi="http://schemas.microsoft.com/office/word/2010/wordprocessingInk" xmlns:wne="http://schemas.microsoft.com/office/word/2006/wordml" xmlns:wps="http://schemas.microsoft.com/office/word/2010/wordprocessingShape" mc:Ignorable="w14 wp14">
+<w:footnotes xmlns:wpc="http://schemas.microsoft.com/office/word/2010/wordprocessingCanvas" xmlns:mc="http://schemas.openxmlformats.org/markup-compatibility/2006" xmlns:o="urn:schemas-microsoft-com:office:office" xmlns:r="http://schemas.openxmlformats.org/officeDocument/2006/relationships" xmlns:m="http://schemas.openxmlformats.org/officeDocument/2006/math" xmlns:v="urn:schemas-microsoft-com:vml" xmlns:wp14="http://schemas.microsoft.com/office/word/2010/wordprocessingDrawing" xmlns:wp="http://schemas.openxmlformats.org/drawingml/2006/wordprocessingDrawing" xmlns:w10="urn:schemas-microsoft-com:office:word" xmlns:w="http://schemas.openxmlformats.org/wordprocessingml/2006/main" xmlns:w14="http://schemas.microsoft.com/office/word/2010/wordml" xmlns:w15="http://schemas.microsoft.com/office/word/2012/wordml" xmlns:wpg="http://schemas.microsoft.com/office/word/2010/wordprocessingGroup" xmlns:wpi="http://schemas.microsoft.com/office/word/2010/wordprocessingInk" xmlns:wne="http://schemas.microsoft.com/office/word/2006/wordml" xmlns:wps="http://schemas.microsoft.com/office/word/2010/wordprocessingShape" mc:Ignorable="w14 w15 wp14">
   <w:footnote w:type="separator" w:id="-1">
     <w:p>
       <w:pPr>
@@ -6047,7 +5208,7 @@
 </file>
 
 <file path=word/header1.xml><?xml version="1.0" encoding="utf-8"?>
-<w:hdr xmlns:wpc="http://schemas.microsoft.com/office/word/2010/wordprocessingCanvas" xmlns:mc="http://schemas.openxmlformats.org/markup-compatibility/2006" xmlns:o="urn:schemas-microsoft-com:office:office" xmlns:r="http://schemas.openxmlformats.org/officeDocument/2006/relationships" xmlns:m="http://schemas.openxmlformats.org/officeDocument/2006/math" xmlns:v="urn:schemas-microsoft-com:vml" xmlns:wp14="http://schemas.microsoft.com/office/word/2010/wordprocessingDrawing" xmlns:wp="http://schemas.openxmlformats.org/drawingml/2006/wordprocessingDrawing" xmlns:w10="urn:schemas-microsoft-com:office:word" xmlns:w="http://schemas.openxmlformats.org/wordprocessingml/2006/main" xmlns:w14="http://schemas.microsoft.com/office/word/2010/wordml" xmlns:wpg="http://schemas.microsoft.com/office/word/2010/wordprocessingGroup" xmlns:wpi="http://schemas.microsoft.com/office/word/2010/wordprocessingInk" xmlns:wne="http://schemas.microsoft.com/office/word/2006/wordml" xmlns:wps="http://schemas.microsoft.com/office/word/2010/wordprocessingShape" mc:Ignorable="w14 wp14">
+<w:hdr xmlns:wpc="http://schemas.microsoft.com/office/word/2010/wordprocessingCanvas" xmlns:mc="http://schemas.openxmlformats.org/markup-compatibility/2006" xmlns:o="urn:schemas-microsoft-com:office:office" xmlns:r="http://schemas.openxmlformats.org/officeDocument/2006/relationships" xmlns:m="http://schemas.openxmlformats.org/officeDocument/2006/math" xmlns:v="urn:schemas-microsoft-com:vml" xmlns:wp14="http://schemas.microsoft.com/office/word/2010/wordprocessingDrawing" xmlns:wp="http://schemas.openxmlformats.org/drawingml/2006/wordprocessingDrawing" xmlns:w10="urn:schemas-microsoft-com:office:word" xmlns:w="http://schemas.openxmlformats.org/wordprocessingml/2006/main" xmlns:w14="http://schemas.microsoft.com/office/word/2010/wordml" xmlns:w15="http://schemas.microsoft.com/office/word/2012/wordml" xmlns:wpg="http://schemas.microsoft.com/office/word/2010/wordprocessingGroup" xmlns:wpi="http://schemas.microsoft.com/office/word/2010/wordprocessingInk" xmlns:wne="http://schemas.microsoft.com/office/word/2006/wordml" xmlns:wps="http://schemas.microsoft.com/office/word/2010/wordprocessingShape" mc:Ignorable="w14 w15 wp14">
   <w:p>
     <w:pPr>
       <w:pStyle w:val="Encabezado"/>
@@ -6072,7 +5233,7 @@
 </file>
 
 <file path=word/header2.xml><?xml version="1.0" encoding="utf-8"?>
-<w:hdr xmlns:wpc="http://schemas.microsoft.com/office/word/2010/wordprocessingCanvas" xmlns:mc="http://schemas.openxmlformats.org/markup-compatibility/2006" xmlns:o="urn:schemas-microsoft-com:office:office" xmlns:r="http://schemas.openxmlformats.org/officeDocument/2006/relationships" xmlns:m="http://schemas.openxmlformats.org/officeDocument/2006/math" xmlns:v="urn:schemas-microsoft-com:vml" xmlns:wp14="http://schemas.microsoft.com/office/word/2010/wordprocessingDrawing" xmlns:wp="http://schemas.openxmlformats.org/drawingml/2006/wordprocessingDrawing" xmlns:w10="urn:schemas-microsoft-com:office:word" xmlns:w="http://schemas.openxmlformats.org/wordprocessingml/2006/main" xmlns:w14="http://schemas.microsoft.com/office/word/2010/wordml" xmlns:wpg="http://schemas.microsoft.com/office/word/2010/wordprocessingGroup" xmlns:wpi="http://schemas.microsoft.com/office/word/2010/wordprocessingInk" xmlns:wne="http://schemas.microsoft.com/office/word/2006/wordml" xmlns:wps="http://schemas.microsoft.com/office/word/2010/wordprocessingShape" mc:Ignorable="w14 wp14">
+<w:hdr xmlns:wpc="http://schemas.microsoft.com/office/word/2010/wordprocessingCanvas" xmlns:mc="http://schemas.openxmlformats.org/markup-compatibility/2006" xmlns:o="urn:schemas-microsoft-com:office:office" xmlns:r="http://schemas.openxmlformats.org/officeDocument/2006/relationships" xmlns:m="http://schemas.openxmlformats.org/officeDocument/2006/math" xmlns:v="urn:schemas-microsoft-com:vml" xmlns:wp14="http://schemas.microsoft.com/office/word/2010/wordprocessingDrawing" xmlns:wp="http://schemas.openxmlformats.org/drawingml/2006/wordprocessingDrawing" xmlns:w10="urn:schemas-microsoft-com:office:word" xmlns:w="http://schemas.openxmlformats.org/wordprocessingml/2006/main" xmlns:w14="http://schemas.microsoft.com/office/word/2010/wordml" xmlns:w15="http://schemas.microsoft.com/office/word/2012/wordml" xmlns:wpg="http://schemas.microsoft.com/office/word/2010/wordprocessingGroup" xmlns:wpi="http://schemas.microsoft.com/office/word/2010/wordprocessingInk" xmlns:wne="http://schemas.microsoft.com/office/word/2006/wordml" xmlns:wps="http://schemas.microsoft.com/office/word/2010/wordprocessingShape" mc:Ignorable="w14 w15 wp14">
   <w:p>
     <w:pPr>
       <w:pStyle w:val="Encabezado"/>
@@ -6104,7 +5265,7 @@
 </file>
 
 <file path=word/numbering.xml><?xml version="1.0" encoding="utf-8"?>
-<w:numbering xmlns:wpc="http://schemas.microsoft.com/office/word/2010/wordprocessingCanvas" xmlns:mc="http://schemas.openxmlformats.org/markup-compatibility/2006" xmlns:o="urn:schemas-microsoft-com:office:office" xmlns:r="http://schemas.openxmlformats.org/officeDocument/2006/relationships" xmlns:m="http://schemas.openxmlformats.org/officeDocument/2006/math" xmlns:v="urn:schemas-microsoft-com:vml" xmlns:wp14="http://schemas.microsoft.com/office/word/2010/wordprocessingDrawing" xmlns:wp="http://schemas.openxmlformats.org/drawingml/2006/wordprocessingDrawing" xmlns:w10="urn:schemas-microsoft-com:office:word" xmlns:w="http://schemas.openxmlformats.org/wordprocessingml/2006/main" xmlns:w14="http://schemas.microsoft.com/office/word/2010/wordml" xmlns:wpg="http://schemas.microsoft.com/office/word/2010/wordprocessingGroup" xmlns:wpi="http://schemas.microsoft.com/office/word/2010/wordprocessingInk" xmlns:wne="http://schemas.microsoft.com/office/word/2006/wordml" xmlns:wps="http://schemas.microsoft.com/office/word/2010/wordprocessingShape" mc:Ignorable="w14 wp14">
+<w:numbering xmlns:wpc="http://schemas.microsoft.com/office/word/2010/wordprocessingCanvas" xmlns:mc="http://schemas.openxmlformats.org/markup-compatibility/2006" xmlns:o="urn:schemas-microsoft-com:office:office" xmlns:r="http://schemas.openxmlformats.org/officeDocument/2006/relationships" xmlns:m="http://schemas.openxmlformats.org/officeDocument/2006/math" xmlns:v="urn:schemas-microsoft-com:vml" xmlns:wp14="http://schemas.microsoft.com/office/word/2010/wordprocessingDrawing" xmlns:wp="http://schemas.openxmlformats.org/drawingml/2006/wordprocessingDrawing" xmlns:w10="urn:schemas-microsoft-com:office:word" xmlns:w="http://schemas.openxmlformats.org/wordprocessingml/2006/main" xmlns:w14="http://schemas.microsoft.com/office/word/2010/wordml" xmlns:w15="http://schemas.microsoft.com/office/word/2012/wordml" xmlns:wpg="http://schemas.microsoft.com/office/word/2010/wordprocessingGroup" xmlns:wpi="http://schemas.microsoft.com/office/word/2010/wordprocessingInk" xmlns:wne="http://schemas.microsoft.com/office/word/2006/wordml" xmlns:wps="http://schemas.microsoft.com/office/word/2010/wordprocessingShape" mc:Ignorable="w14 w15 wp14">
   <w:abstractNum w:abstractNumId="0">
     <w:nsid w:val="00EA421E"/>
     <w:multiLevelType w:val="hybridMultilevel"/>
@@ -10659,7 +9820,7 @@
 </file>
 
 <file path=word/styles.xml><?xml version="1.0" encoding="utf-8"?>
-<w:styles xmlns:mc="http://schemas.openxmlformats.org/markup-compatibility/2006" xmlns:r="http://schemas.openxmlformats.org/officeDocument/2006/relationships" xmlns:w="http://schemas.openxmlformats.org/wordprocessingml/2006/main" xmlns:w14="http://schemas.microsoft.com/office/word/2010/wordml" mc:Ignorable="w14">
+<w:styles xmlns:mc="http://schemas.openxmlformats.org/markup-compatibility/2006" xmlns:r="http://schemas.openxmlformats.org/officeDocument/2006/relationships" xmlns:w="http://schemas.openxmlformats.org/wordprocessingml/2006/main" xmlns:w14="http://schemas.microsoft.com/office/word/2010/wordml" xmlns:w15="http://schemas.microsoft.com/office/word/2012/wordml" mc:Ignorable="w14 w15">
   <w:docDefaults>
     <w:rPrDefault>
       <w:rPr>
@@ -10675,144 +9836,378 @@
       </w:pPr>
     </w:pPrDefault>
   </w:docDefaults>
-  <w:latentStyles w:defLockedState="0" w:defUIPriority="99" w:defSemiHidden="1" w:defUnhideWhenUsed="1" w:defQFormat="0" w:count="267">
-    <w:lsdException w:name="Normal" w:semiHidden="0" w:uiPriority="0" w:unhideWhenUsed="0" w:qFormat="1"/>
-    <w:lsdException w:name="heading 1" w:semiHidden="0" w:uiPriority="9" w:unhideWhenUsed="0" w:qFormat="1"/>
-    <w:lsdException w:name="heading 2" w:uiPriority="9" w:qFormat="1"/>
-    <w:lsdException w:name="heading 3" w:uiPriority="9" w:qFormat="1"/>
-    <w:lsdException w:name="heading 4" w:uiPriority="9" w:qFormat="1"/>
-    <w:lsdException w:name="heading 5" w:uiPriority="9" w:qFormat="1"/>
-    <w:lsdException w:name="heading 6" w:uiPriority="9" w:qFormat="1"/>
-    <w:lsdException w:name="heading 7" w:uiPriority="9" w:qFormat="1"/>
-    <w:lsdException w:name="heading 8" w:uiPriority="9" w:qFormat="1"/>
-    <w:lsdException w:name="heading 9" w:uiPriority="9" w:qFormat="1"/>
-    <w:lsdException w:name="toc 1" w:uiPriority="39" w:qFormat="1"/>
-    <w:lsdException w:name="toc 2" w:uiPriority="39" w:qFormat="1"/>
-    <w:lsdException w:name="toc 3" w:uiPriority="39"/>
-    <w:lsdException w:name="toc 4" w:uiPriority="39"/>
-    <w:lsdException w:name="toc 5" w:uiPriority="39"/>
-    <w:lsdException w:name="toc 6" w:uiPriority="39"/>
-    <w:lsdException w:name="toc 7" w:uiPriority="39"/>
-    <w:lsdException w:name="toc 8" w:uiPriority="39"/>
-    <w:lsdException w:name="toc 9" w:uiPriority="39"/>
-    <w:lsdException w:name="caption" w:uiPriority="35" w:qFormat="1"/>
-    <w:lsdException w:name="Title" w:semiHidden="0" w:uiPriority="10" w:unhideWhenUsed="0" w:qFormat="1"/>
-    <w:lsdException w:name="Default Paragraph Font" w:uiPriority="1"/>
-    <w:lsdException w:name="Subtitle" w:semiHidden="0" w:uiPriority="11" w:unhideWhenUsed="0" w:qFormat="1"/>
-    <w:lsdException w:name="Strong" w:semiHidden="0" w:uiPriority="22" w:unhideWhenUsed="0" w:qFormat="1"/>
-    <w:lsdException w:name="Emphasis" w:semiHidden="0" w:uiPriority="20" w:unhideWhenUsed="0" w:qFormat="1"/>
-    <w:lsdException w:name="Table Grid" w:semiHidden="0" w:uiPriority="59" w:unhideWhenUsed="0"/>
-    <w:lsdException w:name="Placeholder Text" w:unhideWhenUsed="0"/>
-    <w:lsdException w:name="No Spacing" w:semiHidden="0" w:uiPriority="1" w:unhideWhenUsed="0" w:qFormat="1"/>
-    <w:lsdException w:name="Light Shading" w:semiHidden="0" w:uiPriority="60" w:unhideWhenUsed="0"/>
-    <w:lsdException w:name="Light List" w:semiHidden="0" w:uiPriority="61" w:unhideWhenUsed="0"/>
-    <w:lsdException w:name="Light Grid" w:semiHidden="0" w:uiPriority="62" w:unhideWhenUsed="0"/>
-    <w:lsdException w:name="Medium Shading 1" w:semiHidden="0" w:uiPriority="63" w:unhideWhenUsed="0"/>
-    <w:lsdException w:name="Medium Shading 2" w:semiHidden="0" w:uiPriority="64" w:unhideWhenUsed="0"/>
-    <w:lsdException w:name="Medium List 1" w:semiHidden="0" w:uiPriority="65" w:unhideWhenUsed="0"/>
-    <w:lsdException w:name="Medium List 2" w:semiHidden="0" w:uiPriority="66" w:unhideWhenUsed="0"/>
-    <w:lsdException w:name="Medium Grid 1" w:semiHidden="0" w:uiPriority="67" w:unhideWhenUsed="0"/>
-    <w:lsdException w:name="Medium Grid 2" w:semiHidden="0" w:uiPriority="68" w:unhideWhenUsed="0"/>
-    <w:lsdException w:name="Medium Grid 3" w:semiHidden="0" w:uiPriority="69" w:unhideWhenUsed="0"/>
-    <w:lsdException w:name="Dark List" w:semiHidden="0" w:uiPriority="70" w:unhideWhenUsed="0"/>
-    <w:lsdException w:name="Colorful Shading" w:semiHidden="0" w:uiPriority="71" w:unhideWhenUsed="0"/>
-    <w:lsdException w:name="Colorful List" w:semiHidden="0" w:uiPriority="72" w:unhideWhenUsed="0"/>
-    <w:lsdException w:name="Colorful Grid" w:semiHidden="0" w:uiPriority="73" w:unhideWhenUsed="0"/>
-    <w:lsdException w:name="Light Shading Accent 1" w:semiHidden="0" w:uiPriority="60" w:unhideWhenUsed="0"/>
-    <w:lsdException w:name="Light List Accent 1" w:semiHidden="0" w:uiPriority="61" w:unhideWhenUsed="0"/>
-    <w:lsdException w:name="Light Grid Accent 1" w:semiHidden="0" w:uiPriority="62" w:unhideWhenUsed="0"/>
-    <w:lsdException w:name="Medium Shading 1 Accent 1" w:semiHidden="0" w:uiPriority="63" w:unhideWhenUsed="0"/>
-    <w:lsdException w:name="Medium Shading 2 Accent 1" w:semiHidden="0" w:uiPriority="64" w:unhideWhenUsed="0"/>
-    <w:lsdException w:name="Medium List 1 Accent 1" w:semiHidden="0" w:uiPriority="65" w:unhideWhenUsed="0"/>
-    <w:lsdException w:name="Revision" w:unhideWhenUsed="0"/>
-    <w:lsdException w:name="List Paragraph" w:semiHidden="0" w:uiPriority="34" w:unhideWhenUsed="0" w:qFormat="1"/>
-    <w:lsdException w:name="Quote" w:semiHidden="0" w:uiPriority="29" w:unhideWhenUsed="0" w:qFormat="1"/>
-    <w:lsdException w:name="Intense Quote" w:semiHidden="0" w:uiPriority="30" w:unhideWhenUsed="0" w:qFormat="1"/>
-    <w:lsdException w:name="Medium List 2 Accent 1" w:semiHidden="0" w:uiPriority="66" w:unhideWhenUsed="0"/>
-    <w:lsdException w:name="Medium Grid 1 Accent 1" w:semiHidden="0" w:uiPriority="67" w:unhideWhenUsed="0"/>
-    <w:lsdException w:name="Medium Grid 2 Accent 1" w:semiHidden="0" w:uiPriority="68" w:unhideWhenUsed="0"/>
-    <w:lsdException w:name="Medium Grid 3 Accent 1" w:semiHidden="0" w:uiPriority="69" w:unhideWhenUsed="0"/>
-    <w:lsdException w:name="Dark List Accent 1" w:semiHidden="0" w:uiPriority="70" w:unhideWhenUsed="0"/>
-    <w:lsdException w:name="Colorful Shading Accent 1" w:semiHidden="0" w:uiPriority="71" w:unhideWhenUsed="0"/>
-    <w:lsdException w:name="Colorful List Accent 1" w:semiHidden="0" w:uiPriority="72" w:unhideWhenUsed="0"/>
-    <w:lsdException w:name="Colorful Grid Accent 1" w:semiHidden="0" w:uiPriority="73" w:unhideWhenUsed="0"/>
-    <w:lsdException w:name="Light Shading Accent 2" w:semiHidden="0" w:uiPriority="60" w:unhideWhenUsed="0"/>
-    <w:lsdException w:name="Light List Accent 2" w:semiHidden="0" w:uiPriority="61" w:unhideWhenUsed="0"/>
-    <w:lsdException w:name="Light Grid Accent 2" w:semiHidden="0" w:uiPriority="62" w:unhideWhenUsed="0"/>
-    <w:lsdException w:name="Medium Shading 1 Accent 2" w:semiHidden="0" w:uiPriority="63" w:unhideWhenUsed="0"/>
-    <w:lsdException w:name="Medium Shading 2 Accent 2" w:semiHidden="0" w:uiPriority="64" w:unhideWhenUsed="0"/>
-    <w:lsdException w:name="Medium List 1 Accent 2" w:semiHidden="0" w:uiPriority="65" w:unhideWhenUsed="0"/>
-    <w:lsdException w:name="Medium List 2 Accent 2" w:semiHidden="0" w:uiPriority="66" w:unhideWhenUsed="0"/>
-    <w:lsdException w:name="Medium Grid 1 Accent 2" w:semiHidden="0" w:uiPriority="67" w:unhideWhenUsed="0"/>
-    <w:lsdException w:name="Medium Grid 2 Accent 2" w:semiHidden="0" w:uiPriority="68" w:unhideWhenUsed="0"/>
-    <w:lsdException w:name="Medium Grid 3 Accent 2" w:semiHidden="0" w:uiPriority="69" w:unhideWhenUsed="0"/>
-    <w:lsdException w:name="Dark List Accent 2" w:semiHidden="0" w:uiPriority="70" w:unhideWhenUsed="0"/>
-    <w:lsdException w:name="Colorful Shading Accent 2" w:semiHidden="0" w:uiPriority="71" w:unhideWhenUsed="0"/>
-    <w:lsdException w:name="Colorful List Accent 2" w:semiHidden="0" w:uiPriority="72" w:unhideWhenUsed="0"/>
-    <w:lsdException w:name="Colorful Grid Accent 2" w:semiHidden="0" w:uiPriority="73" w:unhideWhenUsed="0"/>
-    <w:lsdException w:name="Light Shading Accent 3" w:semiHidden="0" w:uiPriority="60" w:unhideWhenUsed="0"/>
-    <w:lsdException w:name="Light List Accent 3" w:semiHidden="0" w:uiPriority="61" w:unhideWhenUsed="0"/>
-    <w:lsdException w:name="Light Grid Accent 3" w:semiHidden="0" w:uiPriority="62" w:unhideWhenUsed="0"/>
-    <w:lsdException w:name="Medium Shading 1 Accent 3" w:semiHidden="0" w:uiPriority="63" w:unhideWhenUsed="0"/>
-    <w:lsdException w:name="Medium Shading 2 Accent 3" w:semiHidden="0" w:uiPriority="64" w:unhideWhenUsed="0"/>
-    <w:lsdException w:name="Medium List 1 Accent 3" w:semiHidden="0" w:uiPriority="65" w:unhideWhenUsed="0"/>
-    <w:lsdException w:name="Medium List 2 Accent 3" w:semiHidden="0" w:uiPriority="66" w:unhideWhenUsed="0"/>
-    <w:lsdException w:name="Medium Grid 1 Accent 3" w:semiHidden="0" w:uiPriority="67" w:unhideWhenUsed="0"/>
-    <w:lsdException w:name="Medium Grid 2 Accent 3" w:semiHidden="0" w:uiPriority="68" w:unhideWhenUsed="0"/>
-    <w:lsdException w:name="Medium Grid 3 Accent 3" w:semiHidden="0" w:uiPriority="69" w:unhideWhenUsed="0"/>
-    <w:lsdException w:name="Dark List Accent 3" w:semiHidden="0" w:uiPriority="70" w:unhideWhenUsed="0"/>
-    <w:lsdException w:name="Colorful Shading Accent 3" w:semiHidden="0" w:uiPriority="71" w:unhideWhenUsed="0"/>
-    <w:lsdException w:name="Colorful List Accent 3" w:semiHidden="0" w:uiPriority="72" w:unhideWhenUsed="0"/>
-    <w:lsdException w:name="Colorful Grid Accent 3" w:semiHidden="0" w:uiPriority="73" w:unhideWhenUsed="0"/>
-    <w:lsdException w:name="Light Shading Accent 4" w:semiHidden="0" w:uiPriority="60" w:unhideWhenUsed="0"/>
-    <w:lsdException w:name="Light List Accent 4" w:semiHidden="0" w:uiPriority="61" w:unhideWhenUsed="0"/>
-    <w:lsdException w:name="Light Grid Accent 4" w:semiHidden="0" w:uiPriority="62" w:unhideWhenUsed="0"/>
-    <w:lsdException w:name="Medium Shading 1 Accent 4" w:semiHidden="0" w:uiPriority="63" w:unhideWhenUsed="0"/>
-    <w:lsdException w:name="Medium Shading 2 Accent 4" w:semiHidden="0" w:uiPriority="64" w:unhideWhenUsed="0"/>
-    <w:lsdException w:name="Medium List 1 Accent 4" w:semiHidden="0" w:uiPriority="65" w:unhideWhenUsed="0"/>
-    <w:lsdException w:name="Medium List 2 Accent 4" w:semiHidden="0" w:uiPriority="66" w:unhideWhenUsed="0"/>
-    <w:lsdException w:name="Medium Grid 1 Accent 4" w:semiHidden="0" w:uiPriority="67" w:unhideWhenUsed="0"/>
-    <w:lsdException w:name="Medium Grid 2 Accent 4" w:semiHidden="0" w:uiPriority="68" w:unhideWhenUsed="0"/>
-    <w:lsdException w:name="Medium Grid 3 Accent 4" w:semiHidden="0" w:uiPriority="69" w:unhideWhenUsed="0"/>
-    <w:lsdException w:name="Dark List Accent 4" w:semiHidden="0" w:uiPriority="70" w:unhideWhenUsed="0"/>
-    <w:lsdException w:name="Colorful Shading Accent 4" w:semiHidden="0" w:uiPriority="71" w:unhideWhenUsed="0"/>
-    <w:lsdException w:name="Colorful List Accent 4" w:semiHidden="0" w:uiPriority="72" w:unhideWhenUsed="0"/>
-    <w:lsdException w:name="Colorful Grid Accent 4" w:semiHidden="0" w:uiPriority="73" w:unhideWhenUsed="0"/>
-    <w:lsdException w:name="Light Shading Accent 5" w:semiHidden="0" w:uiPriority="60" w:unhideWhenUsed="0"/>
-    <w:lsdException w:name="Light List Accent 5" w:semiHidden="0" w:uiPriority="61" w:unhideWhenUsed="0"/>
-    <w:lsdException w:name="Light Grid Accent 5" w:semiHidden="0" w:uiPriority="62" w:unhideWhenUsed="0"/>
-    <w:lsdException w:name="Medium Shading 1 Accent 5" w:semiHidden="0" w:uiPriority="63" w:unhideWhenUsed="0"/>
-    <w:lsdException w:name="Medium Shading 2 Accent 5" w:semiHidden="0" w:uiPriority="64" w:unhideWhenUsed="0"/>
-    <w:lsdException w:name="Medium List 1 Accent 5" w:semiHidden="0" w:uiPriority="65" w:unhideWhenUsed="0"/>
-    <w:lsdException w:name="Medium List 2 Accent 5" w:semiHidden="0" w:uiPriority="66" w:unhideWhenUsed="0"/>
-    <w:lsdException w:name="Medium Grid 1 Accent 5" w:semiHidden="0" w:uiPriority="67" w:unhideWhenUsed="0"/>
-    <w:lsdException w:name="Medium Grid 2 Accent 5" w:semiHidden="0" w:uiPriority="68" w:unhideWhenUsed="0"/>
-    <w:lsdException w:name="Medium Grid 3 Accent 5" w:semiHidden="0" w:uiPriority="69" w:unhideWhenUsed="0"/>
-    <w:lsdException w:name="Dark List Accent 5" w:semiHidden="0" w:uiPriority="70" w:unhideWhenUsed="0"/>
-    <w:lsdException w:name="Colorful Shading Accent 5" w:semiHidden="0" w:uiPriority="71" w:unhideWhenUsed="0"/>
-    <w:lsdException w:name="Colorful List Accent 5" w:semiHidden="0" w:uiPriority="72" w:unhideWhenUsed="0"/>
-    <w:lsdException w:name="Colorful Grid Accent 5" w:semiHidden="0" w:uiPriority="73" w:unhideWhenUsed="0"/>
-    <w:lsdException w:name="Light Shading Accent 6" w:semiHidden="0" w:uiPriority="60" w:unhideWhenUsed="0"/>
-    <w:lsdException w:name="Light List Accent 6" w:semiHidden="0" w:uiPriority="61" w:unhideWhenUsed="0"/>
-    <w:lsdException w:name="Light Grid Accent 6" w:semiHidden="0" w:uiPriority="62" w:unhideWhenUsed="0"/>
-    <w:lsdException w:name="Medium Shading 1 Accent 6" w:semiHidden="0" w:uiPriority="63" w:unhideWhenUsed="0"/>
-    <w:lsdException w:name="Medium Shading 2 Accent 6" w:semiHidden="0" w:uiPriority="64" w:unhideWhenUsed="0"/>
-    <w:lsdException w:name="Medium List 1 Accent 6" w:semiHidden="0" w:uiPriority="65" w:unhideWhenUsed="0"/>
-    <w:lsdException w:name="Medium List 2 Accent 6" w:semiHidden="0" w:uiPriority="66" w:unhideWhenUsed="0"/>
-    <w:lsdException w:name="Medium Grid 1 Accent 6" w:semiHidden="0" w:uiPriority="67" w:unhideWhenUsed="0"/>
-    <w:lsdException w:name="Medium Grid 2 Accent 6" w:semiHidden="0" w:uiPriority="68" w:unhideWhenUsed="0"/>
-    <w:lsdException w:name="Medium Grid 3 Accent 6" w:semiHidden="0" w:uiPriority="69" w:unhideWhenUsed="0"/>
-    <w:lsdException w:name="Dark List Accent 6" w:semiHidden="0" w:uiPriority="70" w:unhideWhenUsed="0"/>
-    <w:lsdException w:name="Colorful Shading Accent 6" w:semiHidden="0" w:uiPriority="71" w:unhideWhenUsed="0"/>
-    <w:lsdException w:name="Colorful List Accent 6" w:semiHidden="0" w:uiPriority="72" w:unhideWhenUsed="0"/>
-    <w:lsdException w:name="Colorful Grid Accent 6" w:semiHidden="0" w:uiPriority="73" w:unhideWhenUsed="0"/>
-    <w:lsdException w:name="Subtle Emphasis" w:semiHidden="0" w:uiPriority="19" w:unhideWhenUsed="0" w:qFormat="1"/>
-    <w:lsdException w:name="Intense Emphasis" w:semiHidden="0" w:uiPriority="21" w:unhideWhenUsed="0" w:qFormat="1"/>
-    <w:lsdException w:name="Subtle Reference" w:semiHidden="0" w:uiPriority="31" w:unhideWhenUsed="0" w:qFormat="1"/>
-    <w:lsdException w:name="Intense Reference" w:semiHidden="0" w:uiPriority="32" w:unhideWhenUsed="0" w:qFormat="1"/>
-    <w:lsdException w:name="Book Title" w:semiHidden="0" w:uiPriority="33" w:unhideWhenUsed="0" w:qFormat="1"/>
-    <w:lsdException w:name="Bibliography" w:uiPriority="37"/>
-    <w:lsdException w:name="TOC Heading" w:uiPriority="39" w:qFormat="1"/>
+  <w:latentStyles w:defLockedState="0" w:defUIPriority="99" w:defSemiHidden="0" w:defUnhideWhenUsed="0" w:defQFormat="0" w:count="371">
+    <w:lsdException w:name="Normal" w:uiPriority="0" w:qFormat="1"/>
+    <w:lsdException w:name="heading 1" w:uiPriority="9" w:qFormat="1"/>
+    <w:lsdException w:name="heading 2" w:semiHidden="1" w:uiPriority="9" w:unhideWhenUsed="1" w:qFormat="1"/>
+    <w:lsdException w:name="heading 3" w:semiHidden="1" w:uiPriority="9" w:unhideWhenUsed="1" w:qFormat="1"/>
+    <w:lsdException w:name="heading 4" w:semiHidden="1" w:uiPriority="9" w:unhideWhenUsed="1" w:qFormat="1"/>
+    <w:lsdException w:name="heading 5" w:semiHidden="1" w:uiPriority="9" w:unhideWhenUsed="1" w:qFormat="1"/>
+    <w:lsdException w:name="heading 6" w:semiHidden="1" w:uiPriority="9" w:unhideWhenUsed="1" w:qFormat="1"/>
+    <w:lsdException w:name="heading 7" w:semiHidden="1" w:uiPriority="9" w:unhideWhenUsed="1" w:qFormat="1"/>
+    <w:lsdException w:name="heading 8" w:semiHidden="1" w:uiPriority="9" w:unhideWhenUsed="1" w:qFormat="1"/>
+    <w:lsdException w:name="heading 9" w:semiHidden="1" w:uiPriority="9" w:unhideWhenUsed="1" w:qFormat="1"/>
+    <w:lsdException w:name="index 1" w:semiHidden="1" w:unhideWhenUsed="1"/>
+    <w:lsdException w:name="index 2" w:semiHidden="1" w:unhideWhenUsed="1"/>
+    <w:lsdException w:name="index 3" w:semiHidden="1" w:unhideWhenUsed="1"/>
+    <w:lsdException w:name="index 4" w:semiHidden="1" w:unhideWhenUsed="1"/>
+    <w:lsdException w:name="index 5" w:semiHidden="1" w:unhideWhenUsed="1"/>
+    <w:lsdException w:name="index 6" w:semiHidden="1" w:unhideWhenUsed="1"/>
+    <w:lsdException w:name="index 7" w:semiHidden="1" w:unhideWhenUsed="1"/>
+    <w:lsdException w:name="index 8" w:semiHidden="1" w:unhideWhenUsed="1"/>
+    <w:lsdException w:name="index 9" w:semiHidden="1" w:unhideWhenUsed="1"/>
+    <w:lsdException w:name="toc 1" w:semiHidden="1" w:uiPriority="39" w:unhideWhenUsed="1" w:qFormat="1"/>
+    <w:lsdException w:name="toc 2" w:semiHidden="1" w:uiPriority="39" w:unhideWhenUsed="1" w:qFormat="1"/>
+    <w:lsdException w:name="toc 3" w:semiHidden="1" w:uiPriority="39" w:unhideWhenUsed="1"/>
+    <w:lsdException w:name="toc 4" w:semiHidden="1" w:uiPriority="39" w:unhideWhenUsed="1"/>
+    <w:lsdException w:name="toc 5" w:semiHidden="1" w:uiPriority="39" w:unhideWhenUsed="1"/>
+    <w:lsdException w:name="toc 6" w:semiHidden="1" w:uiPriority="39" w:unhideWhenUsed="1"/>
+    <w:lsdException w:name="toc 7" w:semiHidden="1" w:uiPriority="39" w:unhideWhenUsed="1"/>
+    <w:lsdException w:name="toc 8" w:semiHidden="1" w:uiPriority="39" w:unhideWhenUsed="1"/>
+    <w:lsdException w:name="toc 9" w:semiHidden="1" w:uiPriority="39" w:unhideWhenUsed="1"/>
+    <w:lsdException w:name="Normal Indent" w:semiHidden="1" w:unhideWhenUsed="1"/>
+    <w:lsdException w:name="footnote text" w:semiHidden="1" w:unhideWhenUsed="1"/>
+    <w:lsdException w:name="annotation text" w:semiHidden="1" w:unhideWhenUsed="1"/>
+    <w:lsdException w:name="header" w:semiHidden="1" w:unhideWhenUsed="1"/>
+    <w:lsdException w:name="footer" w:semiHidden="1" w:unhideWhenUsed="1"/>
+    <w:lsdException w:name="index heading" w:semiHidden="1" w:unhideWhenUsed="1"/>
+    <w:lsdException w:name="caption" w:semiHidden="1" w:uiPriority="35" w:unhideWhenUsed="1" w:qFormat="1"/>
+    <w:lsdException w:name="table of figures" w:semiHidden="1" w:unhideWhenUsed="1"/>
+    <w:lsdException w:name="envelope address" w:semiHidden="1" w:unhideWhenUsed="1"/>
+    <w:lsdException w:name="envelope return" w:semiHidden="1" w:unhideWhenUsed="1"/>
+    <w:lsdException w:name="footnote reference" w:semiHidden="1" w:unhideWhenUsed="1"/>
+    <w:lsdException w:name="annotation reference" w:semiHidden="1" w:unhideWhenUsed="1"/>
+    <w:lsdException w:name="line number" w:semiHidden="1" w:unhideWhenUsed="1"/>
+    <w:lsdException w:name="page number" w:semiHidden="1" w:unhideWhenUsed="1"/>
+    <w:lsdException w:name="endnote reference" w:semiHidden="1" w:unhideWhenUsed="1"/>
+    <w:lsdException w:name="endnote text" w:semiHidden="1" w:unhideWhenUsed="1"/>
+    <w:lsdException w:name="table of authorities" w:semiHidden="1" w:unhideWhenUsed="1"/>
+    <w:lsdException w:name="macro" w:semiHidden="1" w:unhideWhenUsed="1"/>
+    <w:lsdException w:name="toa heading" w:semiHidden="1" w:unhideWhenUsed="1"/>
+    <w:lsdException w:name="List" w:semiHidden="1" w:unhideWhenUsed="1"/>
+    <w:lsdException w:name="List Bullet" w:semiHidden="1" w:unhideWhenUsed="1"/>
+    <w:lsdException w:name="List Number" w:semiHidden="1" w:unhideWhenUsed="1"/>
+    <w:lsdException w:name="List 2" w:semiHidden="1" w:unhideWhenUsed="1"/>
+    <w:lsdException w:name="List 3" w:semiHidden="1" w:unhideWhenUsed="1"/>
+    <w:lsdException w:name="List 4" w:semiHidden="1" w:unhideWhenUsed="1"/>
+    <w:lsdException w:name="List 5" w:semiHidden="1" w:unhideWhenUsed="1"/>
+    <w:lsdException w:name="List Bullet 2" w:semiHidden="1" w:unhideWhenUsed="1"/>
+    <w:lsdException w:name="List Bullet 3" w:semiHidden="1" w:unhideWhenUsed="1"/>
+    <w:lsdException w:name="List Bullet 4" w:semiHidden="1" w:unhideWhenUsed="1"/>
+    <w:lsdException w:name="List Bullet 5" w:semiHidden="1" w:unhideWhenUsed="1"/>
+    <w:lsdException w:name="List Number 2" w:semiHidden="1" w:unhideWhenUsed="1"/>
+    <w:lsdException w:name="List Number 3" w:semiHidden="1" w:unhideWhenUsed="1"/>
+    <w:lsdException w:name="List Number 4" w:semiHidden="1" w:unhideWhenUsed="1"/>
+    <w:lsdException w:name="List Number 5" w:semiHidden="1" w:unhideWhenUsed="1"/>
+    <w:lsdException w:name="Title" w:uiPriority="10" w:qFormat="1"/>
+    <w:lsdException w:name="Closing" w:semiHidden="1" w:unhideWhenUsed="1"/>
+    <w:lsdException w:name="Signature" w:semiHidden="1" w:unhideWhenUsed="1"/>
+    <w:lsdException w:name="Default Paragraph Font" w:semiHidden="1" w:uiPriority="1" w:unhideWhenUsed="1"/>
+    <w:lsdException w:name="Body Text" w:semiHidden="1" w:unhideWhenUsed="1"/>
+    <w:lsdException w:name="Body Text Indent" w:semiHidden="1" w:unhideWhenUsed="1"/>
+    <w:lsdException w:name="List Continue" w:semiHidden="1" w:unhideWhenUsed="1"/>
+    <w:lsdException w:name="List Continue 2" w:semiHidden="1" w:unhideWhenUsed="1"/>
+    <w:lsdException w:name="List Continue 3" w:semiHidden="1" w:unhideWhenUsed="1"/>
+    <w:lsdException w:name="List Continue 4" w:semiHidden="1" w:unhideWhenUsed="1"/>
+    <w:lsdException w:name="List Continue 5" w:semiHidden="1" w:unhideWhenUsed="1"/>
+    <w:lsdException w:name="Message Header" w:semiHidden="1" w:unhideWhenUsed="1"/>
+    <w:lsdException w:name="Subtitle" w:uiPriority="11" w:qFormat="1"/>
+    <w:lsdException w:name="Salutation" w:semiHidden="1" w:unhideWhenUsed="1"/>
+    <w:lsdException w:name="Date" w:semiHidden="1" w:unhideWhenUsed="1"/>
+    <w:lsdException w:name="Body Text First Indent" w:semiHidden="1" w:unhideWhenUsed="1"/>
+    <w:lsdException w:name="Body Text First Indent 2" w:semiHidden="1" w:unhideWhenUsed="1"/>
+    <w:lsdException w:name="Note Heading" w:semiHidden="1" w:unhideWhenUsed="1"/>
+    <w:lsdException w:name="Body Text 2" w:semiHidden="1" w:unhideWhenUsed="1"/>
+    <w:lsdException w:name="Body Text 3" w:semiHidden="1" w:unhideWhenUsed="1"/>
+    <w:lsdException w:name="Body Text Indent 2" w:semiHidden="1" w:unhideWhenUsed="1"/>
+    <w:lsdException w:name="Body Text Indent 3" w:semiHidden="1" w:unhideWhenUsed="1"/>
+    <w:lsdException w:name="Block Text" w:semiHidden="1" w:unhideWhenUsed="1"/>
+    <w:lsdException w:name="Hyperlink" w:semiHidden="1" w:unhideWhenUsed="1"/>
+    <w:lsdException w:name="FollowedHyperlink" w:semiHidden="1" w:unhideWhenUsed="1"/>
+    <w:lsdException w:name="Strong" w:uiPriority="22" w:qFormat="1"/>
+    <w:lsdException w:name="Emphasis" w:uiPriority="20" w:qFormat="1"/>
+    <w:lsdException w:name="Document Map" w:semiHidden="1" w:unhideWhenUsed="1"/>
+    <w:lsdException w:name="Plain Text" w:semiHidden="1" w:unhideWhenUsed="1"/>
+    <w:lsdException w:name="E-mail Signature" w:semiHidden="1" w:unhideWhenUsed="1"/>
+    <w:lsdException w:name="HTML Top of Form" w:semiHidden="1" w:unhideWhenUsed="1"/>
+    <w:lsdException w:name="HTML Bottom of Form" w:semiHidden="1" w:unhideWhenUsed="1"/>
+    <w:lsdException w:name="Normal (Web)" w:semiHidden="1" w:unhideWhenUsed="1"/>
+    <w:lsdException w:name="HTML Acronym" w:semiHidden="1" w:unhideWhenUsed="1"/>
+    <w:lsdException w:name="HTML Address" w:semiHidden="1" w:unhideWhenUsed="1"/>
+    <w:lsdException w:name="HTML Cite" w:semiHidden="1" w:unhideWhenUsed="1"/>
+    <w:lsdException w:name="HTML Code" w:semiHidden="1" w:unhideWhenUsed="1"/>
+    <w:lsdException w:name="HTML Definition" w:semiHidden="1" w:unhideWhenUsed="1"/>
+    <w:lsdException w:name="HTML Keyboard" w:semiHidden="1" w:unhideWhenUsed="1"/>
+    <w:lsdException w:name="HTML Preformatted" w:semiHidden="1" w:unhideWhenUsed="1"/>
+    <w:lsdException w:name="HTML Sample" w:semiHidden="1" w:unhideWhenUsed="1"/>
+    <w:lsdException w:name="HTML Typewriter" w:semiHidden="1" w:unhideWhenUsed="1"/>
+    <w:lsdException w:name="HTML Variable" w:semiHidden="1" w:unhideWhenUsed="1"/>
+    <w:lsdException w:name="Normal Table" w:semiHidden="1" w:unhideWhenUsed="1"/>
+    <w:lsdException w:name="annotation subject" w:semiHidden="1" w:unhideWhenUsed="1"/>
+    <w:lsdException w:name="No List" w:semiHidden="1" w:unhideWhenUsed="1"/>
+    <w:lsdException w:name="Outline List 1" w:semiHidden="1" w:unhideWhenUsed="1"/>
+    <w:lsdException w:name="Outline List 2" w:semiHidden="1" w:unhideWhenUsed="1"/>
+    <w:lsdException w:name="Outline List 3" w:semiHidden="1" w:unhideWhenUsed="1"/>
+    <w:lsdException w:name="Table Simple 1" w:semiHidden="1" w:unhideWhenUsed="1"/>
+    <w:lsdException w:name="Table Simple 2" w:semiHidden="1" w:unhideWhenUsed="1"/>
+    <w:lsdException w:name="Table Simple 3" w:semiHidden="1" w:unhideWhenUsed="1"/>
+    <w:lsdException w:name="Table Classic 1" w:semiHidden="1" w:unhideWhenUsed="1"/>
+    <w:lsdException w:name="Table Classic 2" w:semiHidden="1" w:unhideWhenUsed="1"/>
+    <w:lsdException w:name="Table Classic 3" w:semiHidden="1" w:unhideWhenUsed="1"/>
+    <w:lsdException w:name="Table Classic 4" w:semiHidden="1" w:unhideWhenUsed="1"/>
+    <w:lsdException w:name="Table Colorful 1" w:semiHidden="1" w:unhideWhenUsed="1"/>
+    <w:lsdException w:name="Table Colorful 2" w:semiHidden="1" w:unhideWhenUsed="1"/>
+    <w:lsdException w:name="Table Colorful 3" w:semiHidden="1" w:unhideWhenUsed="1"/>
+    <w:lsdException w:name="Table Columns 1" w:semiHidden="1" w:unhideWhenUsed="1"/>
+    <w:lsdException w:name="Table Columns 2" w:semiHidden="1" w:unhideWhenUsed="1"/>
+    <w:lsdException w:name="Table Columns 3" w:semiHidden="1" w:unhideWhenUsed="1"/>
+    <w:lsdException w:name="Table Columns 4" w:semiHidden="1" w:unhideWhenUsed="1"/>
+    <w:lsdException w:name="Table Columns 5" w:semiHidden="1" w:unhideWhenUsed="1"/>
+    <w:lsdException w:name="Table Grid 1" w:semiHidden="1" w:unhideWhenUsed="1"/>
+    <w:lsdException w:name="Table Grid 2" w:semiHidden="1" w:unhideWhenUsed="1"/>
+    <w:lsdException w:name="Table Grid 3" w:semiHidden="1" w:unhideWhenUsed="1"/>
+    <w:lsdException w:name="Table Grid 4" w:semiHidden="1" w:unhideWhenUsed="1"/>
+    <w:lsdException w:name="Table Grid 5" w:semiHidden="1" w:unhideWhenUsed="1"/>
+    <w:lsdException w:name="Table Grid 6" w:semiHidden="1" w:unhideWhenUsed="1"/>
+    <w:lsdException w:name="Table Grid 7" w:semiHidden="1" w:unhideWhenUsed="1"/>
+    <w:lsdException w:name="Table Grid 8" w:semiHidden="1" w:unhideWhenUsed="1"/>
+    <w:lsdException w:name="Table List 1" w:semiHidden="1" w:unhideWhenUsed="1"/>
+    <w:lsdException w:name="Table List 2" w:semiHidden="1" w:unhideWhenUsed="1"/>
+    <w:lsdException w:name="Table List 3" w:semiHidden="1" w:unhideWhenUsed="1"/>
+    <w:lsdException w:name="Table List 4" w:semiHidden="1" w:unhideWhenUsed="1"/>
+    <w:lsdException w:name="Table List 5" w:semiHidden="1" w:unhideWhenUsed="1"/>
+    <w:lsdException w:name="Table List 6" w:semiHidden="1" w:unhideWhenUsed="1"/>
+    <w:lsdException w:name="Table List 7" w:semiHidden="1" w:unhideWhenUsed="1"/>
+    <w:lsdException w:name="Table List 8" w:semiHidden="1" w:unhideWhenUsed="1"/>
+    <w:lsdException w:name="Table 3D effects 1" w:semiHidden="1" w:unhideWhenUsed="1"/>
+    <w:lsdException w:name="Table 3D effects 2" w:semiHidden="1" w:unhideWhenUsed="1"/>
+    <w:lsdException w:name="Table 3D effects 3" w:semiHidden="1" w:unhideWhenUsed="1"/>
+    <w:lsdException w:name="Table Contemporary" w:semiHidden="1" w:unhideWhenUsed="1"/>
+    <w:lsdException w:name="Table Elegant" w:semiHidden="1" w:unhideWhenUsed="1"/>
+    <w:lsdException w:name="Table Professional" w:semiHidden="1" w:unhideWhenUsed="1"/>
+    <w:lsdException w:name="Table Subtle 1" w:semiHidden="1" w:unhideWhenUsed="1"/>
+    <w:lsdException w:name="Table Subtle 2" w:semiHidden="1" w:unhideWhenUsed="1"/>
+    <w:lsdException w:name="Table Web 1" w:semiHidden="1" w:unhideWhenUsed="1"/>
+    <w:lsdException w:name="Table Web 2" w:semiHidden="1" w:unhideWhenUsed="1"/>
+    <w:lsdException w:name="Table Web 3" w:semiHidden="1" w:unhideWhenUsed="1"/>
+    <w:lsdException w:name="Balloon Text" w:semiHidden="1" w:unhideWhenUsed="1"/>
+    <w:lsdException w:name="Table Grid" w:uiPriority="59"/>
+    <w:lsdException w:name="Table Theme" w:semiHidden="1" w:unhideWhenUsed="1"/>
+    <w:lsdException w:name="Placeholder Text" w:semiHidden="1"/>
+    <w:lsdException w:name="No Spacing" w:uiPriority="1" w:qFormat="1"/>
+    <w:lsdException w:name="Light Shading" w:uiPriority="60"/>
+    <w:lsdException w:name="Light List" w:uiPriority="61"/>
+    <w:lsdException w:name="Light Grid" w:uiPriority="62"/>
+    <w:lsdException w:name="Medium Shading 1" w:uiPriority="63"/>
+    <w:lsdException w:name="Medium Shading 2" w:uiPriority="64"/>
+    <w:lsdException w:name="Medium List 1" w:uiPriority="65"/>
+    <w:lsdException w:name="Medium List 2" w:uiPriority="66"/>
+    <w:lsdException w:name="Medium Grid 1" w:uiPriority="67"/>
+    <w:lsdException w:name="Medium Grid 2" w:uiPriority="68"/>
+    <w:lsdException w:name="Medium Grid 3" w:uiPriority="69"/>
+    <w:lsdException w:name="Dark List" w:uiPriority="70"/>
+    <w:lsdException w:name="Colorful Shading" w:uiPriority="71"/>
+    <w:lsdException w:name="Colorful List" w:uiPriority="72"/>
+    <w:lsdException w:name="Colorful Grid" w:uiPriority="73"/>
+    <w:lsdException w:name="Light Shading Accent 1" w:uiPriority="60"/>
+    <w:lsdException w:name="Light List Accent 1" w:uiPriority="61"/>
+    <w:lsdException w:name="Light Grid Accent 1" w:uiPriority="62"/>
+    <w:lsdException w:name="Medium Shading 1 Accent 1" w:uiPriority="63"/>
+    <w:lsdException w:name="Medium Shading 2 Accent 1" w:uiPriority="64"/>
+    <w:lsdException w:name="Medium List 1 Accent 1" w:uiPriority="65"/>
+    <w:lsdException w:name="Revision" w:semiHidden="1"/>
+    <w:lsdException w:name="List Paragraph" w:uiPriority="34" w:qFormat="1"/>
+    <w:lsdException w:name="Quote" w:uiPriority="29" w:qFormat="1"/>
+    <w:lsdException w:name="Intense Quote" w:uiPriority="30" w:qFormat="1"/>
+    <w:lsdException w:name="Medium List 2 Accent 1" w:uiPriority="66"/>
+    <w:lsdException w:name="Medium Grid 1 Accent 1" w:uiPriority="67"/>
+    <w:lsdException w:name="Medium Grid 2 Accent 1" w:uiPriority="68"/>
+    <w:lsdException w:name="Medium Grid 3 Accent 1" w:uiPriority="69"/>
+    <w:lsdException w:name="Dark List Accent 1" w:uiPriority="70"/>
+    <w:lsdException w:name="Colorful Shading Accent 1" w:uiPriority="71"/>
+    <w:lsdException w:name="Colorful List Accent 1" w:uiPriority="72"/>
+    <w:lsdException w:name="Colorful Grid Accent 1" w:uiPriority="73"/>
+    <w:lsdException w:name="Light Shading Accent 2" w:uiPriority="60"/>
+    <w:lsdException w:name="Light List Accent 2" w:uiPriority="61"/>
+    <w:lsdException w:name="Light Grid Accent 2" w:uiPriority="62"/>
+    <w:lsdException w:name="Medium Shading 1 Accent 2" w:uiPriority="63"/>
+    <w:lsdException w:name="Medium Shading 2 Accent 2" w:uiPriority="64"/>
+    <w:lsdException w:name="Medium List 1 Accent 2" w:uiPriority="65"/>
+    <w:lsdException w:name="Medium List 2 Accent 2" w:uiPriority="66"/>
+    <w:lsdException w:name="Medium Grid 1 Accent 2" w:uiPriority="67"/>
+    <w:lsdException w:name="Medium Grid 2 Accent 2" w:uiPriority="68"/>
+    <w:lsdException w:name="Medium Grid 3 Accent 2" w:uiPriority="69"/>
+    <w:lsdException w:name="Dark List Accent 2" w:uiPriority="70"/>
+    <w:lsdException w:name="Colorful Shading Accent 2" w:uiPriority="71"/>
+    <w:lsdException w:name="Colorful List Accent 2" w:uiPriority="72"/>
+    <w:lsdException w:name="Colorful Grid Accent 2" w:uiPriority="73"/>
+    <w:lsdException w:name="Light Shading Accent 3" w:uiPriority="60"/>
+    <w:lsdException w:name="Light List Accent 3" w:uiPriority="61"/>
+    <w:lsdException w:name="Light Grid Accent 3" w:uiPriority="62"/>
+    <w:lsdException w:name="Medium Shading 1 Accent 3" w:uiPriority="63"/>
+    <w:lsdException w:name="Medium Shading 2 Accent 3" w:uiPriority="64"/>
+    <w:lsdException w:name="Medium List 1 Accent 3" w:uiPriority="65"/>
+    <w:lsdException w:name="Medium List 2 Accent 3" w:uiPriority="66"/>
+    <w:lsdException w:name="Medium Grid 1 Accent 3" w:uiPriority="67"/>
+    <w:lsdException w:name="Medium Grid 2 Accent 3" w:uiPriority="68"/>
+    <w:lsdException w:name="Medium Grid 3 Accent 3" w:uiPriority="69"/>
+    <w:lsdException w:name="Dark List Accent 3" w:uiPriority="70"/>
+    <w:lsdException w:name="Colorful Shading Accent 3" w:uiPriority="71"/>
+    <w:lsdException w:name="Colorful List Accent 3" w:uiPriority="72"/>
+    <w:lsdException w:name="Colorful Grid Accent 3" w:uiPriority="73"/>
+    <w:lsdException w:name="Light Shading Accent 4" w:uiPriority="60"/>
+    <w:lsdException w:name="Light List Accent 4" w:uiPriority="61"/>
+    <w:lsdException w:name="Light Grid Accent 4" w:uiPriority="62"/>
+    <w:lsdException w:name="Medium Shading 1 Accent 4" w:uiPriority="63"/>
+    <w:lsdException w:name="Medium Shading 2 Accent 4" w:uiPriority="64"/>
+    <w:lsdException w:name="Medium List 1 Accent 4" w:uiPriority="65"/>
+    <w:lsdException w:name="Medium List 2 Accent 4" w:uiPriority="66"/>
+    <w:lsdException w:name="Medium Grid 1 Accent 4" w:uiPriority="67"/>
+    <w:lsdException w:name="Medium Grid 2 Accent 4" w:uiPriority="68"/>
+    <w:lsdException w:name="Medium Grid 3 Accent 4" w:uiPriority="69"/>
+    <w:lsdException w:name="Dark List Accent 4" w:uiPriority="70"/>
+    <w:lsdException w:name="Colorful Shading Accent 4" w:uiPriority="71"/>
+    <w:lsdException w:name="Colorful List Accent 4" w:uiPriority="72"/>
+    <w:lsdException w:name="Colorful Grid Accent 4" w:uiPriority="73"/>
+    <w:lsdException w:name="Light Shading Accent 5" w:uiPriority="60"/>
+    <w:lsdException w:name="Light List Accent 5" w:uiPriority="61"/>
+    <w:lsdException w:name="Light Grid Accent 5" w:uiPriority="62"/>
+    <w:lsdException w:name="Medium Shading 1 Accent 5" w:uiPriority="63"/>
+    <w:lsdException w:name="Medium Shading 2 Accent 5" w:uiPriority="64"/>
+    <w:lsdException w:name="Medium List 1 Accent 5" w:uiPriority="65"/>
+    <w:lsdException w:name="Medium List 2 Accent 5" w:uiPriority="66"/>
+    <w:lsdException w:name="Medium Grid 1 Accent 5" w:uiPriority="67"/>
+    <w:lsdException w:name="Medium Grid 2 Accent 5" w:uiPriority="68"/>
+    <w:lsdException w:name="Medium Grid 3 Accent 5" w:uiPriority="69"/>
+    <w:lsdException w:name="Dark List Accent 5" w:uiPriority="70"/>
+    <w:lsdException w:name="Colorful Shading Accent 5" w:uiPriority="71"/>
+    <w:lsdException w:name="Colorful List Accent 5" w:uiPriority="72"/>
+    <w:lsdException w:name="Colorful Grid Accent 5" w:uiPriority="73"/>
+    <w:lsdException w:name="Light Shading Accent 6" w:uiPriority="60"/>
+    <w:lsdException w:name="Light List Accent 6" w:uiPriority="61"/>
+    <w:lsdException w:name="Light Grid Accent 6" w:uiPriority="62"/>
+    <w:lsdException w:name="Medium Shading 1 Accent 6" w:uiPriority="63"/>
+    <w:lsdException w:name="Medium Shading 2 Accent 6" w:uiPriority="64"/>
+    <w:lsdException w:name="Medium List 1 Accent 6" w:uiPriority="65"/>
+    <w:lsdException w:name="Medium List 2 Accent 6" w:uiPriority="66"/>
+    <w:lsdException w:name="Medium Grid 1 Accent 6" w:uiPriority="67"/>
+    <w:lsdException w:name="Medium Grid 2 Accent 6" w:uiPriority="68"/>
+    <w:lsdException w:name="Medium Grid 3 Accent 6" w:uiPriority="69"/>
+    <w:lsdException w:name="Dark List Accent 6" w:uiPriority="70"/>
+    <w:lsdException w:name="Colorful Shading Accent 6" w:uiPriority="71"/>
+    <w:lsdException w:name="Colorful List Accent 6" w:uiPriority="72"/>
+    <w:lsdException w:name="Colorful Grid Accent 6" w:uiPriority="73"/>
+    <w:lsdException w:name="Subtle Emphasis" w:uiPriority="19" w:qFormat="1"/>
+    <w:lsdException w:name="Intense Emphasis" w:uiPriority="21" w:qFormat="1"/>
+    <w:lsdException w:name="Subtle Reference" w:uiPriority="31" w:qFormat="1"/>
+    <w:lsdException w:name="Intense Reference" w:uiPriority="32" w:qFormat="1"/>
+    <w:lsdException w:name="Book Title" w:uiPriority="33" w:qFormat="1"/>
+    <w:lsdException w:name="Bibliography" w:semiHidden="1" w:uiPriority="37" w:unhideWhenUsed="1"/>
+    <w:lsdException w:name="TOC Heading" w:semiHidden="1" w:uiPriority="39" w:unhideWhenUsed="1" w:qFormat="1"/>
+    <w:lsdException w:name="Plain Table 1" w:uiPriority="41"/>
+    <w:lsdException w:name="Plain Table 2" w:uiPriority="42"/>
+    <w:lsdException w:name="Plain Table 3" w:uiPriority="43"/>
+    <w:lsdException w:name="Plain Table 4" w:uiPriority="44"/>
+    <w:lsdException w:name="Plain Table 5" w:uiPriority="45"/>
+    <w:lsdException w:name="Grid Table Light" w:uiPriority="40"/>
+    <w:lsdException w:name="Grid Table 1 Light" w:uiPriority="46"/>
+    <w:lsdException w:name="Grid Table 2" w:uiPriority="47"/>
+    <w:lsdException w:name="Grid Table 3" w:uiPriority="48"/>
+    <w:lsdException w:name="Grid Table 4" w:uiPriority="49"/>
+    <w:lsdException w:name="Grid Table 5 Dark" w:uiPriority="50"/>
+    <w:lsdException w:name="Grid Table 6 Colorful" w:uiPriority="51"/>
+    <w:lsdException w:name="Grid Table 7 Colorful" w:uiPriority="52"/>
+    <w:lsdException w:name="Grid Table 1 Light Accent 1" w:uiPriority="46"/>
+    <w:lsdException w:name="Grid Table 2 Accent 1" w:uiPriority="47"/>
+    <w:lsdException w:name="Grid Table 3 Accent 1" w:uiPriority="48"/>
+    <w:lsdException w:name="Grid Table 4 Accent 1" w:uiPriority="49"/>
+    <w:lsdException w:name="Grid Table 5 Dark Accent 1" w:uiPriority="50"/>
+    <w:lsdException w:name="Grid Table 6 Colorful Accent 1" w:uiPriority="51"/>
+    <w:lsdException w:name="Grid Table 7 Colorful Accent 1" w:uiPriority="52"/>
+    <w:lsdException w:name="Grid Table 1 Light Accent 2" w:uiPriority="46"/>
+    <w:lsdException w:name="Grid Table 2 Accent 2" w:uiPriority="47"/>
+    <w:lsdException w:name="Grid Table 3 Accent 2" w:uiPriority="48"/>
+    <w:lsdException w:name="Grid Table 4 Accent 2" w:uiPriority="49"/>
+    <w:lsdException w:name="Grid Table 5 Dark Accent 2" w:uiPriority="50"/>
+    <w:lsdException w:name="Grid Table 6 Colorful Accent 2" w:uiPriority="51"/>
+    <w:lsdException w:name="Grid Table 7 Colorful Accent 2" w:uiPriority="52"/>
+    <w:lsdException w:name="Grid Table 1 Light Accent 3" w:uiPriority="46"/>
+    <w:lsdException w:name="Grid Table 2 Accent 3" w:uiPriority="47"/>
+    <w:lsdException w:name="Grid Table 3 Accent 3" w:uiPriority="48"/>
+    <w:lsdException w:name="Grid Table 4 Accent 3" w:uiPriority="49"/>
+    <w:lsdException w:name="Grid Table 5 Dark Accent 3" w:uiPriority="50"/>
+    <w:lsdException w:name="Grid Table 6 Colorful Accent 3" w:uiPriority="51"/>
+    <w:lsdException w:name="Grid Table 7 Colorful Accent 3" w:uiPriority="52"/>
+    <w:lsdException w:name="Grid Table 1 Light Accent 4" w:uiPriority="46"/>
+    <w:lsdException w:name="Grid Table 2 Accent 4" w:uiPriority="47"/>
+    <w:lsdException w:name="Grid Table 3 Accent 4" w:uiPriority="48"/>
+    <w:lsdException w:name="Grid Table 4 Accent 4" w:uiPriority="49"/>
+    <w:lsdException w:name="Grid Table 5 Dark Accent 4" w:uiPriority="50"/>
+    <w:lsdException w:name="Grid Table 6 Colorful Accent 4" w:uiPriority="51"/>
+    <w:lsdException w:name="Grid Table 7 Colorful Accent 4" w:uiPriority="52"/>
+    <w:lsdException w:name="Grid Table 1 Light Accent 5" w:uiPriority="46"/>
+    <w:lsdException w:name="Grid Table 2 Accent 5" w:uiPriority="47"/>
+    <w:lsdException w:name="Grid Table 3 Accent 5" w:uiPriority="48"/>
+    <w:lsdException w:name="Grid Table 4 Accent 5" w:uiPriority="49"/>
+    <w:lsdException w:name="Grid Table 5 Dark Accent 5" w:uiPriority="50"/>
+    <w:lsdException w:name="Grid Table 6 Colorful Accent 5" w:uiPriority="51"/>
+    <w:lsdException w:name="Grid Table 7 Colorful Accent 5" w:uiPriority="52"/>
+    <w:lsdException w:name="Grid Table 1 Light Accent 6" w:uiPriority="46"/>
+    <w:lsdException w:name="Grid Table 2 Accent 6" w:uiPriority="47"/>
+    <w:lsdException w:name="Grid Table 3 Accent 6" w:uiPriority="48"/>
+    <w:lsdException w:name="Grid Table 4 Accent 6" w:uiPriority="49"/>
+    <w:lsdException w:name="Grid Table 5 Dark Accent 6" w:uiPriority="50"/>
+    <w:lsdException w:name="Grid Table 6 Colorful Accent 6" w:uiPriority="51"/>
+    <w:lsdException w:name="Grid Table 7 Colorful Accent 6" w:uiPriority="52"/>
+    <w:lsdException w:name="List Table 1 Light" w:uiPriority="46"/>
+    <w:lsdException w:name="List Table 2" w:uiPriority="47"/>
+    <w:lsdException w:name="List Table 3" w:uiPriority="48"/>
+    <w:lsdException w:name="List Table 4" w:uiPriority="49"/>
+    <w:lsdException w:name="List Table 5 Dark" w:uiPriority="50"/>
+    <w:lsdException w:name="List Table 6 Colorful" w:uiPriority="51"/>
+    <w:lsdException w:name="List Table 7 Colorful" w:uiPriority="52"/>
+    <w:lsdException w:name="List Table 1 Light Accent 1" w:uiPriority="46"/>
+    <w:lsdException w:name="List Table 2 Accent 1" w:uiPriority="47"/>
+    <w:lsdException w:name="List Table 3 Accent 1" w:uiPriority="48"/>
+    <w:lsdException w:name="List Table 4 Accent 1" w:uiPriority="49"/>
+    <w:lsdException w:name="List Table 5 Dark Accent 1" w:uiPriority="50"/>
+    <w:lsdException w:name="List Table 6 Colorful Accent 1" w:uiPriority="51"/>
+    <w:lsdException w:name="List Table 7 Colorful Accent 1" w:uiPriority="52"/>
+    <w:lsdException w:name="List Table 1 Light Accent 2" w:uiPriority="46"/>
+    <w:lsdException w:name="List Table 2 Accent 2" w:uiPriority="47"/>
+    <w:lsdException w:name="List Table 3 Accent 2" w:uiPriority="48"/>
+    <w:lsdException w:name="List Table 4 Accent 2" w:uiPriority="49"/>
+    <w:lsdException w:name="List Table 5 Dark Accent 2" w:uiPriority="50"/>
+    <w:lsdException w:name="List Table 6 Colorful Accent 2" w:uiPriority="51"/>
+    <w:lsdException w:name="List Table 7 Colorful Accent 2" w:uiPriority="52"/>
+    <w:lsdException w:name="List Table 1 Light Accent 3" w:uiPriority="46"/>
+    <w:lsdException w:name="List Table 2 Accent 3" w:uiPriority="47"/>
+    <w:lsdException w:name="List Table 3 Accent 3" w:uiPriority="48"/>
+    <w:lsdException w:name="List Table 4 Accent 3" w:uiPriority="49"/>
+    <w:lsdException w:name="List Table 5 Dark Accent 3" w:uiPriority="50"/>
+    <w:lsdException w:name="List Table 6 Colorful Accent 3" w:uiPriority="51"/>
+    <w:lsdException w:name="List Table 7 Colorful Accent 3" w:uiPriority="52"/>
+    <w:lsdException w:name="List Table 1 Light Accent 4" w:uiPriority="46"/>
+    <w:lsdException w:name="List Table 2 Accent 4" w:uiPriority="47"/>
+    <w:lsdException w:name="List Table 3 Accent 4" w:uiPriority="48"/>
+    <w:lsdException w:name="List Table 4 Accent 4" w:uiPriority="49"/>
+    <w:lsdException w:name="List Table 5 Dark Accent 4" w:uiPriority="50"/>
+    <w:lsdException w:name="List Table 6 Colorful Accent 4" w:uiPriority="51"/>
+    <w:lsdException w:name="List Table 7 Colorful Accent 4" w:uiPriority="52"/>
+    <w:lsdException w:name="List Table 1 Light Accent 5" w:uiPriority="46"/>
+    <w:lsdException w:name="List Table 2 Accent 5" w:uiPriority="47"/>
+    <w:lsdException w:name="List Table 3 Accent 5" w:uiPriority="48"/>
+    <w:lsdException w:name="List Table 4 Accent 5" w:uiPriority="49"/>
+    <w:lsdException w:name="List Table 5 Dark Accent 5" w:uiPriority="50"/>
+    <w:lsdException w:name="List Table 6 Colorful Accent 5" w:uiPriority="51"/>
+    <w:lsdException w:name="List Table 7 Colorful Accent 5" w:uiPriority="52"/>
+    <w:lsdException w:name="List Table 1 Light Accent 6" w:uiPriority="46"/>
+    <w:lsdException w:name="List Table 2 Accent 6" w:uiPriority="47"/>
+    <w:lsdException w:name="List Table 3 Accent 6" w:uiPriority="48"/>
+    <w:lsdException w:name="List Table 4 Accent 6" w:uiPriority="49"/>
+    <w:lsdException w:name="List Table 5 Dark Accent 6" w:uiPriority="50"/>
+    <w:lsdException w:name="List Table 6 Colorful Accent 6" w:uiPriority="51"/>
+    <w:lsdException w:name="List Table 7 Colorful Accent 6" w:uiPriority="52"/>
   </w:latentStyles>
   <w:style w:type="paragraph" w:default="1" w:styleId="Normal">
     <w:name w:val="Normal"/>
@@ -12000,1348 +11395,6 @@
 </w:styles>
 </file>
 
-<file path=word/stylesWithEffects.xml><?xml version="1.0" encoding="utf-8"?>
-<w:styles xmlns:wpc="http://schemas.microsoft.com/office/word/2010/wordprocessingCanvas" xmlns:mc="http://schemas.openxmlformats.org/markup-compatibility/2006" xmlns:o="urn:schemas-microsoft-com:office:office" xmlns:r="http://schemas.openxmlformats.org/officeDocument/2006/relationships" xmlns:m="http://schemas.openxmlformats.org/officeDocument/2006/math" xmlns:v="urn:schemas-microsoft-com:vml" xmlns:wp14="http://schemas.microsoft.com/office/word/2010/wordprocessingDrawing" xmlns:wp="http://schemas.openxmlformats.org/drawingml/2006/wordprocessingDrawing" xmlns:w10="urn:schemas-microsoft-com:office:word" xmlns:w="http://schemas.openxmlformats.org/wordprocessingml/2006/main" xmlns:w14="http://schemas.microsoft.com/office/word/2010/wordml" xmlns:wpg="http://schemas.microsoft.com/office/word/2010/wordprocessingGroup" xmlns:wpi="http://schemas.microsoft.com/office/word/2010/wordprocessingInk" xmlns:wne="http://schemas.microsoft.com/office/word/2006/wordml" xmlns:wps="http://schemas.microsoft.com/office/word/2010/wordprocessingShape" mc:Ignorable="w14 wp14">
-  <w:docDefaults>
-    <w:rPrDefault>
-      <w:rPr>
-        <w:rFonts w:asciiTheme="minorHAnsi" w:eastAsiaTheme="minorEastAsia" w:hAnsiTheme="minorHAnsi" w:cstheme="minorBidi"/>
-        <w:sz w:val="22"/>
-        <w:szCs w:val="22"/>
-        <w:lang w:val="es-ES" w:eastAsia="ja-JP" w:bidi="ar-SA"/>
-      </w:rPr>
-    </w:rPrDefault>
-    <w:pPrDefault>
-      <w:pPr>
-        <w:spacing w:after="200" w:line="276" w:lineRule="auto"/>
-      </w:pPr>
-    </w:pPrDefault>
-  </w:docDefaults>
-  <w:latentStyles w:defLockedState="0" w:defUIPriority="99" w:defSemiHidden="1" w:defUnhideWhenUsed="1" w:defQFormat="0" w:count="267">
-    <w:lsdException w:name="Normal" w:semiHidden="0" w:uiPriority="0" w:unhideWhenUsed="0" w:qFormat="1"/>
-    <w:lsdException w:name="heading 1" w:semiHidden="0" w:uiPriority="9" w:unhideWhenUsed="0" w:qFormat="1"/>
-    <w:lsdException w:name="heading 2" w:uiPriority="9" w:qFormat="1"/>
-    <w:lsdException w:name="heading 3" w:uiPriority="9" w:qFormat="1"/>
-    <w:lsdException w:name="heading 4" w:uiPriority="9" w:qFormat="1"/>
-    <w:lsdException w:name="heading 5" w:uiPriority="9" w:qFormat="1"/>
-    <w:lsdException w:name="heading 6" w:uiPriority="9" w:qFormat="1"/>
-    <w:lsdException w:name="heading 7" w:uiPriority="9" w:qFormat="1"/>
-    <w:lsdException w:name="heading 8" w:uiPriority="9" w:qFormat="1"/>
-    <w:lsdException w:name="heading 9" w:uiPriority="9" w:qFormat="1"/>
-    <w:lsdException w:name="toc 1" w:uiPriority="39" w:qFormat="1"/>
-    <w:lsdException w:name="toc 2" w:uiPriority="39" w:qFormat="1"/>
-    <w:lsdException w:name="toc 3" w:uiPriority="39"/>
-    <w:lsdException w:name="toc 4" w:uiPriority="39"/>
-    <w:lsdException w:name="toc 5" w:uiPriority="39"/>
-    <w:lsdException w:name="toc 6" w:uiPriority="39"/>
-    <w:lsdException w:name="toc 7" w:uiPriority="39"/>
-    <w:lsdException w:name="toc 8" w:uiPriority="39"/>
-    <w:lsdException w:name="toc 9" w:uiPriority="39"/>
-    <w:lsdException w:name="caption" w:uiPriority="35" w:qFormat="1"/>
-    <w:lsdException w:name="Title" w:semiHidden="0" w:uiPriority="10" w:unhideWhenUsed="0" w:qFormat="1"/>
-    <w:lsdException w:name="Default Paragraph Font" w:uiPriority="1"/>
-    <w:lsdException w:name="Subtitle" w:semiHidden="0" w:uiPriority="11" w:unhideWhenUsed="0" w:qFormat="1"/>
-    <w:lsdException w:name="Strong" w:semiHidden="0" w:uiPriority="22" w:unhideWhenUsed="0" w:qFormat="1"/>
-    <w:lsdException w:name="Emphasis" w:semiHidden="0" w:uiPriority="20" w:unhideWhenUsed="0" w:qFormat="1"/>
-    <w:lsdException w:name="Table Grid" w:semiHidden="0" w:uiPriority="59" w:unhideWhenUsed="0"/>
-    <w:lsdException w:name="Placeholder Text" w:unhideWhenUsed="0"/>
-    <w:lsdException w:name="No Spacing" w:semiHidden="0" w:uiPriority="1" w:unhideWhenUsed="0" w:qFormat="1"/>
-    <w:lsdException w:name="Light Shading" w:semiHidden="0" w:uiPriority="60" w:unhideWhenUsed="0"/>
-    <w:lsdException w:name="Light List" w:semiHidden="0" w:uiPriority="61" w:unhideWhenUsed="0"/>
-    <w:lsdException w:name="Light Grid" w:semiHidden="0" w:uiPriority="62" w:unhideWhenUsed="0"/>
-    <w:lsdException w:name="Medium Shading 1" w:semiHidden="0" w:uiPriority="63" w:unhideWhenUsed="0"/>
-    <w:lsdException w:name="Medium Shading 2" w:semiHidden="0" w:uiPriority="64" w:unhideWhenUsed="0"/>
-    <w:lsdException w:name="Medium List 1" w:semiHidden="0" w:uiPriority="65" w:unhideWhenUsed="0"/>
-    <w:lsdException w:name="Medium List 2" w:semiHidden="0" w:uiPriority="66" w:unhideWhenUsed="0"/>
-    <w:lsdException w:name="Medium Grid 1" w:semiHidden="0" w:uiPriority="67" w:unhideWhenUsed="0"/>
-    <w:lsdException w:name="Medium Grid 2" w:semiHidden="0" w:uiPriority="68" w:unhideWhenUsed="0"/>
-    <w:lsdException w:name="Medium Grid 3" w:semiHidden="0" w:uiPriority="69" w:unhideWhenUsed="0"/>
-    <w:lsdException w:name="Dark List" w:semiHidden="0" w:uiPriority="70" w:unhideWhenUsed="0"/>
-    <w:lsdException w:name="Colorful Shading" w:semiHidden="0" w:uiPriority="71" w:unhideWhenUsed="0"/>
-    <w:lsdException w:name="Colorful List" w:semiHidden="0" w:uiPriority="72" w:unhideWhenUsed="0"/>
-    <w:lsdException w:name="Colorful Grid" w:semiHidden="0" w:uiPriority="73" w:unhideWhenUsed="0"/>
-    <w:lsdException w:name="Light Shading Accent 1" w:semiHidden="0" w:uiPriority="60" w:unhideWhenUsed="0"/>
-    <w:lsdException w:name="Light List Accent 1" w:semiHidden="0" w:uiPriority="61" w:unhideWhenUsed="0"/>
-    <w:lsdException w:name="Light Grid Accent 1" w:semiHidden="0" w:uiPriority="62" w:unhideWhenUsed="0"/>
-    <w:lsdException w:name="Medium Shading 1 Accent 1" w:semiHidden="0" w:uiPriority="63" w:unhideWhenUsed="0"/>
-    <w:lsdException w:name="Medium Shading 2 Accent 1" w:semiHidden="0" w:uiPriority="64" w:unhideWhenUsed="0"/>
-    <w:lsdException w:name="Medium List 1 Accent 1" w:semiHidden="0" w:uiPriority="65" w:unhideWhenUsed="0"/>
-    <w:lsdException w:name="Revision" w:unhideWhenUsed="0"/>
-    <w:lsdException w:name="List Paragraph" w:semiHidden="0" w:uiPriority="34" w:unhideWhenUsed="0" w:qFormat="1"/>
-    <w:lsdException w:name="Quote" w:semiHidden="0" w:uiPriority="29" w:unhideWhenUsed="0" w:qFormat="1"/>
-    <w:lsdException w:name="Intense Quote" w:semiHidden="0" w:uiPriority="30" w:unhideWhenUsed="0" w:qFormat="1"/>
-    <w:lsdException w:name="Medium List 2 Accent 1" w:semiHidden="0" w:uiPriority="66" w:unhideWhenUsed="0"/>
-    <w:lsdException w:name="Medium Grid 1 Accent 1" w:semiHidden="0" w:uiPriority="67" w:unhideWhenUsed="0"/>
-    <w:lsdException w:name="Medium Grid 2 Accent 1" w:semiHidden="0" w:uiPriority="68" w:unhideWhenUsed="0"/>
-    <w:lsdException w:name="Medium Grid 3 Accent 1" w:semiHidden="0" w:uiPriority="69" w:unhideWhenUsed="0"/>
-    <w:lsdException w:name="Dark List Accent 1" w:semiHidden="0" w:uiPriority="70" w:unhideWhenUsed="0"/>
-    <w:lsdException w:name="Colorful Shading Accent 1" w:semiHidden="0" w:uiPriority="71" w:unhideWhenUsed="0"/>
-    <w:lsdException w:name="Colorful List Accent 1" w:semiHidden="0" w:uiPriority="72" w:unhideWhenUsed="0"/>
-    <w:lsdException w:name="Colorful Grid Accent 1" w:semiHidden="0" w:uiPriority="73" w:unhideWhenUsed="0"/>
-    <w:lsdException w:name="Light Shading Accent 2" w:semiHidden="0" w:uiPriority="60" w:unhideWhenUsed="0"/>
-    <w:lsdException w:name="Light List Accent 2" w:semiHidden="0" w:uiPriority="61" w:unhideWhenUsed="0"/>
-    <w:lsdException w:name="Light Grid Accent 2" w:semiHidden="0" w:uiPriority="62" w:unhideWhenUsed="0"/>
-    <w:lsdException w:name="Medium Shading 1 Accent 2" w:semiHidden="0" w:uiPriority="63" w:unhideWhenUsed="0"/>
-    <w:lsdException w:name="Medium Shading 2 Accent 2" w:semiHidden="0" w:uiPriority="64" w:unhideWhenUsed="0"/>
-    <w:lsdException w:name="Medium List 1 Accent 2" w:semiHidden="0" w:uiPriority="65" w:unhideWhenUsed="0"/>
-    <w:lsdException w:name="Medium List 2 Accent 2" w:semiHidden="0" w:uiPriority="66" w:unhideWhenUsed="0"/>
-    <w:lsdException w:name="Medium Grid 1 Accent 2" w:semiHidden="0" w:uiPriority="67" w:unhideWhenUsed="0"/>
-    <w:lsdException w:name="Medium Grid 2 Accent 2" w:semiHidden="0" w:uiPriority="68" w:unhideWhenUsed="0"/>
-    <w:lsdException w:name="Medium Grid 3 Accent 2" w:semiHidden="0" w:uiPriority="69" w:unhideWhenUsed="0"/>
-    <w:lsdException w:name="Dark List Accent 2" w:semiHidden="0" w:uiPriority="70" w:unhideWhenUsed="0"/>
-    <w:lsdException w:name="Colorful Shading Accent 2" w:semiHidden="0" w:uiPriority="71" w:unhideWhenUsed="0"/>
-    <w:lsdException w:name="Colorful List Accent 2" w:semiHidden="0" w:uiPriority="72" w:unhideWhenUsed="0"/>
-    <w:lsdException w:name="Colorful Grid Accent 2" w:semiHidden="0" w:uiPriority="73" w:unhideWhenUsed="0"/>
-    <w:lsdException w:name="Light Shading Accent 3" w:semiHidden="0" w:uiPriority="60" w:unhideWhenUsed="0"/>
-    <w:lsdException w:name="Light List Accent 3" w:semiHidden="0" w:uiPriority="61" w:unhideWhenUsed="0"/>
-    <w:lsdException w:name="Light Grid Accent 3" w:semiHidden="0" w:uiPriority="62" w:unhideWhenUsed="0"/>
-    <w:lsdException w:name="Medium Shading 1 Accent 3" w:semiHidden="0" w:uiPriority="63" w:unhideWhenUsed="0"/>
-    <w:lsdException w:name="Medium Shading 2 Accent 3" w:semiHidden="0" w:uiPriority="64" w:unhideWhenUsed="0"/>
-    <w:lsdException w:name="Medium List 1 Accent 3" w:semiHidden="0" w:uiPriority="65" w:unhideWhenUsed="0"/>
-    <w:lsdException w:name="Medium List 2 Accent 3" w:semiHidden="0" w:uiPriority="66" w:unhideWhenUsed="0"/>
-    <w:lsdException w:name="Medium Grid 1 Accent 3" w:semiHidden="0" w:uiPriority="67" w:unhideWhenUsed="0"/>
-    <w:lsdException w:name="Medium Grid 2 Accent 3" w:semiHidden="0" w:uiPriority="68" w:unhideWhenUsed="0"/>
-    <w:lsdException w:name="Medium Grid 3 Accent 3" w:semiHidden="0" w:uiPriority="69" w:unhideWhenUsed="0"/>
-    <w:lsdException w:name="Dark List Accent 3" w:semiHidden="0" w:uiPriority="70" w:unhideWhenUsed="0"/>
-    <w:lsdException w:name="Colorful Shading Accent 3" w:semiHidden="0" w:uiPriority="71" w:unhideWhenUsed="0"/>
-    <w:lsdException w:name="Colorful List Accent 3" w:semiHidden="0" w:uiPriority="72" w:unhideWhenUsed="0"/>
-    <w:lsdException w:name="Colorful Grid Accent 3" w:semiHidden="0" w:uiPriority="73" w:unhideWhenUsed="0"/>
-    <w:lsdException w:name="Light Shading Accent 4" w:semiHidden="0" w:uiPriority="60" w:unhideWhenUsed="0"/>
-    <w:lsdException w:name="Light List Accent 4" w:semiHidden="0" w:uiPriority="61" w:unhideWhenUsed="0"/>
-    <w:lsdException w:name="Light Grid Accent 4" w:semiHidden="0" w:uiPriority="62" w:unhideWhenUsed="0"/>
-    <w:lsdException w:name="Medium Shading 1 Accent 4" w:semiHidden="0" w:uiPriority="63" w:unhideWhenUsed="0"/>
-    <w:lsdException w:name="Medium Shading 2 Accent 4" w:semiHidden="0" w:uiPriority="64" w:unhideWhenUsed="0"/>
-    <w:lsdException w:name="Medium List 1 Accent 4" w:semiHidden="0" w:uiPriority="65" w:unhideWhenUsed="0"/>
-    <w:lsdException w:name="Medium List 2 Accent 4" w:semiHidden="0" w:uiPriority="66" w:unhideWhenUsed="0"/>
-    <w:lsdException w:name="Medium Grid 1 Accent 4" w:semiHidden="0" w:uiPriority="67" w:unhideWhenUsed="0"/>
-    <w:lsdException w:name="Medium Grid 2 Accent 4" w:semiHidden="0" w:uiPriority="68" w:unhideWhenUsed="0"/>
-    <w:lsdException w:name="Medium Grid 3 Accent 4" w:semiHidden="0" w:uiPriority="69" w:unhideWhenUsed="0"/>
-    <w:lsdException w:name="Dark List Accent 4" w:semiHidden="0" w:uiPriority="70" w:unhideWhenUsed="0"/>
-    <w:lsdException w:name="Colorful Shading Accent 4" w:semiHidden="0" w:uiPriority="71" w:unhideWhenUsed="0"/>
-    <w:lsdException w:name="Colorful List Accent 4" w:semiHidden="0" w:uiPriority="72" w:unhideWhenUsed="0"/>
-    <w:lsdException w:name="Colorful Grid Accent 4" w:semiHidden="0" w:uiPriority="73" w:unhideWhenUsed="0"/>
-    <w:lsdException w:name="Light Shading Accent 5" w:semiHidden="0" w:uiPriority="60" w:unhideWhenUsed="0"/>
-    <w:lsdException w:name="Light List Accent 5" w:semiHidden="0" w:uiPriority="61" w:unhideWhenUsed="0"/>
-    <w:lsdException w:name="Light Grid Accent 5" w:semiHidden="0" w:uiPriority="62" w:unhideWhenUsed="0"/>
-    <w:lsdException w:name="Medium Shading 1 Accent 5" w:semiHidden="0" w:uiPriority="63" w:unhideWhenUsed="0"/>
-    <w:lsdException w:name="Medium Shading 2 Accent 5" w:semiHidden="0" w:uiPriority="64" w:unhideWhenUsed="0"/>
-    <w:lsdException w:name="Medium List 1 Accent 5" w:semiHidden="0" w:uiPriority="65" w:unhideWhenUsed="0"/>
-    <w:lsdException w:name="Medium List 2 Accent 5" w:semiHidden="0" w:uiPriority="66" w:unhideWhenUsed="0"/>
-    <w:lsdException w:name="Medium Grid 1 Accent 5" w:semiHidden="0" w:uiPriority="67" w:unhideWhenUsed="0"/>
-    <w:lsdException w:name="Medium Grid 2 Accent 5" w:semiHidden="0" w:uiPriority="68" w:unhideWhenUsed="0"/>
-    <w:lsdException w:name="Medium Grid 3 Accent 5" w:semiHidden="0" w:uiPriority="69" w:unhideWhenUsed="0"/>
-    <w:lsdException w:name="Dark List Accent 5" w:semiHidden="0" w:uiPriority="70" w:unhideWhenUsed="0"/>
-    <w:lsdException w:name="Colorful Shading Accent 5" w:semiHidden="0" w:uiPriority="71" w:unhideWhenUsed="0"/>
-    <w:lsdException w:name="Colorful List Accent 5" w:semiHidden="0" w:uiPriority="72" w:unhideWhenUsed="0"/>
-    <w:lsdException w:name="Colorful Grid Accent 5" w:semiHidden="0" w:uiPriority="73" w:unhideWhenUsed="0"/>
-    <w:lsdException w:name="Light Shading Accent 6" w:semiHidden="0" w:uiPriority="60" w:unhideWhenUsed="0"/>
-    <w:lsdException w:name="Light List Accent 6" w:semiHidden="0" w:uiPriority="61" w:unhideWhenUsed="0"/>
-    <w:lsdException w:name="Light Grid Accent 6" w:semiHidden="0" w:uiPriority="62" w:unhideWhenUsed="0"/>
-    <w:lsdException w:name="Medium Shading 1 Accent 6" w:semiHidden="0" w:uiPriority="63" w:unhideWhenUsed="0"/>
-    <w:lsdException w:name="Medium Shading 2 Accent 6" w:semiHidden="0" w:uiPriority="64" w:unhideWhenUsed="0"/>
-    <w:lsdException w:name="Medium List 1 Accent 6" w:semiHidden="0" w:uiPriority="65" w:unhideWhenUsed="0"/>
-    <w:lsdException w:name="Medium List 2 Accent 6" w:semiHidden="0" w:uiPriority="66" w:unhideWhenUsed="0"/>
-    <w:lsdException w:name="Medium Grid 1 Accent 6" w:semiHidden="0" w:uiPriority="67" w:unhideWhenUsed="0"/>
-    <w:lsdException w:name="Medium Grid 2 Accent 6" w:semiHidden="0" w:uiPriority="68" w:unhideWhenUsed="0"/>
-    <w:lsdException w:name="Medium Grid 3 Accent 6" w:semiHidden="0" w:uiPriority="69" w:unhideWhenUsed="0"/>
-    <w:lsdException w:name="Dark List Accent 6" w:semiHidden="0" w:uiPriority="70" w:unhideWhenUsed="0"/>
-    <w:lsdException w:name="Colorful Shading Accent 6" w:semiHidden="0" w:uiPriority="71" w:unhideWhenUsed="0"/>
-    <w:lsdException w:name="Colorful List Accent 6" w:semiHidden="0" w:uiPriority="72" w:unhideWhenUsed="0"/>
-    <w:lsdException w:name="Colorful Grid Accent 6" w:semiHidden="0" w:uiPriority="73" w:unhideWhenUsed="0"/>
-    <w:lsdException w:name="Subtle Emphasis" w:semiHidden="0" w:uiPriority="19" w:unhideWhenUsed="0" w:qFormat="1"/>
-    <w:lsdException w:name="Intense Emphasis" w:semiHidden="0" w:uiPriority="21" w:unhideWhenUsed="0" w:qFormat="1"/>
-    <w:lsdException w:name="Subtle Reference" w:semiHidden="0" w:uiPriority="31" w:unhideWhenUsed="0" w:qFormat="1"/>
-    <w:lsdException w:name="Intense Reference" w:semiHidden="0" w:uiPriority="32" w:unhideWhenUsed="0" w:qFormat="1"/>
-    <w:lsdException w:name="Book Title" w:semiHidden="0" w:uiPriority="33" w:unhideWhenUsed="0" w:qFormat="1"/>
-    <w:lsdException w:name="Bibliography" w:uiPriority="37"/>
-    <w:lsdException w:name="TOC Heading" w:uiPriority="39" w:qFormat="1"/>
-  </w:latentStyles>
-  <w:style w:type="paragraph" w:default="1" w:styleId="Normal">
-    <w:name w:val="Normal"/>
-    <w:qFormat/>
-    <w:rsid w:val="0099275E"/>
-    <w:rPr>
-      <w:rFonts w:ascii="Calibri" w:eastAsia="Calibri" w:hAnsi="Calibri" w:cs="Times New Roman"/>
-      <w:lang w:val="ca-ES" w:eastAsia="en-US"/>
-    </w:rPr>
-  </w:style>
-  <w:style w:type="paragraph" w:styleId="Ttulo1">
-    <w:name w:val="heading 1"/>
-    <w:basedOn w:val="Normal"/>
-    <w:next w:val="Normal"/>
-    <w:link w:val="Ttulo1Car"/>
-    <w:uiPriority w:val="9"/>
-    <w:qFormat/>
-    <w:rsid w:val="0099275E"/>
-    <w:pPr>
-      <w:keepNext/>
-      <w:keepLines/>
-      <w:spacing w:before="480" w:after="0"/>
-      <w:outlineLvl w:val="0"/>
-    </w:pPr>
-    <w:rPr>
-      <w:rFonts w:asciiTheme="majorHAnsi" w:eastAsiaTheme="majorEastAsia" w:hAnsiTheme="majorHAnsi" w:cstheme="majorBidi"/>
-      <w:b/>
-      <w:bCs/>
-      <w:color w:val="365F91" w:themeColor="accent1" w:themeShade="BF"/>
-      <w:sz w:val="28"/>
-      <w:szCs w:val="28"/>
-    </w:rPr>
-  </w:style>
-  <w:style w:type="paragraph" w:styleId="Ttulo2">
-    <w:name w:val="heading 2"/>
-    <w:basedOn w:val="Normal"/>
-    <w:next w:val="Normal"/>
-    <w:link w:val="Ttulo2Car"/>
-    <w:uiPriority w:val="9"/>
-    <w:semiHidden/>
-    <w:unhideWhenUsed/>
-    <w:qFormat/>
-    <w:rsid w:val="0099275E"/>
-    <w:pPr>
-      <w:keepNext/>
-      <w:keepLines/>
-      <w:spacing w:before="200" w:after="0"/>
-      <w:outlineLvl w:val="1"/>
-    </w:pPr>
-    <w:rPr>
-      <w:rFonts w:asciiTheme="majorHAnsi" w:eastAsiaTheme="majorEastAsia" w:hAnsiTheme="majorHAnsi" w:cstheme="majorBidi"/>
-      <w:b/>
-      <w:bCs/>
-      <w:color w:val="4F81BD" w:themeColor="accent1"/>
-      <w:sz w:val="26"/>
-      <w:szCs w:val="26"/>
-    </w:rPr>
-  </w:style>
-  <w:style w:type="paragraph" w:styleId="Ttulo3">
-    <w:name w:val="heading 3"/>
-    <w:basedOn w:val="Normal"/>
-    <w:next w:val="Normal"/>
-    <w:link w:val="Ttulo3Car"/>
-    <w:uiPriority w:val="9"/>
-    <w:semiHidden/>
-    <w:unhideWhenUsed/>
-    <w:qFormat/>
-    <w:rsid w:val="009A3625"/>
-    <w:pPr>
-      <w:keepNext/>
-      <w:keepLines/>
-      <w:spacing w:before="200" w:after="0"/>
-      <w:outlineLvl w:val="2"/>
-    </w:pPr>
-    <w:rPr>
-      <w:rFonts w:asciiTheme="majorHAnsi" w:eastAsiaTheme="majorEastAsia" w:hAnsiTheme="majorHAnsi" w:cstheme="majorBidi"/>
-      <w:b/>
-      <w:bCs/>
-      <w:color w:val="4F81BD" w:themeColor="accent1"/>
-    </w:rPr>
-  </w:style>
-  <w:style w:type="character" w:default="1" w:styleId="Fuentedeprrafopredeter">
-    <w:name w:val="Default Paragraph Font"/>
-    <w:uiPriority w:val="1"/>
-    <w:semiHidden/>
-    <w:unhideWhenUsed/>
-  </w:style>
-  <w:style w:type="table" w:default="1" w:styleId="Tablanormal">
-    <w:name w:val="Normal Table"/>
-    <w:uiPriority w:val="99"/>
-    <w:semiHidden/>
-    <w:unhideWhenUsed/>
-    <w:tblPr>
-      <w:tblInd w:w="0" w:type="dxa"/>
-      <w:tblCellMar>
-        <w:top w:w="0" w:type="dxa"/>
-        <w:left w:w="108" w:type="dxa"/>
-        <w:bottom w:w="0" w:type="dxa"/>
-        <w:right w:w="108" w:type="dxa"/>
-      </w:tblCellMar>
-    </w:tblPr>
-  </w:style>
-  <w:style w:type="numbering" w:default="1" w:styleId="Sinlista">
-    <w:name w:val="No List"/>
-    <w:uiPriority w:val="99"/>
-    <w:semiHidden/>
-    <w:unhideWhenUsed/>
-  </w:style>
-  <w:style w:type="paragraph" w:styleId="Prrafodelista">
-    <w:name w:val="List Paragraph"/>
-    <w:basedOn w:val="Normal"/>
-    <w:uiPriority w:val="34"/>
-    <w:qFormat/>
-    <w:rsid w:val="0099275E"/>
-    <w:pPr>
-      <w:ind w:left="720"/>
-      <w:contextualSpacing/>
-    </w:pPr>
-  </w:style>
-  <w:style w:type="character" w:styleId="Hipervnculo">
-    <w:name w:val="Hyperlink"/>
-    <w:basedOn w:val="Fuentedeprrafopredeter"/>
-    <w:uiPriority w:val="99"/>
-    <w:unhideWhenUsed/>
-    <w:rsid w:val="0099275E"/>
-    <w:rPr>
-      <w:color w:val="0000FF"/>
-      <w:u w:val="single"/>
-    </w:rPr>
-  </w:style>
-  <w:style w:type="paragraph" w:customStyle="1" w:styleId="Default">
-    <w:name w:val="Default"/>
-    <w:rsid w:val="0099275E"/>
-    <w:pPr>
-      <w:autoSpaceDE w:val="0"/>
-      <w:autoSpaceDN w:val="0"/>
-      <w:adjustRightInd w:val="0"/>
-      <w:spacing w:after="0" w:line="240" w:lineRule="auto"/>
-    </w:pPr>
-    <w:rPr>
-      <w:rFonts w:ascii="Times New Roman" w:eastAsia="Calibri" w:hAnsi="Times New Roman" w:cs="Times New Roman"/>
-      <w:color w:val="000000"/>
-      <w:sz w:val="24"/>
-      <w:szCs w:val="24"/>
-      <w:lang w:eastAsia="en-US"/>
-    </w:rPr>
-  </w:style>
-  <w:style w:type="paragraph" w:styleId="TDC1">
-    <w:name w:val="toc 1"/>
-    <w:basedOn w:val="Normal"/>
-    <w:next w:val="Normal"/>
-    <w:autoRedefine/>
-    <w:uiPriority w:val="39"/>
-    <w:unhideWhenUsed/>
-    <w:qFormat/>
-    <w:rsid w:val="0099275E"/>
-    <w:pPr>
-      <w:tabs>
-        <w:tab w:val="right" w:leader="dot" w:pos="8494"/>
-      </w:tabs>
-      <w:spacing w:before="240"/>
-    </w:pPr>
-    <w:rPr>
-      <w:b/>
-      <w:noProof/>
-      <w:sz w:val="28"/>
-      <w:szCs w:val="28"/>
-      <w:lang w:val="es-ES_tradnl"/>
-    </w:rPr>
-  </w:style>
-  <w:style w:type="paragraph" w:customStyle="1" w:styleId="Estilo1">
-    <w:name w:val="Estilo1"/>
-    <w:basedOn w:val="Ttulo1"/>
-    <w:link w:val="Estilo1Car"/>
-    <w:qFormat/>
-    <w:rsid w:val="00CB1615"/>
-    <w:pPr>
-      <w:keepLines w:val="0"/>
-      <w:pBdr>
-        <w:bottom w:val="single" w:sz="4" w:space="1" w:color="000000"/>
-      </w:pBdr>
-      <w:spacing w:before="240" w:after="240"/>
-    </w:pPr>
-    <w:rPr>
-      <w:rFonts w:ascii="Calibri" w:eastAsia="Times New Roman" w:hAnsi="Calibri" w:cs="Times New Roman"/>
-      <w:color w:val="000000" w:themeColor="text1"/>
-      <w:kern w:val="32"/>
-      <w:sz w:val="40"/>
-      <w:szCs w:val="48"/>
-    </w:rPr>
-  </w:style>
-  <w:style w:type="character" w:customStyle="1" w:styleId="Estilo1Car">
-    <w:name w:val="Estilo1 Car"/>
-    <w:basedOn w:val="Ttulo1Car"/>
-    <w:link w:val="Estilo1"/>
-    <w:rsid w:val="00CB1615"/>
-    <w:rPr>
-      <w:rFonts w:ascii="Calibri" w:eastAsia="Times New Roman" w:hAnsi="Calibri" w:cs="Times New Roman"/>
-      <w:b/>
-      <w:bCs/>
-      <w:color w:val="000000" w:themeColor="text1"/>
-      <w:kern w:val="32"/>
-      <w:sz w:val="40"/>
-      <w:szCs w:val="48"/>
-      <w:lang w:val="ca-ES" w:eastAsia="en-US"/>
-    </w:rPr>
-  </w:style>
-  <w:style w:type="paragraph" w:styleId="Piedepgina">
-    <w:name w:val="footer"/>
-    <w:basedOn w:val="Normal"/>
-    <w:link w:val="PiedepginaCar"/>
-    <w:uiPriority w:val="99"/>
-    <w:unhideWhenUsed/>
-    <w:rsid w:val="0099275E"/>
-    <w:pPr>
-      <w:tabs>
-        <w:tab w:val="center" w:pos="4252"/>
-        <w:tab w:val="right" w:pos="8504"/>
-      </w:tabs>
-      <w:spacing w:after="0" w:line="240" w:lineRule="auto"/>
-    </w:pPr>
-  </w:style>
-  <w:style w:type="character" w:customStyle="1" w:styleId="PiedepginaCar">
-    <w:name w:val="Pie de página Car"/>
-    <w:basedOn w:val="Fuentedeprrafopredeter"/>
-    <w:link w:val="Piedepgina"/>
-    <w:uiPriority w:val="99"/>
-    <w:rsid w:val="0099275E"/>
-    <w:rPr>
-      <w:rFonts w:ascii="Calibri" w:eastAsia="Calibri" w:hAnsi="Calibri" w:cs="Times New Roman"/>
-      <w:lang w:val="ca-ES" w:eastAsia="en-US"/>
-    </w:rPr>
-  </w:style>
-  <w:style w:type="paragraph" w:customStyle="1" w:styleId="Estilo2">
-    <w:name w:val="Estilo2"/>
-    <w:basedOn w:val="Ttulo2"/>
-    <w:link w:val="Estilo2Car"/>
-    <w:qFormat/>
-    <w:rsid w:val="000F6484"/>
-    <w:pPr>
-      <w:spacing w:after="120"/>
-    </w:pPr>
-    <w:rPr>
-      <w:i/>
-      <w:color w:val="000000" w:themeColor="text1"/>
-      <w:sz w:val="30"/>
-      <w:szCs w:val="40"/>
-    </w:rPr>
-  </w:style>
-  <w:style w:type="character" w:customStyle="1" w:styleId="Estilo2Car">
-    <w:name w:val="Estilo2 Car"/>
-    <w:basedOn w:val="Fuentedeprrafopredeter"/>
-    <w:link w:val="Estilo2"/>
-    <w:rsid w:val="000F6484"/>
-    <w:rPr>
-      <w:rFonts w:asciiTheme="majorHAnsi" w:eastAsiaTheme="majorEastAsia" w:hAnsiTheme="majorHAnsi" w:cstheme="majorBidi"/>
-      <w:b/>
-      <w:bCs/>
-      <w:i/>
-      <w:color w:val="000000" w:themeColor="text1"/>
-      <w:sz w:val="30"/>
-      <w:szCs w:val="40"/>
-      <w:lang w:val="ca-ES" w:eastAsia="en-US"/>
-    </w:rPr>
-  </w:style>
-  <w:style w:type="paragraph" w:styleId="TDC2">
-    <w:name w:val="toc 2"/>
-    <w:basedOn w:val="Normal"/>
-    <w:next w:val="Normal"/>
-    <w:autoRedefine/>
-    <w:uiPriority w:val="39"/>
-    <w:unhideWhenUsed/>
-    <w:qFormat/>
-    <w:rsid w:val="0099275E"/>
-    <w:pPr>
-      <w:tabs>
-        <w:tab w:val="right" w:leader="dot" w:pos="8494"/>
-      </w:tabs>
-      <w:spacing w:after="100"/>
-      <w:ind w:left="221"/>
-    </w:pPr>
-  </w:style>
-  <w:style w:type="character" w:customStyle="1" w:styleId="Ttulo1Car">
-    <w:name w:val="Título 1 Car"/>
-    <w:basedOn w:val="Fuentedeprrafopredeter"/>
-    <w:link w:val="Ttulo1"/>
-    <w:uiPriority w:val="9"/>
-    <w:rsid w:val="0099275E"/>
-    <w:rPr>
-      <w:rFonts w:asciiTheme="majorHAnsi" w:eastAsiaTheme="majorEastAsia" w:hAnsiTheme="majorHAnsi" w:cstheme="majorBidi"/>
-      <w:b/>
-      <w:bCs/>
-      <w:color w:val="365F91" w:themeColor="accent1" w:themeShade="BF"/>
-      <w:sz w:val="28"/>
-      <w:szCs w:val="28"/>
-      <w:lang w:val="ca-ES" w:eastAsia="en-US"/>
-    </w:rPr>
-  </w:style>
-  <w:style w:type="paragraph" w:styleId="TtulodeTDC">
-    <w:name w:val="TOC Heading"/>
-    <w:basedOn w:val="Ttulo1"/>
-    <w:next w:val="Normal"/>
-    <w:uiPriority w:val="39"/>
-    <w:unhideWhenUsed/>
-    <w:qFormat/>
-    <w:rsid w:val="0099275E"/>
-    <w:pPr>
-      <w:outlineLvl w:val="9"/>
-    </w:pPr>
-    <w:rPr>
-      <w:lang w:val="es-ES" w:eastAsia="zh-TW"/>
-    </w:rPr>
-  </w:style>
-  <w:style w:type="character" w:customStyle="1" w:styleId="Ttulo2Car">
-    <w:name w:val="Título 2 Car"/>
-    <w:basedOn w:val="Fuentedeprrafopredeter"/>
-    <w:link w:val="Ttulo2"/>
-    <w:uiPriority w:val="9"/>
-    <w:semiHidden/>
-    <w:rsid w:val="0099275E"/>
-    <w:rPr>
-      <w:rFonts w:asciiTheme="majorHAnsi" w:eastAsiaTheme="majorEastAsia" w:hAnsiTheme="majorHAnsi" w:cstheme="majorBidi"/>
-      <w:b/>
-      <w:bCs/>
-      <w:color w:val="4F81BD" w:themeColor="accent1"/>
-      <w:sz w:val="26"/>
-      <w:szCs w:val="26"/>
-      <w:lang w:val="ca-ES" w:eastAsia="en-US"/>
-    </w:rPr>
-  </w:style>
-  <w:style w:type="paragraph" w:styleId="Textodeglobo">
-    <w:name w:val="Balloon Text"/>
-    <w:basedOn w:val="Normal"/>
-    <w:link w:val="TextodegloboCar"/>
-    <w:uiPriority w:val="99"/>
-    <w:semiHidden/>
-    <w:unhideWhenUsed/>
-    <w:rsid w:val="0099275E"/>
-    <w:pPr>
-      <w:spacing w:after="0" w:line="240" w:lineRule="auto"/>
-    </w:pPr>
-    <w:rPr>
-      <w:rFonts w:ascii="Tahoma" w:hAnsi="Tahoma" w:cs="Tahoma"/>
-      <w:sz w:val="16"/>
-      <w:szCs w:val="16"/>
-    </w:rPr>
-  </w:style>
-  <w:style w:type="character" w:customStyle="1" w:styleId="TextodegloboCar">
-    <w:name w:val="Texto de globo Car"/>
-    <w:basedOn w:val="Fuentedeprrafopredeter"/>
-    <w:link w:val="Textodeglobo"/>
-    <w:uiPriority w:val="99"/>
-    <w:semiHidden/>
-    <w:rsid w:val="0099275E"/>
-    <w:rPr>
-      <w:rFonts w:ascii="Tahoma" w:eastAsia="Calibri" w:hAnsi="Tahoma" w:cs="Tahoma"/>
-      <w:sz w:val="16"/>
-      <w:szCs w:val="16"/>
-      <w:lang w:val="ca-ES" w:eastAsia="en-US"/>
-    </w:rPr>
-  </w:style>
-  <w:style w:type="paragraph" w:styleId="Encabezado">
-    <w:name w:val="header"/>
-    <w:basedOn w:val="Normal"/>
-    <w:link w:val="EncabezadoCar"/>
-    <w:uiPriority w:val="99"/>
-    <w:unhideWhenUsed/>
-    <w:rsid w:val="00FB4113"/>
-    <w:pPr>
-      <w:tabs>
-        <w:tab w:val="center" w:pos="4252"/>
-        <w:tab w:val="right" w:pos="8504"/>
-      </w:tabs>
-      <w:spacing w:after="0" w:line="240" w:lineRule="auto"/>
-    </w:pPr>
-  </w:style>
-  <w:style w:type="character" w:customStyle="1" w:styleId="EncabezadoCar">
-    <w:name w:val="Encabezado Car"/>
-    <w:basedOn w:val="Fuentedeprrafopredeter"/>
-    <w:link w:val="Encabezado"/>
-    <w:uiPriority w:val="99"/>
-    <w:rsid w:val="00FB4113"/>
-    <w:rPr>
-      <w:rFonts w:ascii="Calibri" w:eastAsia="Calibri" w:hAnsi="Calibri" w:cs="Times New Roman"/>
-      <w:lang w:val="ca-ES" w:eastAsia="en-US"/>
-    </w:rPr>
-  </w:style>
-  <w:style w:type="character" w:styleId="Textodelmarcadordeposicin">
-    <w:name w:val="Placeholder Text"/>
-    <w:basedOn w:val="Fuentedeprrafopredeter"/>
-    <w:uiPriority w:val="99"/>
-    <w:semiHidden/>
-    <w:rsid w:val="003C1907"/>
-    <w:rPr>
-      <w:color w:val="808080"/>
-    </w:rPr>
-  </w:style>
-  <w:style w:type="table" w:styleId="Tablaconcuadrcula">
-    <w:name w:val="Table Grid"/>
-    <w:basedOn w:val="Tablanormal"/>
-    <w:uiPriority w:val="59"/>
-    <w:rsid w:val="00080D80"/>
-    <w:pPr>
-      <w:spacing w:after="0" w:line="240" w:lineRule="auto"/>
-    </w:pPr>
-    <w:tblPr>
-      <w:tblInd w:w="0" w:type="dxa"/>
-      <w:tblBorders>
-        <w:top w:val="single" w:sz="4" w:space="0" w:color="auto"/>
-        <w:left w:val="single" w:sz="4" w:space="0" w:color="auto"/>
-        <w:bottom w:val="single" w:sz="4" w:space="0" w:color="auto"/>
-        <w:right w:val="single" w:sz="4" w:space="0" w:color="auto"/>
-        <w:insideH w:val="single" w:sz="4" w:space="0" w:color="auto"/>
-        <w:insideV w:val="single" w:sz="4" w:space="0" w:color="auto"/>
-      </w:tblBorders>
-      <w:tblCellMar>
-        <w:top w:w="0" w:type="dxa"/>
-        <w:left w:w="108" w:type="dxa"/>
-        <w:bottom w:w="0" w:type="dxa"/>
-        <w:right w:w="108" w:type="dxa"/>
-      </w:tblCellMar>
-    </w:tblPr>
-  </w:style>
-  <w:style w:type="table" w:styleId="Listaclara">
-    <w:name w:val="Light List"/>
-    <w:basedOn w:val="Tablanormal"/>
-    <w:uiPriority w:val="61"/>
-    <w:rsid w:val="00CE50C2"/>
-    <w:pPr>
-      <w:spacing w:after="0" w:line="240" w:lineRule="auto"/>
-    </w:pPr>
-    <w:tblPr>
-      <w:tblStyleRowBandSize w:val="1"/>
-      <w:tblStyleColBandSize w:val="1"/>
-      <w:tblInd w:w="0" w:type="dxa"/>
-      <w:tblBorders>
-        <w:top w:val="single" w:sz="8" w:space="0" w:color="000000" w:themeColor="text1"/>
-        <w:left w:val="single" w:sz="8" w:space="0" w:color="000000" w:themeColor="text1"/>
-        <w:bottom w:val="single" w:sz="8" w:space="0" w:color="000000" w:themeColor="text1"/>
-        <w:right w:val="single" w:sz="8" w:space="0" w:color="000000" w:themeColor="text1"/>
-      </w:tblBorders>
-      <w:tblCellMar>
-        <w:top w:w="0" w:type="dxa"/>
-        <w:left w:w="108" w:type="dxa"/>
-        <w:bottom w:w="0" w:type="dxa"/>
-        <w:right w:w="108" w:type="dxa"/>
-      </w:tblCellMar>
-    </w:tblPr>
-    <w:tblStylePr w:type="firstRow">
-      <w:pPr>
-        <w:spacing w:before="0" w:after="0" w:line="240" w:lineRule="auto"/>
-      </w:pPr>
-      <w:rPr>
-        <w:b/>
-        <w:bCs/>
-        <w:color w:val="FFFFFF" w:themeColor="background1"/>
-      </w:rPr>
-      <w:tblPr/>
-      <w:tcPr>
-        <w:shd w:val="clear" w:color="auto" w:fill="000000" w:themeFill="text1"/>
-      </w:tcPr>
-    </w:tblStylePr>
-    <w:tblStylePr w:type="lastRow">
-      <w:pPr>
-        <w:spacing w:before="0" w:after="0" w:line="240" w:lineRule="auto"/>
-      </w:pPr>
-      <w:rPr>
-        <w:b/>
-        <w:bCs/>
-      </w:rPr>
-      <w:tblPr/>
-      <w:tcPr>
-        <w:tcBorders>
-          <w:top w:val="double" w:sz="6" w:space="0" w:color="000000" w:themeColor="text1"/>
-          <w:left w:val="single" w:sz="8" w:space="0" w:color="000000" w:themeColor="text1"/>
-          <w:bottom w:val="single" w:sz="8" w:space="0" w:color="000000" w:themeColor="text1"/>
-          <w:right w:val="single" w:sz="8" w:space="0" w:color="000000" w:themeColor="text1"/>
-        </w:tcBorders>
-      </w:tcPr>
-    </w:tblStylePr>
-    <w:tblStylePr w:type="firstCol">
-      <w:rPr>
-        <w:b/>
-        <w:bCs/>
-      </w:rPr>
-    </w:tblStylePr>
-    <w:tblStylePr w:type="lastCol">
-      <w:rPr>
-        <w:b/>
-        <w:bCs/>
-      </w:rPr>
-    </w:tblStylePr>
-    <w:tblStylePr w:type="band1Vert">
-      <w:tblPr/>
-      <w:tcPr>
-        <w:tcBorders>
-          <w:top w:val="single" w:sz="8" w:space="0" w:color="000000" w:themeColor="text1"/>
-          <w:left w:val="single" w:sz="8" w:space="0" w:color="000000" w:themeColor="text1"/>
-          <w:bottom w:val="single" w:sz="8" w:space="0" w:color="000000" w:themeColor="text1"/>
-          <w:right w:val="single" w:sz="8" w:space="0" w:color="000000" w:themeColor="text1"/>
-        </w:tcBorders>
-      </w:tcPr>
-    </w:tblStylePr>
-    <w:tblStylePr w:type="band1Horz">
-      <w:tblPr/>
-      <w:tcPr>
-        <w:tcBorders>
-          <w:top w:val="single" w:sz="8" w:space="0" w:color="000000" w:themeColor="text1"/>
-          <w:left w:val="single" w:sz="8" w:space="0" w:color="000000" w:themeColor="text1"/>
-          <w:bottom w:val="single" w:sz="8" w:space="0" w:color="000000" w:themeColor="text1"/>
-          <w:right w:val="single" w:sz="8" w:space="0" w:color="000000" w:themeColor="text1"/>
-        </w:tcBorders>
-      </w:tcPr>
-    </w:tblStylePr>
-  </w:style>
-  <w:style w:type="table" w:styleId="Sombreadomedio2">
-    <w:name w:val="Medium Shading 2"/>
-    <w:basedOn w:val="Tablanormal"/>
-    <w:uiPriority w:val="64"/>
-    <w:rsid w:val="00B3383A"/>
-    <w:pPr>
-      <w:spacing w:after="0" w:line="240" w:lineRule="auto"/>
-    </w:pPr>
-    <w:tblPr>
-      <w:tblStyleRowBandSize w:val="1"/>
-      <w:tblStyleColBandSize w:val="1"/>
-      <w:tblInd w:w="0" w:type="dxa"/>
-      <w:tblBorders>
-        <w:top w:val="single" w:sz="18" w:space="0" w:color="auto"/>
-        <w:bottom w:val="single" w:sz="18" w:space="0" w:color="auto"/>
-      </w:tblBorders>
-      <w:tblCellMar>
-        <w:top w:w="0" w:type="dxa"/>
-        <w:left w:w="108" w:type="dxa"/>
-        <w:bottom w:w="0" w:type="dxa"/>
-        <w:right w:w="108" w:type="dxa"/>
-      </w:tblCellMar>
-    </w:tblPr>
-    <w:tblStylePr w:type="firstRow">
-      <w:pPr>
-        <w:spacing w:before="0" w:after="0" w:line="240" w:lineRule="auto"/>
-      </w:pPr>
-      <w:rPr>
-        <w:b/>
-        <w:bCs/>
-        <w:color w:val="FFFFFF" w:themeColor="background1"/>
-      </w:rPr>
-      <w:tblPr/>
-      <w:tcPr>
-        <w:tcBorders>
-          <w:top w:val="single" w:sz="18" w:space="0" w:color="auto"/>
-          <w:left w:val="nil"/>
-          <w:bottom w:val="single" w:sz="18" w:space="0" w:color="auto"/>
-          <w:right w:val="nil"/>
-          <w:insideH w:val="nil"/>
-          <w:insideV w:val="nil"/>
-        </w:tcBorders>
-        <w:shd w:val="clear" w:color="auto" w:fill="000000" w:themeFill="text1"/>
-      </w:tcPr>
-    </w:tblStylePr>
-    <w:tblStylePr w:type="lastRow">
-      <w:pPr>
-        <w:spacing w:before="0" w:after="0" w:line="240" w:lineRule="auto"/>
-      </w:pPr>
-      <w:rPr>
-        <w:color w:val="auto"/>
-      </w:rPr>
-      <w:tblPr/>
-      <w:tcPr>
-        <w:tcBorders>
-          <w:top w:val="double" w:sz="6" w:space="0" w:color="auto"/>
-          <w:left w:val="nil"/>
-          <w:bottom w:val="single" w:sz="18" w:space="0" w:color="auto"/>
-          <w:right w:val="nil"/>
-          <w:insideH w:val="nil"/>
-          <w:insideV w:val="nil"/>
-        </w:tcBorders>
-        <w:shd w:val="clear" w:color="auto" w:fill="FFFFFF" w:themeFill="background1"/>
-      </w:tcPr>
-    </w:tblStylePr>
-    <w:tblStylePr w:type="firstCol">
-      <w:rPr>
-        <w:b/>
-        <w:bCs/>
-        <w:color w:val="FFFFFF" w:themeColor="background1"/>
-      </w:rPr>
-      <w:tblPr/>
-      <w:tcPr>
-        <w:tcBorders>
-          <w:top w:val="nil"/>
-          <w:left w:val="nil"/>
-          <w:bottom w:val="single" w:sz="18" w:space="0" w:color="auto"/>
-          <w:right w:val="nil"/>
-          <w:insideH w:val="nil"/>
-          <w:insideV w:val="nil"/>
-        </w:tcBorders>
-        <w:shd w:val="clear" w:color="auto" w:fill="000000" w:themeFill="text1"/>
-      </w:tcPr>
-    </w:tblStylePr>
-    <w:tblStylePr w:type="lastCol">
-      <w:rPr>
-        <w:b/>
-        <w:bCs/>
-        <w:color w:val="FFFFFF" w:themeColor="background1"/>
-      </w:rPr>
-      <w:tblPr/>
-      <w:tcPr>
-        <w:tcBorders>
-          <w:left w:val="nil"/>
-          <w:right w:val="nil"/>
-          <w:insideH w:val="nil"/>
-          <w:insideV w:val="nil"/>
-        </w:tcBorders>
-        <w:shd w:val="clear" w:color="auto" w:fill="000000" w:themeFill="text1"/>
-      </w:tcPr>
-    </w:tblStylePr>
-    <w:tblStylePr w:type="band1Vert">
-      <w:tblPr/>
-      <w:tcPr>
-        <w:tcBorders>
-          <w:left w:val="nil"/>
-          <w:right w:val="nil"/>
-          <w:insideH w:val="nil"/>
-          <w:insideV w:val="nil"/>
-        </w:tcBorders>
-        <w:shd w:val="clear" w:color="auto" w:fill="D8D8D8" w:themeFill="background1" w:themeFillShade="D8"/>
-      </w:tcPr>
-    </w:tblStylePr>
-    <w:tblStylePr w:type="band1Horz">
-      <w:tblPr/>
-      <w:tcPr>
-        <w:shd w:val="clear" w:color="auto" w:fill="D8D8D8" w:themeFill="background1" w:themeFillShade="D8"/>
-      </w:tcPr>
-    </w:tblStylePr>
-    <w:tblStylePr w:type="neCell">
-      <w:tblPr/>
-      <w:tcPr>
-        <w:tcBorders>
-          <w:top w:val="single" w:sz="18" w:space="0" w:color="auto"/>
-          <w:left w:val="nil"/>
-          <w:bottom w:val="single" w:sz="18" w:space="0" w:color="auto"/>
-          <w:right w:val="nil"/>
-          <w:insideH w:val="nil"/>
-          <w:insideV w:val="nil"/>
-        </w:tcBorders>
-      </w:tcPr>
-    </w:tblStylePr>
-    <w:tblStylePr w:type="nwCell">
-      <w:rPr>
-        <w:color w:val="FFFFFF" w:themeColor="background1"/>
-      </w:rPr>
-      <w:tblPr/>
-      <w:tcPr>
-        <w:tcBorders>
-          <w:top w:val="single" w:sz="18" w:space="0" w:color="auto"/>
-          <w:left w:val="nil"/>
-          <w:bottom w:val="single" w:sz="18" w:space="0" w:color="auto"/>
-          <w:right w:val="nil"/>
-          <w:insideH w:val="nil"/>
-          <w:insideV w:val="nil"/>
-        </w:tcBorders>
-      </w:tcPr>
-    </w:tblStylePr>
-  </w:style>
-  <w:style w:type="table" w:styleId="Listamedia2">
-    <w:name w:val="Medium List 2"/>
-    <w:basedOn w:val="Tablanormal"/>
-    <w:uiPriority w:val="66"/>
-    <w:rsid w:val="001F2371"/>
-    <w:pPr>
-      <w:spacing w:after="0" w:line="240" w:lineRule="auto"/>
-    </w:pPr>
-    <w:rPr>
-      <w:rFonts w:asciiTheme="majorHAnsi" w:eastAsiaTheme="majorEastAsia" w:hAnsiTheme="majorHAnsi" w:cstheme="majorBidi"/>
-      <w:color w:val="000000" w:themeColor="text1"/>
-    </w:rPr>
-    <w:tblPr>
-      <w:tblStyleRowBandSize w:val="1"/>
-      <w:tblStyleColBandSize w:val="1"/>
-      <w:tblInd w:w="0" w:type="dxa"/>
-      <w:tblBorders>
-        <w:top w:val="single" w:sz="8" w:space="0" w:color="000000" w:themeColor="text1"/>
-        <w:left w:val="single" w:sz="8" w:space="0" w:color="000000" w:themeColor="text1"/>
-        <w:bottom w:val="single" w:sz="8" w:space="0" w:color="000000" w:themeColor="text1"/>
-        <w:right w:val="single" w:sz="8" w:space="0" w:color="000000" w:themeColor="text1"/>
-      </w:tblBorders>
-      <w:tblCellMar>
-        <w:top w:w="0" w:type="dxa"/>
-        <w:left w:w="108" w:type="dxa"/>
-        <w:bottom w:w="0" w:type="dxa"/>
-        <w:right w:w="108" w:type="dxa"/>
-      </w:tblCellMar>
-    </w:tblPr>
-    <w:tblStylePr w:type="firstRow">
-      <w:rPr>
-        <w:sz w:val="24"/>
-        <w:szCs w:val="24"/>
-      </w:rPr>
-      <w:tblPr/>
-      <w:tcPr>
-        <w:tcBorders>
-          <w:top w:val="nil"/>
-          <w:left w:val="nil"/>
-          <w:bottom w:val="single" w:sz="24" w:space="0" w:color="000000" w:themeColor="text1"/>
-          <w:right w:val="nil"/>
-          <w:insideH w:val="nil"/>
-          <w:insideV w:val="nil"/>
-        </w:tcBorders>
-        <w:shd w:val="clear" w:color="auto" w:fill="FFFFFF" w:themeFill="background1"/>
-      </w:tcPr>
-    </w:tblStylePr>
-    <w:tblStylePr w:type="lastRow">
-      <w:tblPr/>
-      <w:tcPr>
-        <w:tcBorders>
-          <w:top w:val="single" w:sz="8" w:space="0" w:color="000000" w:themeColor="text1"/>
-          <w:left w:val="nil"/>
-          <w:bottom w:val="nil"/>
-          <w:right w:val="nil"/>
-          <w:insideH w:val="nil"/>
-          <w:insideV w:val="nil"/>
-        </w:tcBorders>
-        <w:shd w:val="clear" w:color="auto" w:fill="FFFFFF" w:themeFill="background1"/>
-      </w:tcPr>
-    </w:tblStylePr>
-    <w:tblStylePr w:type="firstCol">
-      <w:tblPr/>
-      <w:tcPr>
-        <w:tcBorders>
-          <w:top w:val="nil"/>
-          <w:left w:val="nil"/>
-          <w:bottom w:val="nil"/>
-          <w:right w:val="single" w:sz="8" w:space="0" w:color="000000" w:themeColor="text1"/>
-          <w:insideH w:val="nil"/>
-          <w:insideV w:val="nil"/>
-        </w:tcBorders>
-        <w:shd w:val="clear" w:color="auto" w:fill="FFFFFF" w:themeFill="background1"/>
-      </w:tcPr>
-    </w:tblStylePr>
-    <w:tblStylePr w:type="lastCol">
-      <w:tblPr/>
-      <w:tcPr>
-        <w:tcBorders>
-          <w:top w:val="nil"/>
-          <w:left w:val="single" w:sz="8" w:space="0" w:color="000000" w:themeColor="text1"/>
-          <w:bottom w:val="nil"/>
-          <w:right w:val="nil"/>
-          <w:insideH w:val="nil"/>
-          <w:insideV w:val="nil"/>
-        </w:tcBorders>
-        <w:shd w:val="clear" w:color="auto" w:fill="FFFFFF" w:themeFill="background1"/>
-      </w:tcPr>
-    </w:tblStylePr>
-    <w:tblStylePr w:type="band1Vert">
-      <w:tblPr/>
-      <w:tcPr>
-        <w:tcBorders>
-          <w:left w:val="nil"/>
-          <w:right w:val="nil"/>
-          <w:insideH w:val="nil"/>
-          <w:insideV w:val="nil"/>
-        </w:tcBorders>
-        <w:shd w:val="clear" w:color="auto" w:fill="C0C0C0" w:themeFill="text1" w:themeFillTint="3F"/>
-      </w:tcPr>
-    </w:tblStylePr>
-    <w:tblStylePr w:type="band1Horz">
-      <w:tblPr/>
-      <w:tcPr>
-        <w:tcBorders>
-          <w:top w:val="nil"/>
-          <w:bottom w:val="nil"/>
-          <w:insideH w:val="nil"/>
-          <w:insideV w:val="nil"/>
-        </w:tcBorders>
-        <w:shd w:val="clear" w:color="auto" w:fill="C0C0C0" w:themeFill="text1" w:themeFillTint="3F"/>
-      </w:tcPr>
-    </w:tblStylePr>
-    <w:tblStylePr w:type="nwCell">
-      <w:tblPr/>
-      <w:tcPr>
-        <w:shd w:val="clear" w:color="auto" w:fill="FFFFFF" w:themeFill="background1"/>
-      </w:tcPr>
-    </w:tblStylePr>
-    <w:tblStylePr w:type="swCell">
-      <w:tblPr/>
-      <w:tcPr>
-        <w:tcBorders>
-          <w:top w:val="nil"/>
-        </w:tcBorders>
-      </w:tcPr>
-    </w:tblStylePr>
-  </w:style>
-  <w:style w:type="paragraph" w:styleId="NormalWeb">
-    <w:name w:val="Normal (Web)"/>
-    <w:basedOn w:val="Normal"/>
-    <w:uiPriority w:val="99"/>
-    <w:semiHidden/>
-    <w:unhideWhenUsed/>
-    <w:rsid w:val="00EB5DB8"/>
-    <w:pPr>
-      <w:spacing w:before="100" w:beforeAutospacing="1" w:after="100" w:afterAutospacing="1" w:line="240" w:lineRule="auto"/>
-    </w:pPr>
-    <w:rPr>
-      <w:rFonts w:ascii="Times New Roman" w:eastAsiaTheme="minorEastAsia" w:hAnsi="Times New Roman"/>
-      <w:sz w:val="24"/>
-      <w:szCs w:val="24"/>
-      <w:lang w:val="es-ES" w:eastAsia="ja-JP"/>
-    </w:rPr>
-  </w:style>
-  <w:style w:type="paragraph" w:styleId="Textonotapie">
-    <w:name w:val="footnote text"/>
-    <w:basedOn w:val="Normal"/>
-    <w:link w:val="TextonotapieCar"/>
-    <w:uiPriority w:val="99"/>
-    <w:semiHidden/>
-    <w:unhideWhenUsed/>
-    <w:rsid w:val="00441A5B"/>
-    <w:pPr>
-      <w:spacing w:after="0" w:line="240" w:lineRule="auto"/>
-    </w:pPr>
-    <w:rPr>
-      <w:sz w:val="20"/>
-      <w:szCs w:val="20"/>
-    </w:rPr>
-  </w:style>
-  <w:style w:type="character" w:customStyle="1" w:styleId="TextonotapieCar">
-    <w:name w:val="Texto nota pie Car"/>
-    <w:basedOn w:val="Fuentedeprrafopredeter"/>
-    <w:link w:val="Textonotapie"/>
-    <w:uiPriority w:val="99"/>
-    <w:semiHidden/>
-    <w:rsid w:val="00441A5B"/>
-    <w:rPr>
-      <w:rFonts w:ascii="Calibri" w:eastAsia="Calibri" w:hAnsi="Calibri" w:cs="Times New Roman"/>
-      <w:sz w:val="20"/>
-      <w:szCs w:val="20"/>
-      <w:lang w:val="ca-ES" w:eastAsia="en-US"/>
-    </w:rPr>
-  </w:style>
-  <w:style w:type="character" w:styleId="Refdenotaalpie">
-    <w:name w:val="footnote reference"/>
-    <w:basedOn w:val="Fuentedeprrafopredeter"/>
-    <w:uiPriority w:val="99"/>
-    <w:semiHidden/>
-    <w:unhideWhenUsed/>
-    <w:rsid w:val="00441A5B"/>
-    <w:rPr>
-      <w:vertAlign w:val="superscript"/>
-    </w:rPr>
-  </w:style>
-  <w:style w:type="table" w:styleId="Sombreadomedio2-nfasis5">
-    <w:name w:val="Medium Shading 2 Accent 5"/>
-    <w:basedOn w:val="Tablanormal"/>
-    <w:uiPriority w:val="64"/>
-    <w:rsid w:val="004D1BE2"/>
-    <w:pPr>
-      <w:spacing w:after="0" w:line="240" w:lineRule="auto"/>
-    </w:pPr>
-    <w:tblPr>
-      <w:tblStyleRowBandSize w:val="1"/>
-      <w:tblStyleColBandSize w:val="1"/>
-      <w:tblInd w:w="0" w:type="dxa"/>
-      <w:tblBorders>
-        <w:top w:val="single" w:sz="18" w:space="0" w:color="auto"/>
-        <w:bottom w:val="single" w:sz="18" w:space="0" w:color="auto"/>
-      </w:tblBorders>
-      <w:tblCellMar>
-        <w:top w:w="0" w:type="dxa"/>
-        <w:left w:w="108" w:type="dxa"/>
-        <w:bottom w:w="0" w:type="dxa"/>
-        <w:right w:w="108" w:type="dxa"/>
-      </w:tblCellMar>
-    </w:tblPr>
-    <w:tblStylePr w:type="firstRow">
-      <w:pPr>
-        <w:spacing w:before="0" w:after="0" w:line="240" w:lineRule="auto"/>
-      </w:pPr>
-      <w:rPr>
-        <w:b/>
-        <w:bCs/>
-        <w:color w:val="FFFFFF" w:themeColor="background1"/>
-      </w:rPr>
-      <w:tblPr/>
-      <w:tcPr>
-        <w:tcBorders>
-          <w:top w:val="single" w:sz="18" w:space="0" w:color="auto"/>
-          <w:left w:val="nil"/>
-          <w:bottom w:val="single" w:sz="18" w:space="0" w:color="auto"/>
-          <w:right w:val="nil"/>
-          <w:insideH w:val="nil"/>
-          <w:insideV w:val="nil"/>
-        </w:tcBorders>
-        <w:shd w:val="clear" w:color="auto" w:fill="4BACC6" w:themeFill="accent5"/>
-      </w:tcPr>
-    </w:tblStylePr>
-    <w:tblStylePr w:type="lastRow">
-      <w:pPr>
-        <w:spacing w:before="0" w:after="0" w:line="240" w:lineRule="auto"/>
-      </w:pPr>
-      <w:rPr>
-        <w:color w:val="auto"/>
-      </w:rPr>
-      <w:tblPr/>
-      <w:tcPr>
-        <w:tcBorders>
-          <w:top w:val="double" w:sz="6" w:space="0" w:color="auto"/>
-          <w:left w:val="nil"/>
-          <w:bottom w:val="single" w:sz="18" w:space="0" w:color="auto"/>
-          <w:right w:val="nil"/>
-          <w:insideH w:val="nil"/>
-          <w:insideV w:val="nil"/>
-        </w:tcBorders>
-        <w:shd w:val="clear" w:color="auto" w:fill="FFFFFF" w:themeFill="background1"/>
-      </w:tcPr>
-    </w:tblStylePr>
-    <w:tblStylePr w:type="firstCol">
-      <w:rPr>
-        <w:b/>
-        <w:bCs/>
-        <w:color w:val="FFFFFF" w:themeColor="background1"/>
-      </w:rPr>
-      <w:tblPr/>
-      <w:tcPr>
-        <w:tcBorders>
-          <w:top w:val="nil"/>
-          <w:left w:val="nil"/>
-          <w:bottom w:val="single" w:sz="18" w:space="0" w:color="auto"/>
-          <w:right w:val="nil"/>
-          <w:insideH w:val="nil"/>
-          <w:insideV w:val="nil"/>
-        </w:tcBorders>
-        <w:shd w:val="clear" w:color="auto" w:fill="4BACC6" w:themeFill="accent5"/>
-      </w:tcPr>
-    </w:tblStylePr>
-    <w:tblStylePr w:type="lastCol">
-      <w:rPr>
-        <w:b/>
-        <w:bCs/>
-        <w:color w:val="FFFFFF" w:themeColor="background1"/>
-      </w:rPr>
-      <w:tblPr/>
-      <w:tcPr>
-        <w:tcBorders>
-          <w:left w:val="nil"/>
-          <w:right w:val="nil"/>
-          <w:insideH w:val="nil"/>
-          <w:insideV w:val="nil"/>
-        </w:tcBorders>
-        <w:shd w:val="clear" w:color="auto" w:fill="4BACC6" w:themeFill="accent5"/>
-      </w:tcPr>
-    </w:tblStylePr>
-    <w:tblStylePr w:type="band1Vert">
-      <w:tblPr/>
-      <w:tcPr>
-        <w:tcBorders>
-          <w:left w:val="nil"/>
-          <w:right w:val="nil"/>
-          <w:insideH w:val="nil"/>
-          <w:insideV w:val="nil"/>
-        </w:tcBorders>
-        <w:shd w:val="clear" w:color="auto" w:fill="D8D8D8" w:themeFill="background1" w:themeFillShade="D8"/>
-      </w:tcPr>
-    </w:tblStylePr>
-    <w:tblStylePr w:type="band1Horz">
-      <w:tblPr/>
-      <w:tcPr>
-        <w:shd w:val="clear" w:color="auto" w:fill="D8D8D8" w:themeFill="background1" w:themeFillShade="D8"/>
-      </w:tcPr>
-    </w:tblStylePr>
-    <w:tblStylePr w:type="neCell">
-      <w:tblPr/>
-      <w:tcPr>
-        <w:tcBorders>
-          <w:top w:val="single" w:sz="18" w:space="0" w:color="auto"/>
-          <w:left w:val="nil"/>
-          <w:bottom w:val="single" w:sz="18" w:space="0" w:color="auto"/>
-          <w:right w:val="nil"/>
-          <w:insideH w:val="nil"/>
-          <w:insideV w:val="nil"/>
-        </w:tcBorders>
-      </w:tcPr>
-    </w:tblStylePr>
-    <w:tblStylePr w:type="nwCell">
-      <w:rPr>
-        <w:color w:val="FFFFFF" w:themeColor="background1"/>
-      </w:rPr>
-      <w:tblPr/>
-      <w:tcPr>
-        <w:tcBorders>
-          <w:top w:val="single" w:sz="18" w:space="0" w:color="auto"/>
-          <w:left w:val="nil"/>
-          <w:bottom w:val="single" w:sz="18" w:space="0" w:color="auto"/>
-          <w:right w:val="nil"/>
-          <w:insideH w:val="nil"/>
-          <w:insideV w:val="nil"/>
-        </w:tcBorders>
-      </w:tcPr>
-    </w:tblStylePr>
-  </w:style>
-  <w:style w:type="table" w:styleId="Sombreadomedio1">
-    <w:name w:val="Medium Shading 1"/>
-    <w:basedOn w:val="Tablanormal"/>
-    <w:uiPriority w:val="63"/>
-    <w:rsid w:val="001D7C1A"/>
-    <w:pPr>
-      <w:spacing w:after="0" w:line="240" w:lineRule="auto"/>
-    </w:pPr>
-    <w:tblPr>
-      <w:tblStyleRowBandSize w:val="1"/>
-      <w:tblStyleColBandSize w:val="1"/>
-      <w:tblInd w:w="0" w:type="dxa"/>
-      <w:tblBorders>
-        <w:top w:val="single" w:sz="8" w:space="0" w:color="404040" w:themeColor="text1" w:themeTint="BF"/>
-        <w:left w:val="single" w:sz="8" w:space="0" w:color="404040" w:themeColor="text1" w:themeTint="BF"/>
-        <w:bottom w:val="single" w:sz="8" w:space="0" w:color="404040" w:themeColor="text1" w:themeTint="BF"/>
-        <w:right w:val="single" w:sz="8" w:space="0" w:color="404040" w:themeColor="text1" w:themeTint="BF"/>
-        <w:insideH w:val="single" w:sz="8" w:space="0" w:color="404040" w:themeColor="text1" w:themeTint="BF"/>
-      </w:tblBorders>
-      <w:tblCellMar>
-        <w:top w:w="0" w:type="dxa"/>
-        <w:left w:w="108" w:type="dxa"/>
-        <w:bottom w:w="0" w:type="dxa"/>
-        <w:right w:w="108" w:type="dxa"/>
-      </w:tblCellMar>
-    </w:tblPr>
-    <w:tblStylePr w:type="firstRow">
-      <w:pPr>
-        <w:spacing w:before="0" w:after="0" w:line="240" w:lineRule="auto"/>
-      </w:pPr>
-      <w:rPr>
-        <w:b/>
-        <w:bCs/>
-        <w:color w:val="FFFFFF" w:themeColor="background1"/>
-      </w:rPr>
-      <w:tblPr/>
-      <w:tcPr>
-        <w:tcBorders>
-          <w:top w:val="single" w:sz="8" w:space="0" w:color="404040" w:themeColor="text1" w:themeTint="BF"/>
-          <w:left w:val="single" w:sz="8" w:space="0" w:color="404040" w:themeColor="text1" w:themeTint="BF"/>
-          <w:bottom w:val="single" w:sz="8" w:space="0" w:color="404040" w:themeColor="text1" w:themeTint="BF"/>
-          <w:right w:val="single" w:sz="8" w:space="0" w:color="404040" w:themeColor="text1" w:themeTint="BF"/>
-          <w:insideH w:val="nil"/>
-          <w:insideV w:val="nil"/>
-        </w:tcBorders>
-        <w:shd w:val="clear" w:color="auto" w:fill="000000" w:themeFill="text1"/>
-      </w:tcPr>
-    </w:tblStylePr>
-    <w:tblStylePr w:type="lastRow">
-      <w:pPr>
-        <w:spacing w:before="0" w:after="0" w:line="240" w:lineRule="auto"/>
-      </w:pPr>
-      <w:rPr>
-        <w:b/>
-        <w:bCs/>
-      </w:rPr>
-      <w:tblPr/>
-      <w:tcPr>
-        <w:tcBorders>
-          <w:top w:val="double" w:sz="6" w:space="0" w:color="404040" w:themeColor="text1" w:themeTint="BF"/>
-          <w:left w:val="single" w:sz="8" w:space="0" w:color="404040" w:themeColor="text1" w:themeTint="BF"/>
-          <w:bottom w:val="single" w:sz="8" w:space="0" w:color="404040" w:themeColor="text1" w:themeTint="BF"/>
-          <w:right w:val="single" w:sz="8" w:space="0" w:color="404040" w:themeColor="text1" w:themeTint="BF"/>
-          <w:insideH w:val="nil"/>
-          <w:insideV w:val="nil"/>
-        </w:tcBorders>
-      </w:tcPr>
-    </w:tblStylePr>
-    <w:tblStylePr w:type="firstCol">
-      <w:rPr>
-        <w:b/>
-        <w:bCs/>
-      </w:rPr>
-    </w:tblStylePr>
-    <w:tblStylePr w:type="lastCol">
-      <w:rPr>
-        <w:b/>
-        <w:bCs/>
-      </w:rPr>
-    </w:tblStylePr>
-    <w:tblStylePr w:type="band1Vert">
-      <w:tblPr/>
-      <w:tcPr>
-        <w:shd w:val="clear" w:color="auto" w:fill="C0C0C0" w:themeFill="text1" w:themeFillTint="3F"/>
-      </w:tcPr>
-    </w:tblStylePr>
-    <w:tblStylePr w:type="band1Horz">
-      <w:tblPr/>
-      <w:tcPr>
-        <w:tcBorders>
-          <w:insideH w:val="nil"/>
-          <w:insideV w:val="nil"/>
-        </w:tcBorders>
-        <w:shd w:val="clear" w:color="auto" w:fill="C0C0C0" w:themeFill="text1" w:themeFillTint="3F"/>
-      </w:tcPr>
-    </w:tblStylePr>
-    <w:tblStylePr w:type="band2Horz">
-      <w:tblPr/>
-      <w:tcPr>
-        <w:tcBorders>
-          <w:insideH w:val="nil"/>
-          <w:insideV w:val="nil"/>
-        </w:tcBorders>
-      </w:tcPr>
-    </w:tblStylePr>
-  </w:style>
-  <w:style w:type="paragraph" w:styleId="Sinespaciado">
-    <w:name w:val="No Spacing"/>
-    <w:uiPriority w:val="1"/>
-    <w:qFormat/>
-    <w:rsid w:val="003820EC"/>
-    <w:pPr>
-      <w:spacing w:after="0" w:line="240" w:lineRule="auto"/>
-    </w:pPr>
-    <w:rPr>
-      <w:rFonts w:ascii="Calibri" w:eastAsia="Calibri" w:hAnsi="Calibri" w:cs="Times New Roman"/>
-      <w:lang w:val="ca-ES" w:eastAsia="en-US"/>
-    </w:rPr>
-  </w:style>
-  <w:style w:type="character" w:customStyle="1" w:styleId="apple-converted-space">
-    <w:name w:val="apple-converted-space"/>
-    <w:basedOn w:val="Fuentedeprrafopredeter"/>
-    <w:rsid w:val="003C5A14"/>
-  </w:style>
-  <w:style w:type="character" w:customStyle="1" w:styleId="Ttulo3Car">
-    <w:name w:val="Título 3 Car"/>
-    <w:basedOn w:val="Fuentedeprrafopredeter"/>
-    <w:link w:val="Ttulo3"/>
-    <w:uiPriority w:val="9"/>
-    <w:semiHidden/>
-    <w:rsid w:val="009A3625"/>
-    <w:rPr>
-      <w:rFonts w:asciiTheme="majorHAnsi" w:eastAsiaTheme="majorEastAsia" w:hAnsiTheme="majorHAnsi" w:cstheme="majorBidi"/>
-      <w:b/>
-      <w:bCs/>
-      <w:color w:val="4F81BD" w:themeColor="accent1"/>
-      <w:lang w:val="ca-ES" w:eastAsia="en-US"/>
-    </w:rPr>
-  </w:style>
-  <w:style w:type="paragraph" w:customStyle="1" w:styleId="Estilo3">
-    <w:name w:val="Estilo3"/>
-    <w:basedOn w:val="Ttulo3"/>
-    <w:link w:val="Estilo3Car"/>
-    <w:qFormat/>
-    <w:rsid w:val="009A3625"/>
-    <w:pPr>
-      <w:spacing w:after="120"/>
-      <w:jc w:val="center"/>
-    </w:pPr>
-    <w:rPr>
-      <w:rFonts w:asciiTheme="minorHAnsi" w:hAnsiTheme="minorHAnsi"/>
-      <w:color w:val="auto"/>
-      <w:sz w:val="26"/>
-      <w:szCs w:val="26"/>
-      <w:lang w:val="es-ES"/>
-    </w:rPr>
-  </w:style>
-  <w:style w:type="paragraph" w:styleId="TDC3">
-    <w:name w:val="toc 3"/>
-    <w:basedOn w:val="Normal"/>
-    <w:next w:val="Normal"/>
-    <w:autoRedefine/>
-    <w:uiPriority w:val="39"/>
-    <w:unhideWhenUsed/>
-    <w:rsid w:val="009A3625"/>
-    <w:pPr>
-      <w:spacing w:after="100"/>
-      <w:ind w:left="440"/>
-    </w:pPr>
-  </w:style>
-  <w:style w:type="character" w:customStyle="1" w:styleId="Estilo3Car">
-    <w:name w:val="Estilo3 Car"/>
-    <w:basedOn w:val="Ttulo3Car"/>
-    <w:link w:val="Estilo3"/>
-    <w:rsid w:val="009A3625"/>
-    <w:rPr>
-      <w:rFonts w:asciiTheme="majorHAnsi" w:eastAsiaTheme="majorEastAsia" w:hAnsiTheme="majorHAnsi" w:cstheme="majorBidi"/>
-      <w:b/>
-      <w:bCs/>
-      <w:color w:val="4F81BD" w:themeColor="accent1"/>
-      <w:sz w:val="26"/>
-      <w:szCs w:val="26"/>
-      <w:lang w:val="ca-ES" w:eastAsia="en-US"/>
-    </w:rPr>
-  </w:style>
-</w:styles>
-</file>
-
 <file path=word/theme/theme1.xml><?xml version="1.0" encoding="utf-8"?>
 <a:theme xmlns:a="http://schemas.openxmlformats.org/drawingml/2006/main" name="Tema de Office">
   <a:themeElements>
@@ -13632,7 +11685,7 @@
 </file>
 
 <file path=customXml/itemProps1.xml><?xml version="1.0" encoding="utf-8"?>
-<ds:datastoreItem xmlns:ds="http://schemas.openxmlformats.org/officeDocument/2006/customXml" ds:itemID="{07444164-25F4-4706-A558-9948BD7C3115}">
+<ds:datastoreItem xmlns:ds="http://schemas.openxmlformats.org/officeDocument/2006/customXml" ds:itemID="{545509C9-A7B1-4DF2-9AD3-5D9673639382}">
   <ds:schemaRefs>
     <ds:schemaRef ds:uri="http://schemas.openxmlformats.org/officeDocument/2006/bibliography"/>
   </ds:schemaRefs>

</xml_diff>